<commit_message>
add proposal file and update 导师指导手册
</commit_message>
<xml_diff>
--- a/Files/16021019 王时予 毕业设计教师指导手册.docx
+++ b/Files/16021019 王时予 毕业设计教师指导手册.docx
@@ -5139,7 +5139,7 @@
       <w:pPr>
         <w:jc w:val="left"/>
         <w:rPr>
-          <w:rFonts w:ascii="宋体" w:eastAsia="宋体" w:hAnsi="宋体" w:cs="Times New Roman" w:hint="eastAsia"/>
+          <w:rFonts w:ascii="宋体" w:eastAsia="宋体" w:hAnsi="宋体" w:cs="Times New Roman"/>
           <w:sz w:val="24"/>
         </w:rPr>
       </w:pPr>
@@ -5227,7 +5227,7 @@
       <w:pPr>
         <w:jc w:val="left"/>
         <w:rPr>
-          <w:rFonts w:ascii="宋体" w:eastAsia="宋体" w:hAnsi="宋体" w:cs="Times New Roman" w:hint="eastAsia"/>
+          <w:rFonts w:ascii="宋体" w:eastAsia="宋体" w:hAnsi="宋体" w:cs="Times New Roman"/>
           <w:sz w:val="24"/>
         </w:rPr>
       </w:pPr>
@@ -5410,7 +5410,7 @@
         <w:ind w:firstLineChars="0"/>
         <w:jc w:val="left"/>
         <w:rPr>
-          <w:rFonts w:ascii="宋体" w:eastAsia="宋体" w:hAnsi="宋体" w:cs="Times New Roman" w:hint="eastAsia"/>
+          <w:rFonts w:ascii="宋体" w:eastAsia="宋体" w:hAnsi="宋体" w:cs="Times New Roman"/>
           <w:sz w:val="24"/>
         </w:rPr>
       </w:pPr>
@@ -5450,7 +5450,7 @@
         <w:ind w:left="480" w:firstLineChars="0" w:firstLine="0"/>
         <w:jc w:val="left"/>
         <w:rPr>
-          <w:rFonts w:ascii="宋体" w:eastAsia="宋体" w:hAnsi="宋体" w:cs="Times New Roman" w:hint="eastAsia"/>
+          <w:rFonts w:ascii="宋体" w:eastAsia="宋体" w:hAnsi="宋体" w:cs="Times New Roman"/>
           <w:sz w:val="24"/>
         </w:rPr>
       </w:pPr>
@@ -5490,7 +5490,7 @@
         <w:ind w:left="480" w:firstLineChars="0" w:firstLine="0"/>
         <w:jc w:val="left"/>
         <w:rPr>
-          <w:rFonts w:ascii="宋体" w:eastAsia="宋体" w:hAnsi="宋体" w:cs="Times New Roman" w:hint="eastAsia"/>
+          <w:rFonts w:ascii="宋体" w:eastAsia="宋体" w:hAnsi="宋体" w:cs="Times New Roman"/>
           <w:sz w:val="24"/>
         </w:rPr>
       </w:pPr>
@@ -5563,16 +5563,23 @@
         <w:ind w:firstLineChars="0"/>
         <w:jc w:val="left"/>
         <w:rPr>
-          <w:rFonts w:ascii="宋体" w:eastAsia="宋体" w:hAnsi="宋体" w:cs="Times New Roman" w:hint="eastAsia"/>
-          <w:sz w:val="24"/>
-        </w:rPr>
-      </w:pPr>
-      <w:r>
-        <w:rPr>
-          <w:rFonts w:ascii="宋体" w:eastAsia="宋体" w:hAnsi="宋体" w:cs="Times New Roman" w:hint="eastAsia"/>
-          <w:sz w:val="24"/>
-        </w:rPr>
-        <w:t>开始完成论文。</w:t>
+          <w:rFonts w:ascii="宋体" w:eastAsia="宋体" w:hAnsi="宋体" w:cs="Times New Roman"/>
+          <w:sz w:val="24"/>
+        </w:rPr>
+      </w:pPr>
+      <w:r>
+        <w:rPr>
+          <w:rFonts w:ascii="宋体" w:eastAsia="宋体" w:hAnsi="宋体" w:cs="Times New Roman" w:hint="eastAsia"/>
+          <w:sz w:val="24"/>
+        </w:rPr>
+        <w:t>开始撰写</w:t>
+      </w:r>
+      <w:r>
+        <w:rPr>
+          <w:rFonts w:ascii="宋体" w:eastAsia="宋体" w:hAnsi="宋体" w:cs="Times New Roman" w:hint="eastAsia"/>
+          <w:sz w:val="24"/>
+        </w:rPr>
+        <w:t>论文。</w:t>
       </w:r>
     </w:p>
     <w:p>
@@ -5604,7 +5611,7 @@
       <w:pPr>
         <w:jc w:val="right"/>
         <w:rPr>
-          <w:rFonts w:ascii="宋体" w:eastAsia="宋体" w:hAnsi="宋体" w:cs="Times New Roman" w:hint="eastAsia"/>
+          <w:rFonts w:ascii="宋体" w:eastAsia="宋体" w:hAnsi="宋体" w:cs="Times New Roman"/>
           <w:sz w:val="24"/>
         </w:rPr>
       </w:pPr>
@@ -5654,23 +5661,37 @@
           <w:rFonts w:ascii="宋体" w:eastAsia="宋体" w:hAnsi="宋体" w:cs="Times New Roman" w:hint="eastAsia"/>
           <w:sz w:val="24"/>
         </w:rPr>
-        <w:t>任务2：完成了论文绪论的大部分内容。</w:t>
-      </w:r>
-    </w:p>
-    <w:p>
-      <w:pPr>
-        <w:jc w:val="left"/>
-        <w:rPr>
-          <w:rFonts w:ascii="宋体" w:eastAsia="宋体" w:hAnsi="宋体" w:cs="Times New Roman"/>
-          <w:sz w:val="24"/>
-        </w:rPr>
-      </w:pPr>
-    </w:p>
-    <w:p>
-      <w:pPr>
-        <w:jc w:val="left"/>
-        <w:rPr>
-          <w:rFonts w:ascii="宋体" w:eastAsia="宋体" w:hAnsi="宋体" w:cs="Times New Roman" w:hint="eastAsia"/>
+        <w:t>任务2：完成了论文</w:t>
+      </w:r>
+      <w:r>
+        <w:rPr>
+          <w:rFonts w:ascii="宋体" w:eastAsia="宋体" w:hAnsi="宋体" w:cs="Times New Roman" w:hint="eastAsia"/>
+          <w:sz w:val="24"/>
+        </w:rPr>
+        <w:t>第一章</w:t>
+      </w:r>
+      <w:r>
+        <w:rPr>
+          <w:rFonts w:ascii="宋体" w:eastAsia="宋体" w:hAnsi="宋体" w:cs="Times New Roman" w:hint="eastAsia"/>
+          <w:sz w:val="24"/>
+        </w:rPr>
+        <w:t>绪论的大部分内容。</w:t>
+      </w:r>
+    </w:p>
+    <w:p>
+      <w:pPr>
+        <w:jc w:val="left"/>
+        <w:rPr>
+          <w:rFonts w:ascii="宋体" w:eastAsia="宋体" w:hAnsi="宋体" w:cs="Times New Roman"/>
+          <w:sz w:val="24"/>
+        </w:rPr>
+      </w:pPr>
+    </w:p>
+    <w:p>
+      <w:pPr>
+        <w:jc w:val="left"/>
+        <w:rPr>
+          <w:rFonts w:ascii="宋体" w:eastAsia="宋体" w:hAnsi="宋体" w:cs="Times New Roman"/>
           <w:sz w:val="24"/>
         </w:rPr>
       </w:pPr>
@@ -5692,7 +5713,7 @@
         <w:ind w:firstLineChars="0"/>
         <w:jc w:val="left"/>
         <w:rPr>
-          <w:rFonts w:ascii="宋体" w:eastAsia="宋体" w:hAnsi="宋体" w:cs="Times New Roman" w:hint="eastAsia"/>
+          <w:rFonts w:ascii="宋体" w:eastAsia="宋体" w:hAnsi="宋体" w:cs="Times New Roman"/>
           <w:sz w:val="24"/>
         </w:rPr>
       </w:pPr>
@@ -5814,7 +5835,7 @@
       <w:pPr>
         <w:jc w:val="left"/>
         <w:rPr>
-          <w:rFonts w:ascii="宋体" w:eastAsia="宋体" w:hAnsi="宋体" w:cs="Times New Roman" w:hint="eastAsia"/>
+          <w:rFonts w:ascii="宋体" w:eastAsia="宋体" w:hAnsi="宋体" w:cs="Times New Roman"/>
           <w:sz w:val="24"/>
         </w:rPr>
       </w:pPr>
@@ -5960,7 +5981,7 @@
         <w:ind w:firstLineChars="0"/>
         <w:jc w:val="left"/>
         <w:rPr>
-          <w:rFonts w:ascii="宋体" w:eastAsia="宋体" w:hAnsi="宋体" w:cs="Times New Roman" w:hint="eastAsia"/>
+          <w:rFonts w:ascii="宋体" w:eastAsia="宋体" w:hAnsi="宋体" w:cs="Times New Roman"/>
           <w:sz w:val="24"/>
         </w:rPr>
       </w:pPr>
@@ -6000,7 +6021,7 @@
         <w:ind w:left="480" w:firstLineChars="0" w:firstLine="0"/>
         <w:jc w:val="left"/>
         <w:rPr>
-          <w:rFonts w:ascii="宋体" w:eastAsia="宋体" w:hAnsi="宋体" w:cs="Times New Roman" w:hint="eastAsia"/>
+          <w:rFonts w:ascii="宋体" w:eastAsia="宋体" w:hAnsi="宋体" w:cs="Times New Roman"/>
           <w:sz w:val="24"/>
         </w:rPr>
       </w:pPr>
@@ -6040,7 +6061,7 @@
         <w:ind w:left="480" w:firstLineChars="0" w:firstLine="0"/>
         <w:jc w:val="left"/>
         <w:rPr>
-          <w:rFonts w:ascii="宋体" w:eastAsia="宋体" w:hAnsi="宋体" w:cs="Times New Roman" w:hint="eastAsia"/>
+          <w:rFonts w:ascii="宋体" w:eastAsia="宋体" w:hAnsi="宋体" w:cs="Times New Roman"/>
           <w:sz w:val="24"/>
         </w:rPr>
       </w:pPr>
@@ -6093,7 +6114,14 @@
           <w:rFonts w:ascii="宋体" w:eastAsia="宋体" w:hAnsi="宋体" w:cs="Times New Roman" w:hint="eastAsia"/>
           <w:sz w:val="24"/>
         </w:rPr>
-        <w:t>完成论文的绪论部分。</w:t>
+        <w:t>完成论文第一章的</w:t>
+      </w:r>
+      <w:r>
+        <w:rPr>
+          <w:rFonts w:ascii="宋体" w:eastAsia="宋体" w:hAnsi="宋体" w:cs="Times New Roman" w:hint="eastAsia"/>
+          <w:sz w:val="24"/>
+        </w:rPr>
+        <w:t>绪论部分。</w:t>
       </w:r>
     </w:p>
     <w:p>
@@ -6115,7 +6143,21 @@
           <w:rFonts w:ascii="宋体" w:eastAsia="宋体" w:hAnsi="宋体" w:cs="Times New Roman" w:hint="eastAsia"/>
           <w:sz w:val="24"/>
         </w:rPr>
-        <w:t>尝试完成论文的需求分析部分。</w:t>
+        <w:t>尝试完成论文</w:t>
+      </w:r>
+      <w:r>
+        <w:rPr>
+          <w:rFonts w:ascii="宋体" w:eastAsia="宋体" w:hAnsi="宋体" w:cs="Times New Roman" w:hint="eastAsia"/>
+          <w:sz w:val="24"/>
+        </w:rPr>
+        <w:t>第二章的需求分析的全部内容和第三章整体结构的部分内容</w:t>
+      </w:r>
+      <w:r>
+        <w:rPr>
+          <w:rFonts w:ascii="宋体" w:eastAsia="宋体" w:hAnsi="宋体" w:cs="Times New Roman" w:hint="eastAsia"/>
+          <w:sz w:val="24"/>
+        </w:rPr>
+        <w:t>。</w:t>
       </w:r>
     </w:p>
     <w:p>
@@ -6146,6 +6188,1200 @@
     <w:p>
       <w:pPr>
         <w:jc w:val="right"/>
+        <w:rPr>
+          <w:rFonts w:ascii="宋体" w:eastAsia="宋体" w:hAnsi="宋体" w:cs="Times New Roman"/>
+          <w:sz w:val="24"/>
+        </w:rPr>
+      </w:pPr>
+    </w:p>
+    <w:p>
+      <w:pPr>
+        <w:jc w:val="left"/>
+        <w:rPr>
+          <w:rFonts w:ascii="宋体" w:eastAsia="宋体" w:hAnsi="宋体" w:cs="Times New Roman"/>
+          <w:sz w:val="24"/>
+        </w:rPr>
+      </w:pPr>
+      <w:r>
+        <w:rPr>
+          <w:rFonts w:ascii="宋体" w:eastAsia="宋体" w:hAnsi="宋体" w:cs="Times New Roman" w:hint="eastAsia"/>
+          <w:sz w:val="24"/>
+        </w:rPr>
+        <w:t>本周总结：</w:t>
+      </w:r>
+    </w:p>
+    <w:p>
+      <w:pPr>
+        <w:jc w:val="left"/>
+        <w:rPr>
+          <w:rFonts w:ascii="宋体" w:eastAsia="宋体" w:hAnsi="宋体" w:cs="Times New Roman"/>
+          <w:sz w:val="24"/>
+        </w:rPr>
+      </w:pPr>
+      <w:r>
+        <w:rPr>
+          <w:rFonts w:ascii="宋体" w:eastAsia="宋体" w:hAnsi="宋体" w:cs="Times New Roman" w:hint="eastAsia"/>
+          <w:sz w:val="24"/>
+        </w:rPr>
+        <w:t>任务1：已经完成。</w:t>
+      </w:r>
+    </w:p>
+    <w:p>
+      <w:pPr>
+        <w:jc w:val="left"/>
+        <w:rPr>
+          <w:rFonts w:ascii="宋体" w:eastAsia="宋体" w:hAnsi="宋体" w:cs="Times New Roman" w:hint="eastAsia"/>
+          <w:sz w:val="24"/>
+        </w:rPr>
+      </w:pPr>
+      <w:r>
+        <w:rPr>
+          <w:rFonts w:ascii="宋体" w:eastAsia="宋体" w:hAnsi="宋体" w:cs="Times New Roman" w:hint="eastAsia"/>
+          <w:sz w:val="24"/>
+        </w:rPr>
+        <w:t>任务2：完成需求分析的全部内容，也已经开始整体结构章节的撰写。</w:t>
+      </w:r>
+    </w:p>
+    <w:p>
+      <w:pPr>
+        <w:jc w:val="left"/>
+        <w:rPr>
+          <w:rFonts w:ascii="宋体" w:eastAsia="宋体" w:hAnsi="宋体" w:cs="Times New Roman"/>
+          <w:sz w:val="24"/>
+        </w:rPr>
+      </w:pPr>
+    </w:p>
+    <w:p>
+      <w:pPr>
+        <w:jc w:val="left"/>
+        <w:rPr>
+          <w:rFonts w:ascii="宋体" w:eastAsia="宋体" w:hAnsi="宋体" w:cs="Times New Roman"/>
+          <w:sz w:val="24"/>
+        </w:rPr>
+      </w:pPr>
+      <w:r>
+        <w:rPr>
+          <w:rFonts w:ascii="宋体" w:eastAsia="宋体" w:hAnsi="宋体" w:cs="Times New Roman" w:hint="eastAsia"/>
+          <w:sz w:val="24"/>
+        </w:rPr>
+        <w:t>本周遇到的困难及解决方法：</w:t>
+      </w:r>
+    </w:p>
+    <w:p>
+      <w:pPr>
+        <w:pStyle w:val="a3"/>
+        <w:numPr>
+          <w:ilvl w:val="0"/>
+          <w:numId w:val="35"/>
+        </w:numPr>
+        <w:ind w:firstLineChars="0"/>
+        <w:jc w:val="left"/>
+        <w:rPr>
+          <w:rFonts w:ascii="宋体" w:eastAsia="宋体" w:hAnsi="宋体" w:cs="Times New Roman"/>
+          <w:sz w:val="24"/>
+        </w:rPr>
+      </w:pPr>
+      <w:r>
+        <w:rPr>
+          <w:rFonts w:ascii="宋体" w:eastAsia="宋体" w:hAnsi="宋体" w:cs="Times New Roman" w:hint="eastAsia"/>
+          <w:sz w:val="24"/>
+        </w:rPr>
+        <w:t>用例图的绘图要求问题，已通过查阅相关资料重新学习了用例图的要求和规范。</w:t>
+      </w:r>
+    </w:p>
+    <w:p>
+      <w:pPr>
+        <w:pStyle w:val="a3"/>
+        <w:numPr>
+          <w:ilvl w:val="0"/>
+          <w:numId w:val="35"/>
+        </w:numPr>
+        <w:ind w:firstLineChars="0"/>
+        <w:jc w:val="left"/>
+        <w:rPr>
+          <w:rFonts w:ascii="宋体" w:eastAsia="宋体" w:hAnsi="宋体" w:cs="Times New Roman"/>
+          <w:sz w:val="24"/>
+        </w:rPr>
+      </w:pPr>
+      <w:r>
+        <w:rPr>
+          <w:rFonts w:ascii="宋体" w:eastAsia="宋体" w:hAnsi="宋体" w:cs="Times New Roman" w:hint="eastAsia"/>
+          <w:sz w:val="24"/>
+        </w:rPr>
+        <w:t>类图的绘制要求，通过复习软件工程导论课程笔记解决。</w:t>
+      </w:r>
+    </w:p>
+    <w:p>
+      <w:pPr>
+        <w:jc w:val="left"/>
+        <w:rPr>
+          <w:rFonts w:ascii="宋体" w:eastAsia="宋体" w:hAnsi="宋体" w:cs="Times New Roman"/>
+          <w:sz w:val="24"/>
+        </w:rPr>
+      </w:pPr>
+    </w:p>
+    <w:p>
+      <w:pPr>
+        <w:jc w:val="left"/>
+        <w:rPr>
+          <w:rFonts w:ascii="宋体" w:eastAsia="宋体" w:hAnsi="宋体" w:cs="Times New Roman"/>
+          <w:sz w:val="24"/>
+        </w:rPr>
+      </w:pPr>
+    </w:p>
+    <w:p>
+      <w:pPr>
+        <w:jc w:val="left"/>
+        <w:rPr>
+          <w:rFonts w:ascii="宋体" w:eastAsia="宋体" w:hAnsi="宋体" w:cs="Times New Roman"/>
+          <w:sz w:val="24"/>
+        </w:rPr>
+      </w:pPr>
+    </w:p>
+    <w:p>
+      <w:pPr>
+        <w:jc w:val="left"/>
+        <w:rPr>
+          <w:rFonts w:ascii="宋体" w:eastAsia="宋体" w:hAnsi="宋体" w:cs="Times New Roman"/>
+          <w:sz w:val="24"/>
+        </w:rPr>
+      </w:pPr>
+    </w:p>
+    <w:p>
+      <w:pPr>
+        <w:jc w:val="left"/>
+        <w:rPr>
+          <w:rFonts w:ascii="宋体" w:eastAsia="宋体" w:hAnsi="宋体" w:cs="Times New Roman"/>
+          <w:sz w:val="24"/>
+        </w:rPr>
+      </w:pPr>
+    </w:p>
+    <w:p>
+      <w:pPr>
+        <w:jc w:val="left"/>
+        <w:rPr>
+          <w:rFonts w:ascii="宋体" w:eastAsia="宋体" w:hAnsi="宋体" w:cs="Times New Roman"/>
+          <w:sz w:val="24"/>
+        </w:rPr>
+      </w:pPr>
+    </w:p>
+    <w:p>
+      <w:pPr>
+        <w:jc w:val="left"/>
+        <w:rPr>
+          <w:rFonts w:ascii="宋体" w:eastAsia="宋体" w:hAnsi="宋体" w:cs="Times New Roman"/>
+          <w:sz w:val="24"/>
+        </w:rPr>
+      </w:pPr>
+    </w:p>
+    <w:p>
+      <w:pPr>
+        <w:jc w:val="left"/>
+        <w:rPr>
+          <w:rFonts w:ascii="宋体" w:eastAsia="宋体" w:hAnsi="宋体" w:cs="Times New Roman"/>
+          <w:sz w:val="24"/>
+        </w:rPr>
+      </w:pPr>
+    </w:p>
+    <w:p>
+      <w:pPr>
+        <w:jc w:val="left"/>
+        <w:rPr>
+          <w:rFonts w:ascii="宋体" w:eastAsia="宋体" w:hAnsi="宋体" w:cs="Times New Roman"/>
+          <w:sz w:val="24"/>
+        </w:rPr>
+      </w:pPr>
+    </w:p>
+    <w:p>
+      <w:pPr>
+        <w:jc w:val="left"/>
+        <w:rPr>
+          <w:rFonts w:ascii="宋体" w:eastAsia="宋体" w:hAnsi="宋体" w:cs="Times New Roman"/>
+          <w:sz w:val="24"/>
+        </w:rPr>
+      </w:pPr>
+    </w:p>
+    <w:p>
+      <w:pPr>
+        <w:jc w:val="left"/>
+        <w:rPr>
+          <w:rFonts w:ascii="宋体" w:eastAsia="宋体" w:hAnsi="宋体" w:cs="Times New Roman"/>
+          <w:sz w:val="24"/>
+        </w:rPr>
+      </w:pPr>
+    </w:p>
+    <w:p>
+      <w:pPr>
+        <w:jc w:val="left"/>
+        <w:rPr>
+          <w:rFonts w:ascii="宋体" w:eastAsia="宋体" w:hAnsi="宋体" w:cs="Times New Roman"/>
+          <w:sz w:val="24"/>
+        </w:rPr>
+      </w:pPr>
+    </w:p>
+    <w:p>
+      <w:pPr>
+        <w:jc w:val="left"/>
+        <w:rPr>
+          <w:rFonts w:ascii="宋体" w:eastAsia="宋体" w:hAnsi="宋体" w:cs="Times New Roman"/>
+          <w:sz w:val="24"/>
+        </w:rPr>
+      </w:pPr>
+    </w:p>
+    <w:p>
+      <w:pPr>
+        <w:jc w:val="left"/>
+        <w:rPr>
+          <w:rFonts w:ascii="宋体" w:eastAsia="宋体" w:hAnsi="宋体" w:cs="Times New Roman"/>
+          <w:sz w:val="24"/>
+        </w:rPr>
+      </w:pPr>
+    </w:p>
+    <w:p>
+      <w:pPr>
+        <w:jc w:val="left"/>
+        <w:rPr>
+          <w:rFonts w:ascii="宋体" w:eastAsia="宋体" w:hAnsi="宋体" w:cs="Times New Roman"/>
+          <w:sz w:val="24"/>
+        </w:rPr>
+      </w:pPr>
+    </w:p>
+    <w:p>
+      <w:pPr>
+        <w:jc w:val="left"/>
+        <w:rPr>
+          <w:rFonts w:ascii="宋体" w:eastAsia="宋体" w:hAnsi="宋体" w:cs="Times New Roman"/>
+          <w:sz w:val="24"/>
+        </w:rPr>
+      </w:pPr>
+    </w:p>
+    <w:p>
+      <w:pPr>
+        <w:jc w:val="left"/>
+        <w:rPr>
+          <w:rFonts w:ascii="宋体" w:eastAsia="宋体" w:hAnsi="宋体" w:cs="Times New Roman"/>
+          <w:sz w:val="24"/>
+        </w:rPr>
+      </w:pPr>
+    </w:p>
+    <w:p>
+      <w:pPr>
+        <w:jc w:val="left"/>
+        <w:rPr>
+          <w:rFonts w:ascii="宋体" w:eastAsia="宋体" w:hAnsi="宋体" w:cs="Times New Roman"/>
+          <w:sz w:val="24"/>
+        </w:rPr>
+      </w:pPr>
+      <w:r>
+        <w:rPr>
+          <w:rFonts w:ascii="宋体" w:eastAsia="宋体" w:hAnsi="宋体" w:cs="Times New Roman" w:hint="eastAsia"/>
+          <w:sz w:val="24"/>
+        </w:rPr>
+        <w:lastRenderedPageBreak/>
+        <w:t>时间：</w:t>
+      </w:r>
+      <w:r>
+        <w:rPr>
+          <w:rFonts w:ascii="宋体" w:eastAsia="宋体" w:hAnsi="宋体" w:cs="Times New Roman" w:hint="eastAsia"/>
+          <w:sz w:val="24"/>
+        </w:rPr>
+        <w:t>2020.04.13</w:t>
+      </w:r>
+    </w:p>
+    <w:p>
+      <w:pPr>
+        <w:jc w:val="left"/>
+        <w:rPr>
+          <w:rFonts w:ascii="宋体" w:eastAsia="宋体" w:hAnsi="宋体" w:cs="Times New Roman"/>
+          <w:sz w:val="24"/>
+        </w:rPr>
+      </w:pPr>
+      <w:r>
+        <w:rPr>
+          <w:rFonts w:ascii="宋体" w:eastAsia="宋体" w:hAnsi="宋体" w:cs="Times New Roman" w:hint="eastAsia"/>
+          <w:sz w:val="24"/>
+        </w:rPr>
+        <w:t>周次：第八</w:t>
+      </w:r>
+      <w:r>
+        <w:rPr>
+          <w:rFonts w:ascii="宋体" w:eastAsia="宋体" w:hAnsi="宋体" w:cs="Times New Roman" w:hint="eastAsia"/>
+          <w:sz w:val="24"/>
+        </w:rPr>
+        <w:t>周</w:t>
+      </w:r>
+    </w:p>
+    <w:p>
+      <w:pPr>
+        <w:jc w:val="left"/>
+        <w:rPr>
+          <w:rFonts w:ascii="宋体" w:eastAsia="宋体" w:hAnsi="宋体" w:cs="Times New Roman"/>
+          <w:sz w:val="24"/>
+        </w:rPr>
+      </w:pPr>
+      <w:r>
+        <w:rPr>
+          <w:rFonts w:ascii="宋体" w:eastAsia="宋体" w:hAnsi="宋体" w:cs="Times New Roman" w:hint="eastAsia"/>
+          <w:sz w:val="24"/>
+        </w:rPr>
+        <w:t>地点：线上</w:t>
+      </w:r>
+    </w:p>
+    <w:p>
+      <w:pPr>
+        <w:jc w:val="left"/>
+        <w:rPr>
+          <w:rFonts w:ascii="宋体" w:eastAsia="宋体" w:hAnsi="宋体" w:cs="Times New Roman"/>
+          <w:sz w:val="24"/>
+        </w:rPr>
+      </w:pPr>
+    </w:p>
+    <w:p>
+      <w:pPr>
+        <w:pStyle w:val="a3"/>
+        <w:numPr>
+          <w:ilvl w:val="0"/>
+          <w:numId w:val="36"/>
+        </w:numPr>
+        <w:ind w:firstLineChars="0"/>
+        <w:jc w:val="left"/>
+        <w:rPr>
+          <w:rFonts w:ascii="宋体" w:eastAsia="宋体" w:hAnsi="宋体" w:cs="Times New Roman"/>
+          <w:sz w:val="24"/>
+        </w:rPr>
+      </w:pPr>
+      <w:r>
+        <w:rPr>
+          <w:rFonts w:ascii="宋体" w:eastAsia="宋体" w:hAnsi="宋体" w:cs="Times New Roman" w:hint="eastAsia"/>
+          <w:sz w:val="24"/>
+        </w:rPr>
+        <w:t>指导内容</w:t>
+      </w:r>
+    </w:p>
+    <w:p>
+      <w:pPr>
+        <w:pStyle w:val="a3"/>
+        <w:numPr>
+          <w:ilvl w:val="0"/>
+          <w:numId w:val="37"/>
+        </w:numPr>
+        <w:ind w:firstLineChars="0"/>
+        <w:jc w:val="left"/>
+        <w:rPr>
+          <w:rFonts w:ascii="宋体" w:eastAsia="宋体" w:hAnsi="宋体" w:cs="Times New Roman"/>
+          <w:sz w:val="24"/>
+        </w:rPr>
+      </w:pPr>
+      <w:r>
+        <w:rPr>
+          <w:rFonts w:ascii="宋体" w:eastAsia="宋体" w:hAnsi="宋体" w:cs="Times New Roman" w:hint="eastAsia"/>
+          <w:sz w:val="24"/>
+        </w:rPr>
+        <w:t>检查了上周论文的撰写情况，并对上周的内容提出了修改建议。</w:t>
+      </w:r>
+    </w:p>
+    <w:p>
+      <w:pPr>
+        <w:pStyle w:val="a3"/>
+        <w:numPr>
+          <w:ilvl w:val="0"/>
+          <w:numId w:val="37"/>
+        </w:numPr>
+        <w:ind w:firstLineChars="0"/>
+        <w:jc w:val="left"/>
+        <w:rPr>
+          <w:rFonts w:ascii="宋体" w:eastAsia="宋体" w:hAnsi="宋体" w:cs="Times New Roman" w:hint="eastAsia"/>
+          <w:sz w:val="24"/>
+        </w:rPr>
+      </w:pPr>
+      <w:r>
+        <w:rPr>
+          <w:rFonts w:ascii="宋体" w:eastAsia="宋体" w:hAnsi="宋体" w:cs="Times New Roman" w:hint="eastAsia"/>
+          <w:sz w:val="24"/>
+        </w:rPr>
+        <w:t>制定下周的任务和进度要求。</w:t>
+      </w:r>
+    </w:p>
+    <w:p>
+      <w:pPr>
+        <w:pStyle w:val="a3"/>
+        <w:numPr>
+          <w:ilvl w:val="0"/>
+          <w:numId w:val="36"/>
+        </w:numPr>
+        <w:ind w:firstLineChars="0"/>
+        <w:jc w:val="left"/>
+        <w:rPr>
+          <w:rFonts w:ascii="宋体" w:eastAsia="宋体" w:hAnsi="宋体" w:cs="Times New Roman"/>
+          <w:sz w:val="24"/>
+        </w:rPr>
+      </w:pPr>
+      <w:r>
+        <w:rPr>
+          <w:rFonts w:ascii="宋体" w:eastAsia="宋体" w:hAnsi="宋体" w:cs="Times New Roman" w:hint="eastAsia"/>
+          <w:sz w:val="24"/>
+        </w:rPr>
+        <w:t>已经实现的功能</w:t>
+      </w:r>
+    </w:p>
+    <w:p>
+      <w:pPr>
+        <w:pStyle w:val="a3"/>
+        <w:ind w:left="480" w:firstLineChars="0" w:firstLine="0"/>
+        <w:jc w:val="left"/>
+        <w:rPr>
+          <w:rFonts w:ascii="宋体" w:eastAsia="宋体" w:hAnsi="宋体" w:cs="Times New Roman" w:hint="eastAsia"/>
+          <w:sz w:val="24"/>
+        </w:rPr>
+      </w:pPr>
+      <w:r>
+        <w:rPr>
+          <w:rFonts w:ascii="宋体" w:eastAsia="宋体" w:hAnsi="宋体" w:cs="Times New Roman" w:hint="eastAsia"/>
+          <w:sz w:val="24"/>
+        </w:rPr>
+        <w:t>完成了论文前两章的内容，同时完成了第三章整体结构的部分内容。</w:t>
+      </w:r>
+    </w:p>
+    <w:p>
+      <w:pPr>
+        <w:pStyle w:val="a3"/>
+        <w:numPr>
+          <w:ilvl w:val="0"/>
+          <w:numId w:val="36"/>
+        </w:numPr>
+        <w:ind w:firstLineChars="0"/>
+        <w:jc w:val="left"/>
+        <w:rPr>
+          <w:rFonts w:ascii="宋体" w:eastAsia="宋体" w:hAnsi="宋体" w:cs="Times New Roman"/>
+          <w:sz w:val="24"/>
+        </w:rPr>
+      </w:pPr>
+      <w:r>
+        <w:rPr>
+          <w:rFonts w:ascii="宋体" w:eastAsia="宋体" w:hAnsi="宋体" w:cs="Times New Roman" w:hint="eastAsia"/>
+          <w:sz w:val="24"/>
+        </w:rPr>
+        <w:t>遇到的问题</w:t>
+      </w:r>
+    </w:p>
+    <w:p>
+      <w:pPr>
+        <w:pStyle w:val="a3"/>
+        <w:ind w:left="480" w:firstLineChars="0" w:firstLine="0"/>
+        <w:jc w:val="left"/>
+        <w:rPr>
+          <w:rFonts w:ascii="宋体" w:eastAsia="宋体" w:hAnsi="宋体" w:cs="Times New Roman" w:hint="eastAsia"/>
+          <w:sz w:val="24"/>
+        </w:rPr>
+      </w:pPr>
+      <w:r>
+        <w:rPr>
+          <w:rFonts w:ascii="宋体" w:eastAsia="宋体" w:hAnsi="宋体" w:cs="Times New Roman" w:hint="eastAsia"/>
+          <w:sz w:val="24"/>
+        </w:rPr>
+        <w:t>模块组织结构图</w:t>
+      </w:r>
+      <w:r>
+        <w:rPr>
+          <w:rFonts w:ascii="宋体" w:eastAsia="宋体" w:hAnsi="宋体" w:cs="Times New Roman" w:hint="eastAsia"/>
+          <w:sz w:val="24"/>
+        </w:rPr>
+        <w:t>若以英文形式绘制，会显得比较乱。</w:t>
+      </w:r>
+    </w:p>
+    <w:p>
+      <w:pPr>
+        <w:pStyle w:val="a3"/>
+        <w:numPr>
+          <w:ilvl w:val="0"/>
+          <w:numId w:val="36"/>
+        </w:numPr>
+        <w:ind w:firstLineChars="0"/>
+        <w:jc w:val="left"/>
+        <w:rPr>
+          <w:rFonts w:ascii="宋体" w:eastAsia="宋体" w:hAnsi="宋体" w:cs="Times New Roman"/>
+          <w:sz w:val="24"/>
+        </w:rPr>
+      </w:pPr>
+      <w:r>
+        <w:rPr>
+          <w:rFonts w:ascii="宋体" w:eastAsia="宋体" w:hAnsi="宋体" w:cs="Times New Roman" w:hint="eastAsia"/>
+          <w:sz w:val="24"/>
+        </w:rPr>
+        <w:t>本周任务</w:t>
+      </w:r>
+    </w:p>
+    <w:p>
+      <w:pPr>
+        <w:pStyle w:val="a3"/>
+        <w:numPr>
+          <w:ilvl w:val="0"/>
+          <w:numId w:val="39"/>
+        </w:numPr>
+        <w:ind w:firstLineChars="0"/>
+        <w:jc w:val="left"/>
+        <w:rPr>
+          <w:rFonts w:ascii="宋体" w:eastAsia="宋体" w:hAnsi="宋体" w:cs="Times New Roman"/>
+          <w:sz w:val="24"/>
+        </w:rPr>
+      </w:pPr>
+      <w:r>
+        <w:rPr>
+          <w:rFonts w:ascii="宋体" w:eastAsia="宋体" w:hAnsi="宋体" w:cs="Times New Roman" w:hint="eastAsia"/>
+          <w:sz w:val="24"/>
+        </w:rPr>
+        <w:t>完成第三章整体结构的剩余部分。</w:t>
+      </w:r>
+    </w:p>
+    <w:p>
+      <w:pPr>
+        <w:pStyle w:val="a3"/>
+        <w:numPr>
+          <w:ilvl w:val="0"/>
+          <w:numId w:val="39"/>
+        </w:numPr>
+        <w:ind w:firstLineChars="0"/>
+        <w:jc w:val="left"/>
+        <w:rPr>
+          <w:rFonts w:ascii="宋体" w:eastAsia="宋体" w:hAnsi="宋体" w:cs="Times New Roman"/>
+          <w:sz w:val="24"/>
+        </w:rPr>
+      </w:pPr>
+      <w:r>
+        <w:rPr>
+          <w:rFonts w:ascii="宋体" w:eastAsia="宋体" w:hAnsi="宋体" w:cs="Times New Roman" w:hint="eastAsia"/>
+          <w:sz w:val="24"/>
+        </w:rPr>
+        <w:t>尝试完成第四章概要设计的部分。</w:t>
+      </w:r>
+    </w:p>
+    <w:p>
+      <w:pPr>
+        <w:jc w:val="left"/>
+        <w:rPr>
+          <w:rFonts w:ascii="宋体" w:eastAsia="宋体" w:hAnsi="宋体" w:cs="Times New Roman"/>
+          <w:sz w:val="24"/>
+        </w:rPr>
+      </w:pPr>
+    </w:p>
+    <w:p>
+      <w:pPr>
+        <w:jc w:val="right"/>
+        <w:rPr>
+          <w:rFonts w:ascii="宋体" w:eastAsia="宋体" w:hAnsi="宋体" w:cs="Times New Roman"/>
+          <w:sz w:val="24"/>
+        </w:rPr>
+      </w:pPr>
+      <w:r>
+        <w:rPr>
+          <w:rFonts w:ascii="宋体" w:eastAsia="宋体" w:hAnsi="宋体" w:cs="Times New Roman" w:hint="eastAsia"/>
+          <w:sz w:val="24"/>
+        </w:rPr>
+        <w:t>学生签字：王时予</w:t>
+      </w:r>
+    </w:p>
+    <w:p>
+      <w:pPr>
+        <w:jc w:val="right"/>
+        <w:rPr>
+          <w:rFonts w:ascii="宋体" w:eastAsia="宋体" w:hAnsi="宋体" w:cs="Times New Roman"/>
+          <w:sz w:val="24"/>
+        </w:rPr>
+      </w:pPr>
+    </w:p>
+    <w:p>
+      <w:pPr>
+        <w:jc w:val="left"/>
+        <w:rPr>
+          <w:rFonts w:ascii="宋体" w:eastAsia="宋体" w:hAnsi="宋体" w:cs="Times New Roman"/>
+          <w:sz w:val="24"/>
+        </w:rPr>
+      </w:pPr>
+      <w:r>
+        <w:rPr>
+          <w:rFonts w:ascii="宋体" w:eastAsia="宋体" w:hAnsi="宋体" w:cs="Times New Roman" w:hint="eastAsia"/>
+          <w:sz w:val="24"/>
+        </w:rPr>
+        <w:t>本周总结：</w:t>
+      </w:r>
+    </w:p>
+    <w:p>
+      <w:pPr>
+        <w:jc w:val="left"/>
+        <w:rPr>
+          <w:rFonts w:ascii="宋体" w:eastAsia="宋体" w:hAnsi="宋体" w:cs="Times New Roman"/>
+          <w:sz w:val="24"/>
+        </w:rPr>
+      </w:pPr>
+      <w:r>
+        <w:rPr>
+          <w:rFonts w:ascii="宋体" w:eastAsia="宋体" w:hAnsi="宋体" w:cs="Times New Roman" w:hint="eastAsia"/>
+          <w:sz w:val="24"/>
+        </w:rPr>
+        <w:t>任务1：已经完成。</w:t>
+      </w:r>
+    </w:p>
+    <w:p>
+      <w:pPr>
+        <w:jc w:val="left"/>
+        <w:rPr>
+          <w:rFonts w:ascii="宋体" w:eastAsia="宋体" w:hAnsi="宋体" w:cs="Times New Roman"/>
+          <w:sz w:val="24"/>
+        </w:rPr>
+      </w:pPr>
+      <w:r>
+        <w:rPr>
+          <w:rFonts w:ascii="宋体" w:eastAsia="宋体" w:hAnsi="宋体" w:cs="Times New Roman" w:hint="eastAsia"/>
+          <w:sz w:val="24"/>
+        </w:rPr>
+        <w:t>任务2：基本完成，中间还有几段文字和两张图片还需与导师商讨后完成。</w:t>
+      </w:r>
+    </w:p>
+    <w:p>
+      <w:pPr>
+        <w:jc w:val="left"/>
+        <w:rPr>
+          <w:rFonts w:ascii="宋体" w:eastAsia="宋体" w:hAnsi="宋体" w:cs="Times New Roman"/>
+          <w:sz w:val="24"/>
+        </w:rPr>
+      </w:pPr>
+    </w:p>
+    <w:p>
+      <w:pPr>
+        <w:jc w:val="left"/>
+        <w:rPr>
+          <w:rFonts w:ascii="宋体" w:eastAsia="宋体" w:hAnsi="宋体" w:cs="Times New Roman"/>
+          <w:sz w:val="24"/>
+        </w:rPr>
+      </w:pPr>
+      <w:r>
+        <w:rPr>
+          <w:rFonts w:ascii="宋体" w:eastAsia="宋体" w:hAnsi="宋体" w:cs="Times New Roman" w:hint="eastAsia"/>
+          <w:sz w:val="24"/>
+        </w:rPr>
+        <w:t>本周遇到的困难及解决方法：</w:t>
+      </w:r>
+    </w:p>
+    <w:p>
+      <w:pPr>
+        <w:pStyle w:val="a3"/>
+        <w:numPr>
+          <w:ilvl w:val="0"/>
+          <w:numId w:val="42"/>
+        </w:numPr>
+        <w:ind w:firstLineChars="0"/>
+        <w:jc w:val="left"/>
+        <w:rPr>
+          <w:rFonts w:ascii="宋体" w:eastAsia="宋体" w:hAnsi="宋体" w:cs="Times New Roman"/>
+          <w:sz w:val="24"/>
+        </w:rPr>
+      </w:pPr>
+      <w:r>
+        <w:rPr>
+          <w:rFonts w:ascii="宋体" w:eastAsia="宋体" w:hAnsi="宋体" w:cs="Times New Roman" w:hint="eastAsia"/>
+          <w:sz w:val="24"/>
+        </w:rPr>
+        <w:t>项目中采用了MVC框架进行设计，论文中如只写出框架构建则不能让读者明确框架的实现机制，需加入示例辅助讲解。而示例的详细程度不能过于详细使论文篇幅过长，也不能</w:t>
+      </w:r>
+      <w:r>
+        <w:rPr>
+          <w:rFonts w:ascii="宋体" w:eastAsia="宋体" w:hAnsi="宋体" w:cs="Times New Roman" w:hint="eastAsia"/>
+          <w:sz w:val="24"/>
+        </w:rPr>
+        <w:t>过于简短。所以这个具体要写道何种程度需要与导师讨论后决定。</w:t>
+      </w:r>
+    </w:p>
+    <w:p>
+      <w:pPr>
+        <w:jc w:val="left"/>
+        <w:rPr>
+          <w:rFonts w:ascii="宋体" w:eastAsia="宋体" w:hAnsi="宋体" w:cs="Times New Roman"/>
+          <w:sz w:val="24"/>
+        </w:rPr>
+      </w:pPr>
+    </w:p>
+    <w:p>
+      <w:pPr>
+        <w:jc w:val="left"/>
+        <w:rPr>
+          <w:rFonts w:ascii="宋体" w:eastAsia="宋体" w:hAnsi="宋体" w:cs="Times New Roman"/>
+          <w:sz w:val="24"/>
+        </w:rPr>
+      </w:pPr>
+    </w:p>
+    <w:p>
+      <w:pPr>
+        <w:jc w:val="left"/>
+        <w:rPr>
+          <w:rFonts w:ascii="宋体" w:eastAsia="宋体" w:hAnsi="宋体" w:cs="Times New Roman"/>
+          <w:sz w:val="24"/>
+        </w:rPr>
+      </w:pPr>
+    </w:p>
+    <w:p>
+      <w:pPr>
+        <w:jc w:val="left"/>
+        <w:rPr>
+          <w:rFonts w:ascii="宋体" w:eastAsia="宋体" w:hAnsi="宋体" w:cs="Times New Roman"/>
+          <w:sz w:val="24"/>
+        </w:rPr>
+      </w:pPr>
+    </w:p>
+    <w:p>
+      <w:pPr>
+        <w:jc w:val="left"/>
+        <w:rPr>
+          <w:rFonts w:ascii="宋体" w:eastAsia="宋体" w:hAnsi="宋体" w:cs="Times New Roman"/>
+          <w:sz w:val="24"/>
+        </w:rPr>
+      </w:pPr>
+    </w:p>
+    <w:p>
+      <w:pPr>
+        <w:jc w:val="left"/>
+        <w:rPr>
+          <w:rFonts w:ascii="宋体" w:eastAsia="宋体" w:hAnsi="宋体" w:cs="Times New Roman"/>
+          <w:sz w:val="24"/>
+        </w:rPr>
+      </w:pPr>
+    </w:p>
+    <w:p>
+      <w:pPr>
+        <w:jc w:val="left"/>
+        <w:rPr>
+          <w:rFonts w:ascii="宋体" w:eastAsia="宋体" w:hAnsi="宋体" w:cs="Times New Roman"/>
+          <w:sz w:val="24"/>
+        </w:rPr>
+      </w:pPr>
+    </w:p>
+    <w:p>
+      <w:pPr>
+        <w:jc w:val="left"/>
+        <w:rPr>
+          <w:rFonts w:ascii="宋体" w:eastAsia="宋体" w:hAnsi="宋体" w:cs="Times New Roman"/>
+          <w:sz w:val="24"/>
+        </w:rPr>
+      </w:pPr>
+    </w:p>
+    <w:p>
+      <w:pPr>
+        <w:jc w:val="left"/>
+        <w:rPr>
+          <w:rFonts w:ascii="宋体" w:eastAsia="宋体" w:hAnsi="宋体" w:cs="Times New Roman"/>
+          <w:sz w:val="24"/>
+        </w:rPr>
+      </w:pPr>
+    </w:p>
+    <w:p>
+      <w:pPr>
+        <w:jc w:val="left"/>
+        <w:rPr>
+          <w:rFonts w:ascii="宋体" w:eastAsia="宋体" w:hAnsi="宋体" w:cs="Times New Roman"/>
+          <w:sz w:val="24"/>
+        </w:rPr>
+      </w:pPr>
+    </w:p>
+    <w:p>
+      <w:pPr>
+        <w:jc w:val="left"/>
+        <w:rPr>
+          <w:rFonts w:ascii="宋体" w:eastAsia="宋体" w:hAnsi="宋体" w:cs="Times New Roman"/>
+          <w:sz w:val="24"/>
+        </w:rPr>
+      </w:pPr>
+    </w:p>
+    <w:p>
+      <w:pPr>
+        <w:jc w:val="left"/>
+        <w:rPr>
+          <w:rFonts w:ascii="宋体" w:eastAsia="宋体" w:hAnsi="宋体" w:cs="Times New Roman"/>
+          <w:sz w:val="24"/>
+        </w:rPr>
+      </w:pPr>
+    </w:p>
+    <w:p>
+      <w:pPr>
+        <w:jc w:val="left"/>
+        <w:rPr>
+          <w:rFonts w:ascii="宋体" w:eastAsia="宋体" w:hAnsi="宋体" w:cs="Times New Roman"/>
+          <w:sz w:val="24"/>
+        </w:rPr>
+      </w:pPr>
+    </w:p>
+    <w:p>
+      <w:pPr>
+        <w:jc w:val="left"/>
+        <w:rPr>
+          <w:rFonts w:ascii="宋体" w:eastAsia="宋体" w:hAnsi="宋体" w:cs="Times New Roman"/>
+          <w:sz w:val="24"/>
+        </w:rPr>
+      </w:pPr>
+    </w:p>
+    <w:p>
+      <w:pPr>
+        <w:jc w:val="left"/>
+        <w:rPr>
+          <w:rFonts w:ascii="宋体" w:eastAsia="宋体" w:hAnsi="宋体" w:cs="Times New Roman"/>
+          <w:sz w:val="24"/>
+        </w:rPr>
+      </w:pPr>
+    </w:p>
+    <w:p>
+      <w:pPr>
+        <w:jc w:val="left"/>
+        <w:rPr>
+          <w:rFonts w:ascii="宋体" w:eastAsia="宋体" w:hAnsi="宋体" w:cs="Times New Roman"/>
+          <w:sz w:val="24"/>
+        </w:rPr>
+      </w:pPr>
+    </w:p>
+    <w:p>
+      <w:pPr>
+        <w:jc w:val="left"/>
+        <w:rPr>
+          <w:rFonts w:ascii="宋体" w:eastAsia="宋体" w:hAnsi="宋体" w:cs="Times New Roman"/>
+          <w:sz w:val="24"/>
+        </w:rPr>
+      </w:pPr>
+    </w:p>
+    <w:p>
+      <w:pPr>
+        <w:jc w:val="left"/>
+        <w:rPr>
+          <w:rFonts w:ascii="宋体" w:eastAsia="宋体" w:hAnsi="宋体" w:cs="Times New Roman"/>
+          <w:sz w:val="24"/>
+        </w:rPr>
+      </w:pPr>
+    </w:p>
+    <w:p>
+      <w:pPr>
+        <w:jc w:val="left"/>
+        <w:rPr>
+          <w:rFonts w:ascii="宋体" w:eastAsia="宋体" w:hAnsi="宋体" w:cs="Times New Roman"/>
+          <w:sz w:val="24"/>
+        </w:rPr>
+      </w:pPr>
+      <w:r>
+        <w:rPr>
+          <w:rFonts w:ascii="宋体" w:eastAsia="宋体" w:hAnsi="宋体" w:cs="Times New Roman" w:hint="eastAsia"/>
+          <w:sz w:val="24"/>
+        </w:rPr>
+        <w:lastRenderedPageBreak/>
+        <w:t>时间：2020.04.20</w:t>
+      </w:r>
+    </w:p>
+    <w:p>
+      <w:pPr>
+        <w:jc w:val="left"/>
+        <w:rPr>
+          <w:rFonts w:ascii="宋体" w:eastAsia="宋体" w:hAnsi="宋体" w:cs="Times New Roman"/>
+          <w:sz w:val="24"/>
+        </w:rPr>
+      </w:pPr>
+      <w:r>
+        <w:rPr>
+          <w:rFonts w:ascii="宋体" w:eastAsia="宋体" w:hAnsi="宋体" w:cs="Times New Roman" w:hint="eastAsia"/>
+          <w:sz w:val="24"/>
+        </w:rPr>
+        <w:t>周次：第九周</w:t>
+      </w:r>
+    </w:p>
+    <w:p>
+      <w:pPr>
+        <w:jc w:val="left"/>
+        <w:rPr>
+          <w:rFonts w:ascii="宋体" w:eastAsia="宋体" w:hAnsi="宋体" w:cs="Times New Roman"/>
+          <w:sz w:val="24"/>
+        </w:rPr>
+      </w:pPr>
+      <w:r>
+        <w:rPr>
+          <w:rFonts w:ascii="宋体" w:eastAsia="宋体" w:hAnsi="宋体" w:cs="Times New Roman" w:hint="eastAsia"/>
+          <w:sz w:val="24"/>
+        </w:rPr>
+        <w:t>地点：线上</w:t>
+      </w:r>
+    </w:p>
+    <w:p>
+      <w:pPr>
+        <w:jc w:val="left"/>
+        <w:rPr>
+          <w:rFonts w:ascii="宋体" w:eastAsia="宋体" w:hAnsi="宋体" w:cs="Times New Roman"/>
+          <w:sz w:val="24"/>
+        </w:rPr>
+      </w:pPr>
+    </w:p>
+    <w:p>
+      <w:pPr>
+        <w:pStyle w:val="a3"/>
+        <w:numPr>
+          <w:ilvl w:val="0"/>
+          <w:numId w:val="40"/>
+        </w:numPr>
+        <w:ind w:firstLineChars="0"/>
+        <w:jc w:val="left"/>
+        <w:rPr>
+          <w:rFonts w:ascii="宋体" w:eastAsia="宋体" w:hAnsi="宋体" w:cs="Times New Roman"/>
+          <w:sz w:val="24"/>
+        </w:rPr>
+      </w:pPr>
+      <w:r>
+        <w:rPr>
+          <w:rFonts w:ascii="宋体" w:eastAsia="宋体" w:hAnsi="宋体" w:cs="Times New Roman" w:hint="eastAsia"/>
+          <w:sz w:val="24"/>
+        </w:rPr>
+        <w:t>指导内容</w:t>
+      </w:r>
+    </w:p>
+    <w:p>
+      <w:pPr>
+        <w:pStyle w:val="a3"/>
+        <w:numPr>
+          <w:ilvl w:val="0"/>
+          <w:numId w:val="41"/>
+        </w:numPr>
+        <w:ind w:firstLineChars="0"/>
+        <w:jc w:val="left"/>
+        <w:rPr>
+          <w:rFonts w:ascii="宋体" w:eastAsia="宋体" w:hAnsi="宋体" w:cs="Times New Roman"/>
+          <w:sz w:val="24"/>
+        </w:rPr>
+      </w:pPr>
+      <w:r>
+        <w:rPr>
+          <w:rFonts w:ascii="宋体" w:eastAsia="宋体" w:hAnsi="宋体" w:cs="Times New Roman" w:hint="eastAsia"/>
+          <w:sz w:val="24"/>
+        </w:rPr>
+        <w:t>检查了上周布置任务的完成情况。</w:t>
+      </w:r>
+    </w:p>
+    <w:p>
+      <w:pPr>
+        <w:pStyle w:val="a3"/>
+        <w:numPr>
+          <w:ilvl w:val="0"/>
+          <w:numId w:val="41"/>
+        </w:numPr>
+        <w:ind w:firstLineChars="0"/>
+        <w:jc w:val="left"/>
+        <w:rPr>
+          <w:rFonts w:ascii="宋体" w:eastAsia="宋体" w:hAnsi="宋体" w:cs="Times New Roman"/>
+          <w:sz w:val="24"/>
+        </w:rPr>
+      </w:pPr>
+      <w:r>
+        <w:rPr>
+          <w:rFonts w:ascii="宋体" w:eastAsia="宋体" w:hAnsi="宋体" w:cs="Times New Roman" w:hint="eastAsia"/>
+          <w:sz w:val="24"/>
+        </w:rPr>
+        <w:t>主要与导师商讨了有关MVC框架示例的内容撰写方法。</w:t>
+      </w:r>
+    </w:p>
+    <w:p>
+      <w:pPr>
+        <w:pStyle w:val="a3"/>
+        <w:numPr>
+          <w:ilvl w:val="0"/>
+          <w:numId w:val="41"/>
+        </w:numPr>
+        <w:ind w:firstLineChars="0"/>
+        <w:jc w:val="left"/>
+        <w:rPr>
+          <w:rFonts w:ascii="宋体" w:eastAsia="宋体" w:hAnsi="宋体" w:cs="Times New Roman" w:hint="eastAsia"/>
+          <w:sz w:val="24"/>
+        </w:rPr>
+      </w:pPr>
+      <w:r>
+        <w:rPr>
+          <w:rFonts w:ascii="宋体" w:eastAsia="宋体" w:hAnsi="宋体" w:cs="Times New Roman" w:hint="eastAsia"/>
+          <w:sz w:val="24"/>
+        </w:rPr>
+        <w:t>布置下周的任务。</w:t>
+      </w:r>
+    </w:p>
+    <w:p>
+      <w:pPr>
+        <w:pStyle w:val="a3"/>
+        <w:numPr>
+          <w:ilvl w:val="0"/>
+          <w:numId w:val="40"/>
+        </w:numPr>
+        <w:ind w:firstLineChars="0"/>
+        <w:jc w:val="left"/>
+        <w:rPr>
+          <w:rFonts w:ascii="宋体" w:eastAsia="宋体" w:hAnsi="宋体" w:cs="Times New Roman"/>
+          <w:sz w:val="24"/>
+        </w:rPr>
+      </w:pPr>
+      <w:r>
+        <w:rPr>
+          <w:rFonts w:ascii="宋体" w:eastAsia="宋体" w:hAnsi="宋体" w:cs="Times New Roman" w:hint="eastAsia"/>
+          <w:sz w:val="24"/>
+        </w:rPr>
+        <w:t>已经实现的功能</w:t>
+      </w:r>
+    </w:p>
+    <w:p>
+      <w:pPr>
+        <w:pStyle w:val="a3"/>
+        <w:ind w:left="480" w:firstLineChars="0" w:firstLine="0"/>
+        <w:jc w:val="left"/>
+        <w:rPr>
+          <w:rFonts w:ascii="宋体" w:eastAsia="宋体" w:hAnsi="宋体" w:cs="Times New Roman" w:hint="eastAsia"/>
+          <w:sz w:val="24"/>
+        </w:rPr>
+      </w:pPr>
+      <w:r>
+        <w:rPr>
+          <w:rFonts w:ascii="宋体" w:eastAsia="宋体" w:hAnsi="宋体" w:cs="Times New Roman" w:hint="eastAsia"/>
+          <w:sz w:val="24"/>
+        </w:rPr>
+        <w:t>第三章整体结构部分的剩余内容以及第四章概要设计的大部分内容。</w:t>
+      </w:r>
+    </w:p>
+    <w:p>
+      <w:pPr>
+        <w:pStyle w:val="a3"/>
+        <w:numPr>
+          <w:ilvl w:val="0"/>
+          <w:numId w:val="40"/>
+        </w:numPr>
+        <w:ind w:firstLineChars="0"/>
+        <w:jc w:val="left"/>
+        <w:rPr>
+          <w:rFonts w:ascii="宋体" w:eastAsia="宋体" w:hAnsi="宋体" w:cs="Times New Roman"/>
+          <w:sz w:val="24"/>
+        </w:rPr>
+      </w:pPr>
+      <w:r>
+        <w:rPr>
+          <w:rFonts w:ascii="宋体" w:eastAsia="宋体" w:hAnsi="宋体" w:cs="Times New Roman" w:hint="eastAsia"/>
+          <w:sz w:val="24"/>
+        </w:rPr>
+        <w:t>遇到的问题</w:t>
+      </w:r>
+    </w:p>
+    <w:p>
+      <w:pPr>
+        <w:pStyle w:val="a3"/>
+        <w:ind w:left="480" w:firstLineChars="0" w:firstLine="0"/>
+        <w:jc w:val="left"/>
+        <w:rPr>
+          <w:rFonts w:ascii="宋体" w:eastAsia="宋体" w:hAnsi="宋体" w:cs="Times New Roman" w:hint="eastAsia"/>
+          <w:sz w:val="24"/>
+        </w:rPr>
+      </w:pPr>
+      <w:r>
+        <w:rPr>
+          <w:rFonts w:ascii="宋体" w:eastAsia="宋体" w:hAnsi="宋体" w:cs="Times New Roman" w:hint="eastAsia"/>
+          <w:sz w:val="24"/>
+        </w:rPr>
+        <w:t>数据库表结构设计的问题</w:t>
+      </w:r>
+    </w:p>
+    <w:p>
+      <w:pPr>
+        <w:pStyle w:val="a3"/>
+        <w:numPr>
+          <w:ilvl w:val="0"/>
+          <w:numId w:val="40"/>
+        </w:numPr>
+        <w:ind w:firstLineChars="0"/>
+        <w:jc w:val="left"/>
+        <w:rPr>
+          <w:rFonts w:ascii="宋体" w:eastAsia="宋体" w:hAnsi="宋体" w:cs="Times New Roman"/>
+          <w:sz w:val="24"/>
+        </w:rPr>
+      </w:pPr>
+      <w:r>
+        <w:rPr>
+          <w:rFonts w:ascii="宋体" w:eastAsia="宋体" w:hAnsi="宋体" w:cs="Times New Roman" w:hint="eastAsia"/>
+          <w:sz w:val="24"/>
+        </w:rPr>
+        <w:t>本周任务</w:t>
+      </w:r>
+    </w:p>
+    <w:p>
+      <w:pPr>
+        <w:pStyle w:val="a3"/>
+        <w:numPr>
+          <w:ilvl w:val="0"/>
+          <w:numId w:val="43"/>
+        </w:numPr>
+        <w:ind w:firstLineChars="0"/>
+        <w:jc w:val="left"/>
+        <w:rPr>
+          <w:rFonts w:ascii="宋体" w:eastAsia="宋体" w:hAnsi="宋体" w:cs="Times New Roman" w:hint="eastAsia"/>
+          <w:sz w:val="24"/>
+        </w:rPr>
+      </w:pPr>
+      <w:r>
+        <w:rPr>
+          <w:rFonts w:ascii="宋体" w:eastAsia="宋体" w:hAnsi="宋体" w:cs="Times New Roman" w:hint="eastAsia"/>
+          <w:sz w:val="24"/>
+        </w:rPr>
+        <w:t>完成第四章概要设计的剩余部分。</w:t>
+      </w:r>
+    </w:p>
+    <w:p>
+      <w:pPr>
+        <w:pStyle w:val="a3"/>
+        <w:numPr>
+          <w:ilvl w:val="0"/>
+          <w:numId w:val="43"/>
+        </w:numPr>
+        <w:ind w:firstLineChars="0"/>
+        <w:jc w:val="left"/>
+        <w:rPr>
+          <w:rFonts w:ascii="宋体" w:eastAsia="宋体" w:hAnsi="宋体" w:cs="Times New Roman"/>
+          <w:sz w:val="24"/>
+        </w:rPr>
+      </w:pPr>
+      <w:r>
+        <w:rPr>
+          <w:rFonts w:ascii="宋体" w:eastAsia="宋体" w:hAnsi="宋体" w:cs="Times New Roman" w:hint="eastAsia"/>
+          <w:sz w:val="24"/>
+        </w:rPr>
+        <w:t>由于第五章详细设计的内容较多，尽量完成第五章详细设计的部分。</w:t>
+      </w:r>
+    </w:p>
+    <w:p>
+      <w:pPr>
+        <w:jc w:val="left"/>
+        <w:rPr>
+          <w:rFonts w:ascii="宋体" w:eastAsia="宋体" w:hAnsi="宋体" w:cs="Times New Roman"/>
+          <w:sz w:val="24"/>
+        </w:rPr>
+      </w:pPr>
+    </w:p>
+    <w:p>
+      <w:pPr>
+        <w:jc w:val="right"/>
+        <w:rPr>
+          <w:rFonts w:ascii="宋体" w:eastAsia="宋体" w:hAnsi="宋体" w:cs="Times New Roman"/>
+          <w:sz w:val="24"/>
+        </w:rPr>
+      </w:pPr>
+      <w:r>
+        <w:rPr>
+          <w:rFonts w:ascii="宋体" w:eastAsia="宋体" w:hAnsi="宋体" w:cs="Times New Roman" w:hint="eastAsia"/>
+          <w:sz w:val="24"/>
+        </w:rPr>
+        <w:t>学生签字：王时予</w:t>
+      </w:r>
+    </w:p>
+    <w:p>
+      <w:pPr>
+        <w:jc w:val="right"/>
+        <w:rPr>
+          <w:rFonts w:ascii="宋体" w:eastAsia="宋体" w:hAnsi="宋体" w:cs="Times New Roman"/>
+          <w:sz w:val="24"/>
+        </w:rPr>
+      </w:pPr>
+    </w:p>
+    <w:p>
+      <w:pPr>
+        <w:jc w:val="left"/>
         <w:rPr>
           <w:rFonts w:ascii="宋体" w:eastAsia="宋体" w:hAnsi="宋体" w:cs="Times New Roman" w:hint="eastAsia"/>
           <w:sz w:val="24"/>
@@ -6294,6 +7530,184 @@
     </w:lvl>
   </w:abstractNum>
   <w:abstractNum w:abstractNumId="1" w15:restartNumberingAfterBreak="0">
+    <w:nsid w:val="07F56CCC"/>
+    <w:multiLevelType w:val="hybridMultilevel"/>
+    <w:tmpl w:val="DFE032A4"/>
+    <w:lvl w:ilvl="0" w:tplc="8D00BD40">
+      <w:start w:val="1"/>
+      <w:numFmt w:val="decimal"/>
+      <w:lvlText w:val="%1."/>
+      <w:lvlJc w:val="left"/>
+      <w:pPr>
+        <w:ind w:left="360" w:hanging="360"/>
+      </w:pPr>
+      <w:rPr>
+        <w:rFonts w:hint="default"/>
+      </w:rPr>
+    </w:lvl>
+    <w:lvl w:ilvl="1" w:tplc="04090019" w:tentative="1">
+      <w:start w:val="1"/>
+      <w:numFmt w:val="lowerLetter"/>
+      <w:lvlText w:val="%2)"/>
+      <w:lvlJc w:val="left"/>
+      <w:pPr>
+        <w:ind w:left="840" w:hanging="420"/>
+      </w:pPr>
+    </w:lvl>
+    <w:lvl w:ilvl="2" w:tplc="0409001B" w:tentative="1">
+      <w:start w:val="1"/>
+      <w:numFmt w:val="lowerRoman"/>
+      <w:lvlText w:val="%3."/>
+      <w:lvlJc w:val="right"/>
+      <w:pPr>
+        <w:ind w:left="1260" w:hanging="420"/>
+      </w:pPr>
+    </w:lvl>
+    <w:lvl w:ilvl="3" w:tplc="0409000F" w:tentative="1">
+      <w:start w:val="1"/>
+      <w:numFmt w:val="decimal"/>
+      <w:lvlText w:val="%4."/>
+      <w:lvlJc w:val="left"/>
+      <w:pPr>
+        <w:ind w:left="1680" w:hanging="420"/>
+      </w:pPr>
+    </w:lvl>
+    <w:lvl w:ilvl="4" w:tplc="04090019" w:tentative="1">
+      <w:start w:val="1"/>
+      <w:numFmt w:val="lowerLetter"/>
+      <w:lvlText w:val="%5)"/>
+      <w:lvlJc w:val="left"/>
+      <w:pPr>
+        <w:ind w:left="2100" w:hanging="420"/>
+      </w:pPr>
+    </w:lvl>
+    <w:lvl w:ilvl="5" w:tplc="0409001B" w:tentative="1">
+      <w:start w:val="1"/>
+      <w:numFmt w:val="lowerRoman"/>
+      <w:lvlText w:val="%6."/>
+      <w:lvlJc w:val="right"/>
+      <w:pPr>
+        <w:ind w:left="2520" w:hanging="420"/>
+      </w:pPr>
+    </w:lvl>
+    <w:lvl w:ilvl="6" w:tplc="0409000F" w:tentative="1">
+      <w:start w:val="1"/>
+      <w:numFmt w:val="decimal"/>
+      <w:lvlText w:val="%7."/>
+      <w:lvlJc w:val="left"/>
+      <w:pPr>
+        <w:ind w:left="2940" w:hanging="420"/>
+      </w:pPr>
+    </w:lvl>
+    <w:lvl w:ilvl="7" w:tplc="04090019" w:tentative="1">
+      <w:start w:val="1"/>
+      <w:numFmt w:val="lowerLetter"/>
+      <w:lvlText w:val="%8)"/>
+      <w:lvlJc w:val="left"/>
+      <w:pPr>
+        <w:ind w:left="3360" w:hanging="420"/>
+      </w:pPr>
+    </w:lvl>
+    <w:lvl w:ilvl="8" w:tplc="0409001B" w:tentative="1">
+      <w:start w:val="1"/>
+      <w:numFmt w:val="lowerRoman"/>
+      <w:lvlText w:val="%9."/>
+      <w:lvlJc w:val="right"/>
+      <w:pPr>
+        <w:ind w:left="3780" w:hanging="420"/>
+      </w:pPr>
+    </w:lvl>
+  </w:abstractNum>
+  <w:abstractNum w:abstractNumId="2" w15:restartNumberingAfterBreak="0">
+    <w:nsid w:val="085A08B0"/>
+    <w:multiLevelType w:val="hybridMultilevel"/>
+    <w:tmpl w:val="C310CDEC"/>
+    <w:lvl w:ilvl="0" w:tplc="B0FC3B42">
+      <w:start w:val="1"/>
+      <w:numFmt w:val="decimal"/>
+      <w:lvlText w:val="%1."/>
+      <w:lvlJc w:val="left"/>
+      <w:pPr>
+        <w:ind w:left="840" w:hanging="360"/>
+      </w:pPr>
+      <w:rPr>
+        <w:rFonts w:hint="default"/>
+      </w:rPr>
+    </w:lvl>
+    <w:lvl w:ilvl="1" w:tplc="04090019" w:tentative="1">
+      <w:start w:val="1"/>
+      <w:numFmt w:val="lowerLetter"/>
+      <w:lvlText w:val="%2)"/>
+      <w:lvlJc w:val="left"/>
+      <w:pPr>
+        <w:ind w:left="1320" w:hanging="420"/>
+      </w:pPr>
+    </w:lvl>
+    <w:lvl w:ilvl="2" w:tplc="0409001B" w:tentative="1">
+      <w:start w:val="1"/>
+      <w:numFmt w:val="lowerRoman"/>
+      <w:lvlText w:val="%3."/>
+      <w:lvlJc w:val="right"/>
+      <w:pPr>
+        <w:ind w:left="1740" w:hanging="420"/>
+      </w:pPr>
+    </w:lvl>
+    <w:lvl w:ilvl="3" w:tplc="0409000F" w:tentative="1">
+      <w:start w:val="1"/>
+      <w:numFmt w:val="decimal"/>
+      <w:lvlText w:val="%4."/>
+      <w:lvlJc w:val="left"/>
+      <w:pPr>
+        <w:ind w:left="2160" w:hanging="420"/>
+      </w:pPr>
+    </w:lvl>
+    <w:lvl w:ilvl="4" w:tplc="04090019" w:tentative="1">
+      <w:start w:val="1"/>
+      <w:numFmt w:val="lowerLetter"/>
+      <w:lvlText w:val="%5)"/>
+      <w:lvlJc w:val="left"/>
+      <w:pPr>
+        <w:ind w:left="2580" w:hanging="420"/>
+      </w:pPr>
+    </w:lvl>
+    <w:lvl w:ilvl="5" w:tplc="0409001B" w:tentative="1">
+      <w:start w:val="1"/>
+      <w:numFmt w:val="lowerRoman"/>
+      <w:lvlText w:val="%6."/>
+      <w:lvlJc w:val="right"/>
+      <w:pPr>
+        <w:ind w:left="3000" w:hanging="420"/>
+      </w:pPr>
+    </w:lvl>
+    <w:lvl w:ilvl="6" w:tplc="0409000F" w:tentative="1">
+      <w:start w:val="1"/>
+      <w:numFmt w:val="decimal"/>
+      <w:lvlText w:val="%7."/>
+      <w:lvlJc w:val="left"/>
+      <w:pPr>
+        <w:ind w:left="3420" w:hanging="420"/>
+      </w:pPr>
+    </w:lvl>
+    <w:lvl w:ilvl="7" w:tplc="04090019" w:tentative="1">
+      <w:start w:val="1"/>
+      <w:numFmt w:val="lowerLetter"/>
+      <w:lvlText w:val="%8)"/>
+      <w:lvlJc w:val="left"/>
+      <w:pPr>
+        <w:ind w:left="3840" w:hanging="420"/>
+      </w:pPr>
+    </w:lvl>
+    <w:lvl w:ilvl="8" w:tplc="0409001B" w:tentative="1">
+      <w:start w:val="1"/>
+      <w:numFmt w:val="lowerRoman"/>
+      <w:lvlText w:val="%9."/>
+      <w:lvlJc w:val="right"/>
+      <w:pPr>
+        <w:ind w:left="4260" w:hanging="420"/>
+      </w:pPr>
+    </w:lvl>
+  </w:abstractNum>
+  <w:abstractNum w:abstractNumId="3" w15:restartNumberingAfterBreak="0">
     <w:nsid w:val="0A2D1381"/>
     <w:multiLevelType w:val="hybridMultilevel"/>
     <w:tmpl w:val="3CD29CF2"/>
@@ -6382,7 +7796,7 @@
       </w:pPr>
     </w:lvl>
   </w:abstractNum>
-  <w:abstractNum w:abstractNumId="2" w15:restartNumberingAfterBreak="0">
+  <w:abstractNum w:abstractNumId="4" w15:restartNumberingAfterBreak="0">
     <w:nsid w:val="0A812731"/>
     <w:multiLevelType w:val="hybridMultilevel"/>
     <w:tmpl w:val="6BE800CA"/>
@@ -6472,7 +7886,96 @@
       </w:pPr>
     </w:lvl>
   </w:abstractNum>
-  <w:abstractNum w:abstractNumId="3" w15:restartNumberingAfterBreak="0">
+  <w:abstractNum w:abstractNumId="5" w15:restartNumberingAfterBreak="0">
+    <w:nsid w:val="0F77799F"/>
+    <w:multiLevelType w:val="hybridMultilevel"/>
+    <w:tmpl w:val="8E4EB028"/>
+    <w:lvl w:ilvl="0" w:tplc="E76E0156">
+      <w:start w:val="1"/>
+      <w:numFmt w:val="japaneseCounting"/>
+      <w:lvlText w:val="%1、"/>
+      <w:lvlJc w:val="left"/>
+      <w:pPr>
+        <w:ind w:left="480" w:hanging="480"/>
+      </w:pPr>
+      <w:rPr>
+        <w:rFonts w:hint="default"/>
+      </w:rPr>
+    </w:lvl>
+    <w:lvl w:ilvl="1" w:tplc="04090019" w:tentative="1">
+      <w:start w:val="1"/>
+      <w:numFmt w:val="lowerLetter"/>
+      <w:lvlText w:val="%2)"/>
+      <w:lvlJc w:val="left"/>
+      <w:pPr>
+        <w:ind w:left="840" w:hanging="420"/>
+      </w:pPr>
+    </w:lvl>
+    <w:lvl w:ilvl="2" w:tplc="0409001B" w:tentative="1">
+      <w:start w:val="1"/>
+      <w:numFmt w:val="lowerRoman"/>
+      <w:lvlText w:val="%3."/>
+      <w:lvlJc w:val="right"/>
+      <w:pPr>
+        <w:ind w:left="1260" w:hanging="420"/>
+      </w:pPr>
+    </w:lvl>
+    <w:lvl w:ilvl="3" w:tplc="0409000F" w:tentative="1">
+      <w:start w:val="1"/>
+      <w:numFmt w:val="decimal"/>
+      <w:lvlText w:val="%4."/>
+      <w:lvlJc w:val="left"/>
+      <w:pPr>
+        <w:ind w:left="1680" w:hanging="420"/>
+      </w:pPr>
+    </w:lvl>
+    <w:lvl w:ilvl="4" w:tplc="04090019" w:tentative="1">
+      <w:start w:val="1"/>
+      <w:numFmt w:val="lowerLetter"/>
+      <w:lvlText w:val="%5)"/>
+      <w:lvlJc w:val="left"/>
+      <w:pPr>
+        <w:ind w:left="2100" w:hanging="420"/>
+      </w:pPr>
+    </w:lvl>
+    <w:lvl w:ilvl="5" w:tplc="0409001B" w:tentative="1">
+      <w:start w:val="1"/>
+      <w:numFmt w:val="lowerRoman"/>
+      <w:lvlText w:val="%6."/>
+      <w:lvlJc w:val="right"/>
+      <w:pPr>
+        <w:ind w:left="2520" w:hanging="420"/>
+      </w:pPr>
+    </w:lvl>
+    <w:lvl w:ilvl="6" w:tplc="0409000F" w:tentative="1">
+      <w:start w:val="1"/>
+      <w:numFmt w:val="decimal"/>
+      <w:lvlText w:val="%7."/>
+      <w:lvlJc w:val="left"/>
+      <w:pPr>
+        <w:ind w:left="2940" w:hanging="420"/>
+      </w:pPr>
+    </w:lvl>
+    <w:lvl w:ilvl="7" w:tplc="04090019" w:tentative="1">
+      <w:start w:val="1"/>
+      <w:numFmt w:val="lowerLetter"/>
+      <w:lvlText w:val="%8)"/>
+      <w:lvlJc w:val="left"/>
+      <w:pPr>
+        <w:ind w:left="3360" w:hanging="420"/>
+      </w:pPr>
+    </w:lvl>
+    <w:lvl w:ilvl="8" w:tplc="0409001B" w:tentative="1">
+      <w:start w:val="1"/>
+      <w:numFmt w:val="lowerRoman"/>
+      <w:lvlText w:val="%9."/>
+      <w:lvlJc w:val="right"/>
+      <w:pPr>
+        <w:ind w:left="3780" w:hanging="420"/>
+      </w:pPr>
+    </w:lvl>
+  </w:abstractNum>
+  <w:abstractNum w:abstractNumId="6" w15:restartNumberingAfterBreak="0">
     <w:nsid w:val="17F660BC"/>
     <w:multiLevelType w:val="hybridMultilevel"/>
     <w:tmpl w:val="50A6686A"/>
@@ -6561,7 +8064,7 @@
       </w:pPr>
     </w:lvl>
   </w:abstractNum>
-  <w:abstractNum w:abstractNumId="4" w15:restartNumberingAfterBreak="0">
+  <w:abstractNum w:abstractNumId="7" w15:restartNumberingAfterBreak="0">
     <w:nsid w:val="1C022B13"/>
     <w:multiLevelType w:val="hybridMultilevel"/>
     <w:tmpl w:val="094E496A"/>
@@ -6650,7 +8153,7 @@
       </w:pPr>
     </w:lvl>
   </w:abstractNum>
-  <w:abstractNum w:abstractNumId="5" w15:restartNumberingAfterBreak="0">
+  <w:abstractNum w:abstractNumId="8" w15:restartNumberingAfterBreak="0">
     <w:nsid w:val="1FE840E0"/>
     <w:multiLevelType w:val="hybridMultilevel"/>
     <w:tmpl w:val="AFAE420A"/>
@@ -6739,7 +8242,185 @@
       </w:pPr>
     </w:lvl>
   </w:abstractNum>
-  <w:abstractNum w:abstractNumId="6" w15:restartNumberingAfterBreak="0">
+  <w:abstractNum w:abstractNumId="9" w15:restartNumberingAfterBreak="0">
+    <w:nsid w:val="253650FA"/>
+    <w:multiLevelType w:val="hybridMultilevel"/>
+    <w:tmpl w:val="3962B556"/>
+    <w:lvl w:ilvl="0" w:tplc="898643CC">
+      <w:start w:val="1"/>
+      <w:numFmt w:val="decimal"/>
+      <w:lvlText w:val="%1."/>
+      <w:lvlJc w:val="left"/>
+      <w:pPr>
+        <w:ind w:left="840" w:hanging="360"/>
+      </w:pPr>
+      <w:rPr>
+        <w:rFonts w:hint="default"/>
+      </w:rPr>
+    </w:lvl>
+    <w:lvl w:ilvl="1" w:tplc="04090019" w:tentative="1">
+      <w:start w:val="1"/>
+      <w:numFmt w:val="lowerLetter"/>
+      <w:lvlText w:val="%2)"/>
+      <w:lvlJc w:val="left"/>
+      <w:pPr>
+        <w:ind w:left="1320" w:hanging="420"/>
+      </w:pPr>
+    </w:lvl>
+    <w:lvl w:ilvl="2" w:tplc="0409001B" w:tentative="1">
+      <w:start w:val="1"/>
+      <w:numFmt w:val="lowerRoman"/>
+      <w:lvlText w:val="%3."/>
+      <w:lvlJc w:val="right"/>
+      <w:pPr>
+        <w:ind w:left="1740" w:hanging="420"/>
+      </w:pPr>
+    </w:lvl>
+    <w:lvl w:ilvl="3" w:tplc="0409000F" w:tentative="1">
+      <w:start w:val="1"/>
+      <w:numFmt w:val="decimal"/>
+      <w:lvlText w:val="%4."/>
+      <w:lvlJc w:val="left"/>
+      <w:pPr>
+        <w:ind w:left="2160" w:hanging="420"/>
+      </w:pPr>
+    </w:lvl>
+    <w:lvl w:ilvl="4" w:tplc="04090019" w:tentative="1">
+      <w:start w:val="1"/>
+      <w:numFmt w:val="lowerLetter"/>
+      <w:lvlText w:val="%5)"/>
+      <w:lvlJc w:val="left"/>
+      <w:pPr>
+        <w:ind w:left="2580" w:hanging="420"/>
+      </w:pPr>
+    </w:lvl>
+    <w:lvl w:ilvl="5" w:tplc="0409001B" w:tentative="1">
+      <w:start w:val="1"/>
+      <w:numFmt w:val="lowerRoman"/>
+      <w:lvlText w:val="%6."/>
+      <w:lvlJc w:val="right"/>
+      <w:pPr>
+        <w:ind w:left="3000" w:hanging="420"/>
+      </w:pPr>
+    </w:lvl>
+    <w:lvl w:ilvl="6" w:tplc="0409000F" w:tentative="1">
+      <w:start w:val="1"/>
+      <w:numFmt w:val="decimal"/>
+      <w:lvlText w:val="%7."/>
+      <w:lvlJc w:val="left"/>
+      <w:pPr>
+        <w:ind w:left="3420" w:hanging="420"/>
+      </w:pPr>
+    </w:lvl>
+    <w:lvl w:ilvl="7" w:tplc="04090019" w:tentative="1">
+      <w:start w:val="1"/>
+      <w:numFmt w:val="lowerLetter"/>
+      <w:lvlText w:val="%8)"/>
+      <w:lvlJc w:val="left"/>
+      <w:pPr>
+        <w:ind w:left="3840" w:hanging="420"/>
+      </w:pPr>
+    </w:lvl>
+    <w:lvl w:ilvl="8" w:tplc="0409001B" w:tentative="1">
+      <w:start w:val="1"/>
+      <w:numFmt w:val="lowerRoman"/>
+      <w:lvlText w:val="%9."/>
+      <w:lvlJc w:val="right"/>
+      <w:pPr>
+        <w:ind w:left="4260" w:hanging="420"/>
+      </w:pPr>
+    </w:lvl>
+  </w:abstractNum>
+  <w:abstractNum w:abstractNumId="10" w15:restartNumberingAfterBreak="0">
+    <w:nsid w:val="269A1383"/>
+    <w:multiLevelType w:val="hybridMultilevel"/>
+    <w:tmpl w:val="8842E392"/>
+    <w:lvl w:ilvl="0" w:tplc="0D8ABB92">
+      <w:start w:val="1"/>
+      <w:numFmt w:val="decimal"/>
+      <w:lvlText w:val="%1."/>
+      <w:lvlJc w:val="left"/>
+      <w:pPr>
+        <w:ind w:left="840" w:hanging="360"/>
+      </w:pPr>
+      <w:rPr>
+        <w:rFonts w:hint="default"/>
+      </w:rPr>
+    </w:lvl>
+    <w:lvl w:ilvl="1" w:tplc="04090019" w:tentative="1">
+      <w:start w:val="1"/>
+      <w:numFmt w:val="lowerLetter"/>
+      <w:lvlText w:val="%2)"/>
+      <w:lvlJc w:val="left"/>
+      <w:pPr>
+        <w:ind w:left="1320" w:hanging="420"/>
+      </w:pPr>
+    </w:lvl>
+    <w:lvl w:ilvl="2" w:tplc="0409001B" w:tentative="1">
+      <w:start w:val="1"/>
+      <w:numFmt w:val="lowerRoman"/>
+      <w:lvlText w:val="%3."/>
+      <w:lvlJc w:val="right"/>
+      <w:pPr>
+        <w:ind w:left="1740" w:hanging="420"/>
+      </w:pPr>
+    </w:lvl>
+    <w:lvl w:ilvl="3" w:tplc="0409000F" w:tentative="1">
+      <w:start w:val="1"/>
+      <w:numFmt w:val="decimal"/>
+      <w:lvlText w:val="%4."/>
+      <w:lvlJc w:val="left"/>
+      <w:pPr>
+        <w:ind w:left="2160" w:hanging="420"/>
+      </w:pPr>
+    </w:lvl>
+    <w:lvl w:ilvl="4" w:tplc="04090019" w:tentative="1">
+      <w:start w:val="1"/>
+      <w:numFmt w:val="lowerLetter"/>
+      <w:lvlText w:val="%5)"/>
+      <w:lvlJc w:val="left"/>
+      <w:pPr>
+        <w:ind w:left="2580" w:hanging="420"/>
+      </w:pPr>
+    </w:lvl>
+    <w:lvl w:ilvl="5" w:tplc="0409001B" w:tentative="1">
+      <w:start w:val="1"/>
+      <w:numFmt w:val="lowerRoman"/>
+      <w:lvlText w:val="%6."/>
+      <w:lvlJc w:val="right"/>
+      <w:pPr>
+        <w:ind w:left="3000" w:hanging="420"/>
+      </w:pPr>
+    </w:lvl>
+    <w:lvl w:ilvl="6" w:tplc="0409000F" w:tentative="1">
+      <w:start w:val="1"/>
+      <w:numFmt w:val="decimal"/>
+      <w:lvlText w:val="%7."/>
+      <w:lvlJc w:val="left"/>
+      <w:pPr>
+        <w:ind w:left="3420" w:hanging="420"/>
+      </w:pPr>
+    </w:lvl>
+    <w:lvl w:ilvl="7" w:tplc="04090019" w:tentative="1">
+      <w:start w:val="1"/>
+      <w:numFmt w:val="lowerLetter"/>
+      <w:lvlText w:val="%8)"/>
+      <w:lvlJc w:val="left"/>
+      <w:pPr>
+        <w:ind w:left="3840" w:hanging="420"/>
+      </w:pPr>
+    </w:lvl>
+    <w:lvl w:ilvl="8" w:tplc="0409001B" w:tentative="1">
+      <w:start w:val="1"/>
+      <w:numFmt w:val="lowerRoman"/>
+      <w:lvlText w:val="%9."/>
+      <w:lvlJc w:val="right"/>
+      <w:pPr>
+        <w:ind w:left="4260" w:hanging="420"/>
+      </w:pPr>
+    </w:lvl>
+  </w:abstractNum>
+  <w:abstractNum w:abstractNumId="11" w15:restartNumberingAfterBreak="0">
     <w:nsid w:val="2963778B"/>
     <w:multiLevelType w:val="hybridMultilevel"/>
     <w:tmpl w:val="F684E9DE"/>
@@ -6828,7 +8509,7 @@
       </w:pPr>
     </w:lvl>
   </w:abstractNum>
-  <w:abstractNum w:abstractNumId="7" w15:restartNumberingAfterBreak="0">
+  <w:abstractNum w:abstractNumId="12" w15:restartNumberingAfterBreak="0">
     <w:nsid w:val="2AFD5A8B"/>
     <w:multiLevelType w:val="hybridMultilevel"/>
     <w:tmpl w:val="8A80E6A2"/>
@@ -6917,7 +8598,7 @@
       </w:pPr>
     </w:lvl>
   </w:abstractNum>
-  <w:abstractNum w:abstractNumId="8" w15:restartNumberingAfterBreak="0">
+  <w:abstractNum w:abstractNumId="13" w15:restartNumberingAfterBreak="0">
     <w:nsid w:val="2B093AD5"/>
     <w:multiLevelType w:val="hybridMultilevel"/>
     <w:tmpl w:val="93604920"/>
@@ -7006,7 +8687,96 @@
       </w:pPr>
     </w:lvl>
   </w:abstractNum>
-  <w:abstractNum w:abstractNumId="9" w15:restartNumberingAfterBreak="0">
+  <w:abstractNum w:abstractNumId="14" w15:restartNumberingAfterBreak="0">
+    <w:nsid w:val="2BA0622B"/>
+    <w:multiLevelType w:val="hybridMultilevel"/>
+    <w:tmpl w:val="61545318"/>
+    <w:lvl w:ilvl="0" w:tplc="A59E4960">
+      <w:start w:val="1"/>
+      <w:numFmt w:val="decimal"/>
+      <w:lvlText w:val="%1."/>
+      <w:lvlJc w:val="left"/>
+      <w:pPr>
+        <w:ind w:left="840" w:hanging="360"/>
+      </w:pPr>
+      <w:rPr>
+        <w:rFonts w:hint="default"/>
+      </w:rPr>
+    </w:lvl>
+    <w:lvl w:ilvl="1" w:tplc="04090019" w:tentative="1">
+      <w:start w:val="1"/>
+      <w:numFmt w:val="lowerLetter"/>
+      <w:lvlText w:val="%2)"/>
+      <w:lvlJc w:val="left"/>
+      <w:pPr>
+        <w:ind w:left="1320" w:hanging="420"/>
+      </w:pPr>
+    </w:lvl>
+    <w:lvl w:ilvl="2" w:tplc="0409001B" w:tentative="1">
+      <w:start w:val="1"/>
+      <w:numFmt w:val="lowerRoman"/>
+      <w:lvlText w:val="%3."/>
+      <w:lvlJc w:val="right"/>
+      <w:pPr>
+        <w:ind w:left="1740" w:hanging="420"/>
+      </w:pPr>
+    </w:lvl>
+    <w:lvl w:ilvl="3" w:tplc="0409000F" w:tentative="1">
+      <w:start w:val="1"/>
+      <w:numFmt w:val="decimal"/>
+      <w:lvlText w:val="%4."/>
+      <w:lvlJc w:val="left"/>
+      <w:pPr>
+        <w:ind w:left="2160" w:hanging="420"/>
+      </w:pPr>
+    </w:lvl>
+    <w:lvl w:ilvl="4" w:tplc="04090019" w:tentative="1">
+      <w:start w:val="1"/>
+      <w:numFmt w:val="lowerLetter"/>
+      <w:lvlText w:val="%5)"/>
+      <w:lvlJc w:val="left"/>
+      <w:pPr>
+        <w:ind w:left="2580" w:hanging="420"/>
+      </w:pPr>
+    </w:lvl>
+    <w:lvl w:ilvl="5" w:tplc="0409001B" w:tentative="1">
+      <w:start w:val="1"/>
+      <w:numFmt w:val="lowerRoman"/>
+      <w:lvlText w:val="%6."/>
+      <w:lvlJc w:val="right"/>
+      <w:pPr>
+        <w:ind w:left="3000" w:hanging="420"/>
+      </w:pPr>
+    </w:lvl>
+    <w:lvl w:ilvl="6" w:tplc="0409000F" w:tentative="1">
+      <w:start w:val="1"/>
+      <w:numFmt w:val="decimal"/>
+      <w:lvlText w:val="%7."/>
+      <w:lvlJc w:val="left"/>
+      <w:pPr>
+        <w:ind w:left="3420" w:hanging="420"/>
+      </w:pPr>
+    </w:lvl>
+    <w:lvl w:ilvl="7" w:tplc="04090019" w:tentative="1">
+      <w:start w:val="1"/>
+      <w:numFmt w:val="lowerLetter"/>
+      <w:lvlText w:val="%8)"/>
+      <w:lvlJc w:val="left"/>
+      <w:pPr>
+        <w:ind w:left="3840" w:hanging="420"/>
+      </w:pPr>
+    </w:lvl>
+    <w:lvl w:ilvl="8" w:tplc="0409001B" w:tentative="1">
+      <w:start w:val="1"/>
+      <w:numFmt w:val="lowerRoman"/>
+      <w:lvlText w:val="%9."/>
+      <w:lvlJc w:val="right"/>
+      <w:pPr>
+        <w:ind w:left="4260" w:hanging="420"/>
+      </w:pPr>
+    </w:lvl>
+  </w:abstractNum>
+  <w:abstractNum w:abstractNumId="15" w15:restartNumberingAfterBreak="0">
     <w:nsid w:val="2CBF4BDC"/>
     <w:multiLevelType w:val="hybridMultilevel"/>
     <w:tmpl w:val="7CE4ACD4"/>
@@ -7095,7 +8865,96 @@
       </w:pPr>
     </w:lvl>
   </w:abstractNum>
-  <w:abstractNum w:abstractNumId="10" w15:restartNumberingAfterBreak="0">
+  <w:abstractNum w:abstractNumId="16" w15:restartNumberingAfterBreak="0">
+    <w:nsid w:val="2E605CCB"/>
+    <w:multiLevelType w:val="hybridMultilevel"/>
+    <w:tmpl w:val="EB84E9AC"/>
+    <w:lvl w:ilvl="0" w:tplc="A5F08ADE">
+      <w:start w:val="1"/>
+      <w:numFmt w:val="decimal"/>
+      <w:lvlText w:val="%1."/>
+      <w:lvlJc w:val="left"/>
+      <w:pPr>
+        <w:ind w:left="840" w:hanging="360"/>
+      </w:pPr>
+      <w:rPr>
+        <w:rFonts w:hint="default"/>
+      </w:rPr>
+    </w:lvl>
+    <w:lvl w:ilvl="1" w:tplc="04090019" w:tentative="1">
+      <w:start w:val="1"/>
+      <w:numFmt w:val="lowerLetter"/>
+      <w:lvlText w:val="%2)"/>
+      <w:lvlJc w:val="left"/>
+      <w:pPr>
+        <w:ind w:left="1320" w:hanging="420"/>
+      </w:pPr>
+    </w:lvl>
+    <w:lvl w:ilvl="2" w:tplc="0409001B" w:tentative="1">
+      <w:start w:val="1"/>
+      <w:numFmt w:val="lowerRoman"/>
+      <w:lvlText w:val="%3."/>
+      <w:lvlJc w:val="right"/>
+      <w:pPr>
+        <w:ind w:left="1740" w:hanging="420"/>
+      </w:pPr>
+    </w:lvl>
+    <w:lvl w:ilvl="3" w:tplc="0409000F" w:tentative="1">
+      <w:start w:val="1"/>
+      <w:numFmt w:val="decimal"/>
+      <w:lvlText w:val="%4."/>
+      <w:lvlJc w:val="left"/>
+      <w:pPr>
+        <w:ind w:left="2160" w:hanging="420"/>
+      </w:pPr>
+    </w:lvl>
+    <w:lvl w:ilvl="4" w:tplc="04090019" w:tentative="1">
+      <w:start w:val="1"/>
+      <w:numFmt w:val="lowerLetter"/>
+      <w:lvlText w:val="%5)"/>
+      <w:lvlJc w:val="left"/>
+      <w:pPr>
+        <w:ind w:left="2580" w:hanging="420"/>
+      </w:pPr>
+    </w:lvl>
+    <w:lvl w:ilvl="5" w:tplc="0409001B" w:tentative="1">
+      <w:start w:val="1"/>
+      <w:numFmt w:val="lowerRoman"/>
+      <w:lvlText w:val="%6."/>
+      <w:lvlJc w:val="right"/>
+      <w:pPr>
+        <w:ind w:left="3000" w:hanging="420"/>
+      </w:pPr>
+    </w:lvl>
+    <w:lvl w:ilvl="6" w:tplc="0409000F" w:tentative="1">
+      <w:start w:val="1"/>
+      <w:numFmt w:val="decimal"/>
+      <w:lvlText w:val="%7."/>
+      <w:lvlJc w:val="left"/>
+      <w:pPr>
+        <w:ind w:left="3420" w:hanging="420"/>
+      </w:pPr>
+    </w:lvl>
+    <w:lvl w:ilvl="7" w:tplc="04090019" w:tentative="1">
+      <w:start w:val="1"/>
+      <w:numFmt w:val="lowerLetter"/>
+      <w:lvlText w:val="%8)"/>
+      <w:lvlJc w:val="left"/>
+      <w:pPr>
+        <w:ind w:left="3840" w:hanging="420"/>
+      </w:pPr>
+    </w:lvl>
+    <w:lvl w:ilvl="8" w:tplc="0409001B" w:tentative="1">
+      <w:start w:val="1"/>
+      <w:numFmt w:val="lowerRoman"/>
+      <w:lvlText w:val="%9."/>
+      <w:lvlJc w:val="right"/>
+      <w:pPr>
+        <w:ind w:left="4260" w:hanging="420"/>
+      </w:pPr>
+    </w:lvl>
+  </w:abstractNum>
+  <w:abstractNum w:abstractNumId="17" w15:restartNumberingAfterBreak="0">
     <w:nsid w:val="2F17487A"/>
     <w:multiLevelType w:val="hybridMultilevel"/>
     <w:tmpl w:val="1EA85E4E"/>
@@ -7184,7 +9043,7 @@
       </w:pPr>
     </w:lvl>
   </w:abstractNum>
-  <w:abstractNum w:abstractNumId="11" w15:restartNumberingAfterBreak="0">
+  <w:abstractNum w:abstractNumId="18" w15:restartNumberingAfterBreak="0">
     <w:nsid w:val="2F894CE7"/>
     <w:multiLevelType w:val="hybridMultilevel"/>
     <w:tmpl w:val="01C42A5E"/>
@@ -7270,7 +9129,96 @@
       </w:pPr>
     </w:lvl>
   </w:abstractNum>
-  <w:abstractNum w:abstractNumId="12" w15:restartNumberingAfterBreak="0">
+  <w:abstractNum w:abstractNumId="19" w15:restartNumberingAfterBreak="0">
+    <w:nsid w:val="318A29FE"/>
+    <w:multiLevelType w:val="hybridMultilevel"/>
+    <w:tmpl w:val="F72286F2"/>
+    <w:lvl w:ilvl="0" w:tplc="0C58E766">
+      <w:start w:val="1"/>
+      <w:numFmt w:val="japaneseCounting"/>
+      <w:lvlText w:val="%1、"/>
+      <w:lvlJc w:val="left"/>
+      <w:pPr>
+        <w:ind w:left="480" w:hanging="480"/>
+      </w:pPr>
+      <w:rPr>
+        <w:rFonts w:hint="default"/>
+      </w:rPr>
+    </w:lvl>
+    <w:lvl w:ilvl="1" w:tplc="04090019" w:tentative="1">
+      <w:start w:val="1"/>
+      <w:numFmt w:val="lowerLetter"/>
+      <w:lvlText w:val="%2)"/>
+      <w:lvlJc w:val="left"/>
+      <w:pPr>
+        <w:ind w:left="840" w:hanging="420"/>
+      </w:pPr>
+    </w:lvl>
+    <w:lvl w:ilvl="2" w:tplc="0409001B" w:tentative="1">
+      <w:start w:val="1"/>
+      <w:numFmt w:val="lowerRoman"/>
+      <w:lvlText w:val="%3."/>
+      <w:lvlJc w:val="right"/>
+      <w:pPr>
+        <w:ind w:left="1260" w:hanging="420"/>
+      </w:pPr>
+    </w:lvl>
+    <w:lvl w:ilvl="3" w:tplc="0409000F" w:tentative="1">
+      <w:start w:val="1"/>
+      <w:numFmt w:val="decimal"/>
+      <w:lvlText w:val="%4."/>
+      <w:lvlJc w:val="left"/>
+      <w:pPr>
+        <w:ind w:left="1680" w:hanging="420"/>
+      </w:pPr>
+    </w:lvl>
+    <w:lvl w:ilvl="4" w:tplc="04090019" w:tentative="1">
+      <w:start w:val="1"/>
+      <w:numFmt w:val="lowerLetter"/>
+      <w:lvlText w:val="%5)"/>
+      <w:lvlJc w:val="left"/>
+      <w:pPr>
+        <w:ind w:left="2100" w:hanging="420"/>
+      </w:pPr>
+    </w:lvl>
+    <w:lvl w:ilvl="5" w:tplc="0409001B" w:tentative="1">
+      <w:start w:val="1"/>
+      <w:numFmt w:val="lowerRoman"/>
+      <w:lvlText w:val="%6."/>
+      <w:lvlJc w:val="right"/>
+      <w:pPr>
+        <w:ind w:left="2520" w:hanging="420"/>
+      </w:pPr>
+    </w:lvl>
+    <w:lvl w:ilvl="6" w:tplc="0409000F" w:tentative="1">
+      <w:start w:val="1"/>
+      <w:numFmt w:val="decimal"/>
+      <w:lvlText w:val="%7."/>
+      <w:lvlJc w:val="left"/>
+      <w:pPr>
+        <w:ind w:left="2940" w:hanging="420"/>
+      </w:pPr>
+    </w:lvl>
+    <w:lvl w:ilvl="7" w:tplc="04090019" w:tentative="1">
+      <w:start w:val="1"/>
+      <w:numFmt w:val="lowerLetter"/>
+      <w:lvlText w:val="%8)"/>
+      <w:lvlJc w:val="left"/>
+      <w:pPr>
+        <w:ind w:left="3360" w:hanging="420"/>
+      </w:pPr>
+    </w:lvl>
+    <w:lvl w:ilvl="8" w:tplc="0409001B" w:tentative="1">
+      <w:start w:val="1"/>
+      <w:numFmt w:val="lowerRoman"/>
+      <w:lvlText w:val="%9."/>
+      <w:lvlJc w:val="right"/>
+      <w:pPr>
+        <w:ind w:left="3780" w:hanging="420"/>
+      </w:pPr>
+    </w:lvl>
+  </w:abstractNum>
+  <w:abstractNum w:abstractNumId="20" w15:restartNumberingAfterBreak="0">
     <w:nsid w:val="325701F5"/>
     <w:multiLevelType w:val="hybridMultilevel"/>
     <w:tmpl w:val="17321C0C"/>
@@ -7359,7 +9307,7 @@
       </w:pPr>
     </w:lvl>
   </w:abstractNum>
-  <w:abstractNum w:abstractNumId="13" w15:restartNumberingAfterBreak="0">
+  <w:abstractNum w:abstractNumId="21" w15:restartNumberingAfterBreak="0">
     <w:nsid w:val="346305AC"/>
     <w:multiLevelType w:val="hybridMultilevel"/>
     <w:tmpl w:val="D364621E"/>
@@ -7448,7 +9396,7 @@
       </w:pPr>
     </w:lvl>
   </w:abstractNum>
-  <w:abstractNum w:abstractNumId="14" w15:restartNumberingAfterBreak="0">
+  <w:abstractNum w:abstractNumId="22" w15:restartNumberingAfterBreak="0">
     <w:nsid w:val="354F649C"/>
     <w:multiLevelType w:val="hybridMultilevel"/>
     <w:tmpl w:val="06C88C7C"/>
@@ -7537,7 +9485,7 @@
       </w:pPr>
     </w:lvl>
   </w:abstractNum>
-  <w:abstractNum w:abstractNumId="15" w15:restartNumberingAfterBreak="0">
+  <w:abstractNum w:abstractNumId="23" w15:restartNumberingAfterBreak="0">
     <w:nsid w:val="38043C47"/>
     <w:multiLevelType w:val="hybridMultilevel"/>
     <w:tmpl w:val="C7E2D70E"/>
@@ -7626,7 +9574,7 @@
       </w:pPr>
     </w:lvl>
   </w:abstractNum>
-  <w:abstractNum w:abstractNumId="16" w15:restartNumberingAfterBreak="0">
+  <w:abstractNum w:abstractNumId="24" w15:restartNumberingAfterBreak="0">
     <w:nsid w:val="39884C0E"/>
     <w:multiLevelType w:val="hybridMultilevel"/>
     <w:tmpl w:val="572A7008"/>
@@ -7715,7 +9663,7 @@
       </w:pPr>
     </w:lvl>
   </w:abstractNum>
-  <w:abstractNum w:abstractNumId="17" w15:restartNumberingAfterBreak="0">
+  <w:abstractNum w:abstractNumId="25" w15:restartNumberingAfterBreak="0">
     <w:nsid w:val="3D2D1933"/>
     <w:multiLevelType w:val="hybridMultilevel"/>
     <w:tmpl w:val="261E9B16"/>
@@ -7804,7 +9752,7 @@
       </w:pPr>
     </w:lvl>
   </w:abstractNum>
-  <w:abstractNum w:abstractNumId="18" w15:restartNumberingAfterBreak="0">
+  <w:abstractNum w:abstractNumId="26" w15:restartNumberingAfterBreak="0">
     <w:nsid w:val="44B10B25"/>
     <w:multiLevelType w:val="hybridMultilevel"/>
     <w:tmpl w:val="3AB6AC7A"/>
@@ -7893,7 +9841,7 @@
       </w:pPr>
     </w:lvl>
   </w:abstractNum>
-  <w:abstractNum w:abstractNumId="19" w15:restartNumberingAfterBreak="0">
+  <w:abstractNum w:abstractNumId="27" w15:restartNumberingAfterBreak="0">
     <w:nsid w:val="46E92DA3"/>
     <w:multiLevelType w:val="hybridMultilevel"/>
     <w:tmpl w:val="B6CAD692"/>
@@ -7982,7 +9930,7 @@
       </w:pPr>
     </w:lvl>
   </w:abstractNum>
-  <w:abstractNum w:abstractNumId="20" w15:restartNumberingAfterBreak="0">
+  <w:abstractNum w:abstractNumId="28" w15:restartNumberingAfterBreak="0">
     <w:nsid w:val="47956A48"/>
     <w:multiLevelType w:val="hybridMultilevel"/>
     <w:tmpl w:val="D8B2A7CE"/>
@@ -8072,7 +10020,7 @@
       </w:pPr>
     </w:lvl>
   </w:abstractNum>
-  <w:abstractNum w:abstractNumId="21" w15:restartNumberingAfterBreak="0">
+  <w:abstractNum w:abstractNumId="29" w15:restartNumberingAfterBreak="0">
     <w:nsid w:val="4B763A01"/>
     <w:multiLevelType w:val="hybridMultilevel"/>
     <w:tmpl w:val="8A80E6A2"/>
@@ -8161,7 +10109,7 @@
       </w:pPr>
     </w:lvl>
   </w:abstractNum>
-  <w:abstractNum w:abstractNumId="22" w15:restartNumberingAfterBreak="0">
+  <w:abstractNum w:abstractNumId="30" w15:restartNumberingAfterBreak="0">
     <w:nsid w:val="4FFE7C03"/>
     <w:multiLevelType w:val="hybridMultilevel"/>
     <w:tmpl w:val="099624AC"/>
@@ -8250,7 +10198,7 @@
       </w:pPr>
     </w:lvl>
   </w:abstractNum>
-  <w:abstractNum w:abstractNumId="23" w15:restartNumberingAfterBreak="0">
+  <w:abstractNum w:abstractNumId="31" w15:restartNumberingAfterBreak="0">
     <w:nsid w:val="540760BD"/>
     <w:multiLevelType w:val="hybridMultilevel"/>
     <w:tmpl w:val="52A6F96C"/>
@@ -8339,7 +10287,7 @@
       </w:pPr>
     </w:lvl>
   </w:abstractNum>
-  <w:abstractNum w:abstractNumId="24" w15:restartNumberingAfterBreak="0">
+  <w:abstractNum w:abstractNumId="32" w15:restartNumberingAfterBreak="0">
     <w:nsid w:val="54C13710"/>
     <w:multiLevelType w:val="hybridMultilevel"/>
     <w:tmpl w:val="843C9074"/>
@@ -8428,7 +10376,7 @@
       </w:pPr>
     </w:lvl>
   </w:abstractNum>
-  <w:abstractNum w:abstractNumId="25" w15:restartNumberingAfterBreak="0">
+  <w:abstractNum w:abstractNumId="33" w15:restartNumberingAfterBreak="0">
     <w:nsid w:val="5FAE694B"/>
     <w:multiLevelType w:val="hybridMultilevel"/>
     <w:tmpl w:val="0422C71E"/>
@@ -8517,7 +10465,7 @@
       </w:pPr>
     </w:lvl>
   </w:abstractNum>
-  <w:abstractNum w:abstractNumId="26" w15:restartNumberingAfterBreak="0">
+  <w:abstractNum w:abstractNumId="34" w15:restartNumberingAfterBreak="0">
     <w:nsid w:val="612812AA"/>
     <w:multiLevelType w:val="hybridMultilevel"/>
     <w:tmpl w:val="A2E231EC"/>
@@ -8606,7 +10554,96 @@
       </w:pPr>
     </w:lvl>
   </w:abstractNum>
-  <w:abstractNum w:abstractNumId="27" w15:restartNumberingAfterBreak="0">
+  <w:abstractNum w:abstractNumId="35" w15:restartNumberingAfterBreak="0">
+    <w:nsid w:val="61CF1AAB"/>
+    <w:multiLevelType w:val="hybridMultilevel"/>
+    <w:tmpl w:val="C6EA8F26"/>
+    <w:lvl w:ilvl="0" w:tplc="F07C627C">
+      <w:start w:val="1"/>
+      <w:numFmt w:val="decimal"/>
+      <w:lvlText w:val="%1."/>
+      <w:lvlJc w:val="left"/>
+      <w:pPr>
+        <w:ind w:left="360" w:hanging="360"/>
+      </w:pPr>
+      <w:rPr>
+        <w:rFonts w:hint="default"/>
+      </w:rPr>
+    </w:lvl>
+    <w:lvl w:ilvl="1" w:tplc="04090019" w:tentative="1">
+      <w:start w:val="1"/>
+      <w:numFmt w:val="lowerLetter"/>
+      <w:lvlText w:val="%2)"/>
+      <w:lvlJc w:val="left"/>
+      <w:pPr>
+        <w:ind w:left="840" w:hanging="420"/>
+      </w:pPr>
+    </w:lvl>
+    <w:lvl w:ilvl="2" w:tplc="0409001B" w:tentative="1">
+      <w:start w:val="1"/>
+      <w:numFmt w:val="lowerRoman"/>
+      <w:lvlText w:val="%3."/>
+      <w:lvlJc w:val="right"/>
+      <w:pPr>
+        <w:ind w:left="1260" w:hanging="420"/>
+      </w:pPr>
+    </w:lvl>
+    <w:lvl w:ilvl="3" w:tplc="0409000F" w:tentative="1">
+      <w:start w:val="1"/>
+      <w:numFmt w:val="decimal"/>
+      <w:lvlText w:val="%4."/>
+      <w:lvlJc w:val="left"/>
+      <w:pPr>
+        <w:ind w:left="1680" w:hanging="420"/>
+      </w:pPr>
+    </w:lvl>
+    <w:lvl w:ilvl="4" w:tplc="04090019" w:tentative="1">
+      <w:start w:val="1"/>
+      <w:numFmt w:val="lowerLetter"/>
+      <w:lvlText w:val="%5)"/>
+      <w:lvlJc w:val="left"/>
+      <w:pPr>
+        <w:ind w:left="2100" w:hanging="420"/>
+      </w:pPr>
+    </w:lvl>
+    <w:lvl w:ilvl="5" w:tplc="0409001B" w:tentative="1">
+      <w:start w:val="1"/>
+      <w:numFmt w:val="lowerRoman"/>
+      <w:lvlText w:val="%6."/>
+      <w:lvlJc w:val="right"/>
+      <w:pPr>
+        <w:ind w:left="2520" w:hanging="420"/>
+      </w:pPr>
+    </w:lvl>
+    <w:lvl w:ilvl="6" w:tplc="0409000F" w:tentative="1">
+      <w:start w:val="1"/>
+      <w:numFmt w:val="decimal"/>
+      <w:lvlText w:val="%7."/>
+      <w:lvlJc w:val="left"/>
+      <w:pPr>
+        <w:ind w:left="2940" w:hanging="420"/>
+      </w:pPr>
+    </w:lvl>
+    <w:lvl w:ilvl="7" w:tplc="04090019" w:tentative="1">
+      <w:start w:val="1"/>
+      <w:numFmt w:val="lowerLetter"/>
+      <w:lvlText w:val="%8)"/>
+      <w:lvlJc w:val="left"/>
+      <w:pPr>
+        <w:ind w:left="3360" w:hanging="420"/>
+      </w:pPr>
+    </w:lvl>
+    <w:lvl w:ilvl="8" w:tplc="0409001B" w:tentative="1">
+      <w:start w:val="1"/>
+      <w:numFmt w:val="lowerRoman"/>
+      <w:lvlText w:val="%9."/>
+      <w:lvlJc w:val="right"/>
+      <w:pPr>
+        <w:ind w:left="3780" w:hanging="420"/>
+      </w:pPr>
+    </w:lvl>
+  </w:abstractNum>
+  <w:abstractNum w:abstractNumId="36" w15:restartNumberingAfterBreak="0">
     <w:nsid w:val="6481658F"/>
     <w:multiLevelType w:val="hybridMultilevel"/>
     <w:tmpl w:val="EAC0813C"/>
@@ -8695,7 +10732,7 @@
       </w:pPr>
     </w:lvl>
   </w:abstractNum>
-  <w:abstractNum w:abstractNumId="28" w15:restartNumberingAfterBreak="0">
+  <w:abstractNum w:abstractNumId="37" w15:restartNumberingAfterBreak="0">
     <w:nsid w:val="64C23E7C"/>
     <w:multiLevelType w:val="hybridMultilevel"/>
     <w:tmpl w:val="3310643A"/>
@@ -8784,7 +10821,7 @@
       </w:pPr>
     </w:lvl>
   </w:abstractNum>
-  <w:abstractNum w:abstractNumId="29" w15:restartNumberingAfterBreak="0">
+  <w:abstractNum w:abstractNumId="38" w15:restartNumberingAfterBreak="0">
     <w:nsid w:val="6A9A6986"/>
     <w:multiLevelType w:val="hybridMultilevel"/>
     <w:tmpl w:val="F4AAABE8"/>
@@ -8873,7 +10910,7 @@
       </w:pPr>
     </w:lvl>
   </w:abstractNum>
-  <w:abstractNum w:abstractNumId="30" w15:restartNumberingAfterBreak="0">
+  <w:abstractNum w:abstractNumId="39" w15:restartNumberingAfterBreak="0">
     <w:nsid w:val="72A27865"/>
     <w:multiLevelType w:val="hybridMultilevel"/>
     <w:tmpl w:val="45AC2970"/>
@@ -8962,7 +10999,7 @@
       </w:pPr>
     </w:lvl>
   </w:abstractNum>
-  <w:abstractNum w:abstractNumId="31" w15:restartNumberingAfterBreak="0">
+  <w:abstractNum w:abstractNumId="40" w15:restartNumberingAfterBreak="0">
     <w:nsid w:val="73E9117E"/>
     <w:multiLevelType w:val="hybridMultilevel"/>
     <w:tmpl w:val="E8B06D4E"/>
@@ -9051,7 +11088,7 @@
       </w:pPr>
     </w:lvl>
   </w:abstractNum>
-  <w:abstractNum w:abstractNumId="32" w15:restartNumberingAfterBreak="0">
+  <w:abstractNum w:abstractNumId="41" w15:restartNumberingAfterBreak="0">
     <w:nsid w:val="74540431"/>
     <w:multiLevelType w:val="hybridMultilevel"/>
     <w:tmpl w:val="03B6BE3A"/>
@@ -9140,7 +11177,7 @@
       </w:pPr>
     </w:lvl>
   </w:abstractNum>
-  <w:abstractNum w:abstractNumId="33" w15:restartNumberingAfterBreak="0">
+  <w:abstractNum w:abstractNumId="42" w15:restartNumberingAfterBreak="0">
     <w:nsid w:val="79A61672"/>
     <w:multiLevelType w:val="hybridMultilevel"/>
     <w:tmpl w:val="4202C154"/>
@@ -9230,106 +11267,133 @@
     </w:lvl>
   </w:abstractNum>
   <w:num w:numId="1">
+    <w:abstractNumId w:val="25"/>
+  </w:num>
+  <w:num w:numId="2">
+    <w:abstractNumId w:val="28"/>
+  </w:num>
+  <w:num w:numId="3">
+    <w:abstractNumId w:val="37"/>
+  </w:num>
+  <w:num w:numId="4">
     <w:abstractNumId w:val="17"/>
   </w:num>
-  <w:num w:numId="2">
+  <w:num w:numId="5">
+    <w:abstractNumId w:val="24"/>
+  </w:num>
+  <w:num w:numId="6">
+    <w:abstractNumId w:val="39"/>
+  </w:num>
+  <w:num w:numId="7">
+    <w:abstractNumId w:val="41"/>
+  </w:num>
+  <w:num w:numId="8">
+    <w:abstractNumId w:val="7"/>
+  </w:num>
+  <w:num w:numId="9">
+    <w:abstractNumId w:val="34"/>
+  </w:num>
+  <w:num w:numId="10">
+    <w:abstractNumId w:val="36"/>
+  </w:num>
+  <w:num w:numId="11">
     <w:abstractNumId w:val="20"/>
   </w:num>
-  <w:num w:numId="3">
-    <w:abstractNumId w:val="28"/>
+  <w:num w:numId="12">
+    <w:abstractNumId w:val="31"/>
   </w:num>
-  <w:num w:numId="4">
-    <w:abstractNumId w:val="10"/>
+  <w:num w:numId="13">
+    <w:abstractNumId w:val="27"/>
   </w:num>
-  <w:num w:numId="5">
-    <w:abstractNumId w:val="16"/>
+  <w:num w:numId="14">
+    <w:abstractNumId w:val="13"/>
   </w:num>
-  <w:num w:numId="6">
+  <w:num w:numId="15">
+    <w:abstractNumId w:val="12"/>
+  </w:num>
+  <w:num w:numId="16">
+    <w:abstractNumId w:val="4"/>
+  </w:num>
+  <w:num w:numId="17">
     <w:abstractNumId w:val="30"/>
   </w:num>
-  <w:num w:numId="7">
-    <w:abstractNumId w:val="32"/>
-  </w:num>
-  <w:num w:numId="8">
-    <w:abstractNumId w:val="4"/>
-  </w:num>
-  <w:num w:numId="9">
-    <w:abstractNumId w:val="26"/>
-  </w:num>
-  <w:num w:numId="10">
-    <w:abstractNumId w:val="27"/>
-  </w:num>
-  <w:num w:numId="11">
-    <w:abstractNumId w:val="12"/>
-  </w:num>
-  <w:num w:numId="12">
-    <w:abstractNumId w:val="23"/>
-  </w:num>
-  <w:num w:numId="13">
-    <w:abstractNumId w:val="19"/>
-  </w:num>
-  <w:num w:numId="14">
-    <w:abstractNumId w:val="8"/>
-  </w:num>
-  <w:num w:numId="15">
-    <w:abstractNumId w:val="7"/>
-  </w:num>
-  <w:num w:numId="16">
-    <w:abstractNumId w:val="2"/>
-  </w:num>
-  <w:num w:numId="17">
-    <w:abstractNumId w:val="22"/>
-  </w:num>
   <w:num w:numId="18">
-    <w:abstractNumId w:val="25"/>
+    <w:abstractNumId w:val="33"/>
   </w:num>
   <w:num w:numId="19">
-    <w:abstractNumId w:val="11"/>
+    <w:abstractNumId w:val="18"/>
   </w:num>
   <w:num w:numId="20">
-    <w:abstractNumId w:val="9"/>
+    <w:abstractNumId w:val="15"/>
   </w:num>
   <w:num w:numId="21">
-    <w:abstractNumId w:val="3"/>
+    <w:abstractNumId w:val="6"/>
   </w:num>
   <w:num w:numId="22">
     <w:abstractNumId w:val="0"/>
   </w:num>
   <w:num w:numId="23">
+    <w:abstractNumId w:val="29"/>
+  </w:num>
+  <w:num w:numId="24">
+    <w:abstractNumId w:val="40"/>
+  </w:num>
+  <w:num w:numId="25">
+    <w:abstractNumId w:val="3"/>
+  </w:num>
+  <w:num w:numId="26">
+    <w:abstractNumId w:val="23"/>
+  </w:num>
+  <w:num w:numId="27">
+    <w:abstractNumId w:val="38"/>
+  </w:num>
+  <w:num w:numId="28">
+    <w:abstractNumId w:val="22"/>
+  </w:num>
+  <w:num w:numId="29">
     <w:abstractNumId w:val="21"/>
   </w:num>
-  <w:num w:numId="24">
-    <w:abstractNumId w:val="31"/>
+  <w:num w:numId="30">
+    <w:abstractNumId w:val="26"/>
   </w:num>
-  <w:num w:numId="25">
+  <w:num w:numId="31">
+    <w:abstractNumId w:val="11"/>
+  </w:num>
+  <w:num w:numId="32">
+    <w:abstractNumId w:val="42"/>
+  </w:num>
+  <w:num w:numId="33">
+    <w:abstractNumId w:val="32"/>
+  </w:num>
+  <w:num w:numId="34">
+    <w:abstractNumId w:val="8"/>
+  </w:num>
+  <w:num w:numId="35">
     <w:abstractNumId w:val="1"/>
   </w:num>
-  <w:num w:numId="26">
-    <w:abstractNumId w:val="15"/>
+  <w:num w:numId="36">
+    <w:abstractNumId w:val="5"/>
   </w:num>
-  <w:num w:numId="27">
-    <w:abstractNumId w:val="29"/>
+  <w:num w:numId="37">
+    <w:abstractNumId w:val="16"/>
   </w:num>
-  <w:num w:numId="28">
+  <w:num w:numId="38">
+    <w:abstractNumId w:val="10"/>
+  </w:num>
+  <w:num w:numId="39">
+    <w:abstractNumId w:val="9"/>
+  </w:num>
+  <w:num w:numId="40">
+    <w:abstractNumId w:val="19"/>
+  </w:num>
+  <w:num w:numId="41">
+    <w:abstractNumId w:val="2"/>
+  </w:num>
+  <w:num w:numId="42">
+    <w:abstractNumId w:val="35"/>
+  </w:num>
+  <w:num w:numId="43">
     <w:abstractNumId w:val="14"/>
-  </w:num>
-  <w:num w:numId="29">
-    <w:abstractNumId w:val="13"/>
-  </w:num>
-  <w:num w:numId="30">
-    <w:abstractNumId w:val="18"/>
-  </w:num>
-  <w:num w:numId="31">
-    <w:abstractNumId w:val="6"/>
-  </w:num>
-  <w:num w:numId="32">
-    <w:abstractNumId w:val="33"/>
-  </w:num>
-  <w:num w:numId="33">
-    <w:abstractNumId w:val="24"/>
-  </w:num>
-  <w:num w:numId="34">
-    <w:abstractNumId w:val="5"/>
   </w:num>
 </w:numbering>
 </file>

</xml_diff>

<commit_message>
complete paper: pdf viewer & ownership structure
</commit_message>
<xml_diff>
--- a/Files/16021019 王时予 毕业设计教师指导手册.docx
+++ b/Files/16021019 王时予 毕业设计教师指导手册.docx
@@ -6230,7 +6230,7 @@
       <w:pPr>
         <w:jc w:val="left"/>
         <w:rPr>
-          <w:rFonts w:ascii="宋体" w:eastAsia="宋体" w:hAnsi="宋体" w:cs="Times New Roman" w:hint="eastAsia"/>
+          <w:rFonts w:ascii="宋体" w:eastAsia="宋体" w:hAnsi="宋体" w:cs="Times New Roman"/>
           <w:sz w:val="24"/>
         </w:rPr>
       </w:pPr>
@@ -6310,6 +6310,1182 @@
         </w:rPr>
         <w:t>类图的绘制要求，通过复习软件工程导论课程笔记解决。</w:t>
       </w:r>
+    </w:p>
+    <w:p>
+      <w:pPr>
+        <w:jc w:val="left"/>
+        <w:rPr>
+          <w:rFonts w:ascii="宋体" w:eastAsia="宋体" w:hAnsi="宋体" w:cs="Times New Roman"/>
+          <w:sz w:val="24"/>
+        </w:rPr>
+      </w:pPr>
+    </w:p>
+    <w:p>
+      <w:pPr>
+        <w:jc w:val="left"/>
+        <w:rPr>
+          <w:rFonts w:ascii="宋体" w:eastAsia="宋体" w:hAnsi="宋体" w:cs="Times New Roman"/>
+          <w:sz w:val="24"/>
+        </w:rPr>
+      </w:pPr>
+    </w:p>
+    <w:p>
+      <w:pPr>
+        <w:jc w:val="left"/>
+        <w:rPr>
+          <w:rFonts w:ascii="宋体" w:eastAsia="宋体" w:hAnsi="宋体" w:cs="Times New Roman"/>
+          <w:sz w:val="24"/>
+        </w:rPr>
+      </w:pPr>
+    </w:p>
+    <w:p>
+      <w:pPr>
+        <w:jc w:val="left"/>
+        <w:rPr>
+          <w:rFonts w:ascii="宋体" w:eastAsia="宋体" w:hAnsi="宋体" w:cs="Times New Roman"/>
+          <w:sz w:val="24"/>
+        </w:rPr>
+      </w:pPr>
+    </w:p>
+    <w:p>
+      <w:pPr>
+        <w:jc w:val="left"/>
+        <w:rPr>
+          <w:rFonts w:ascii="宋体" w:eastAsia="宋体" w:hAnsi="宋体" w:cs="Times New Roman"/>
+          <w:sz w:val="24"/>
+        </w:rPr>
+      </w:pPr>
+    </w:p>
+    <w:p>
+      <w:pPr>
+        <w:jc w:val="left"/>
+        <w:rPr>
+          <w:rFonts w:ascii="宋体" w:eastAsia="宋体" w:hAnsi="宋体" w:cs="Times New Roman"/>
+          <w:sz w:val="24"/>
+        </w:rPr>
+      </w:pPr>
+    </w:p>
+    <w:p>
+      <w:pPr>
+        <w:jc w:val="left"/>
+        <w:rPr>
+          <w:rFonts w:ascii="宋体" w:eastAsia="宋体" w:hAnsi="宋体" w:cs="Times New Roman"/>
+          <w:sz w:val="24"/>
+        </w:rPr>
+      </w:pPr>
+    </w:p>
+    <w:p>
+      <w:pPr>
+        <w:jc w:val="left"/>
+        <w:rPr>
+          <w:rFonts w:ascii="宋体" w:eastAsia="宋体" w:hAnsi="宋体" w:cs="Times New Roman"/>
+          <w:sz w:val="24"/>
+        </w:rPr>
+      </w:pPr>
+    </w:p>
+    <w:p>
+      <w:pPr>
+        <w:jc w:val="left"/>
+        <w:rPr>
+          <w:rFonts w:ascii="宋体" w:eastAsia="宋体" w:hAnsi="宋体" w:cs="Times New Roman"/>
+          <w:sz w:val="24"/>
+        </w:rPr>
+      </w:pPr>
+    </w:p>
+    <w:p>
+      <w:pPr>
+        <w:jc w:val="left"/>
+        <w:rPr>
+          <w:rFonts w:ascii="宋体" w:eastAsia="宋体" w:hAnsi="宋体" w:cs="Times New Roman"/>
+          <w:sz w:val="24"/>
+        </w:rPr>
+      </w:pPr>
+    </w:p>
+    <w:p>
+      <w:pPr>
+        <w:jc w:val="left"/>
+        <w:rPr>
+          <w:rFonts w:ascii="宋体" w:eastAsia="宋体" w:hAnsi="宋体" w:cs="Times New Roman"/>
+          <w:sz w:val="24"/>
+        </w:rPr>
+      </w:pPr>
+    </w:p>
+    <w:p>
+      <w:pPr>
+        <w:jc w:val="left"/>
+        <w:rPr>
+          <w:rFonts w:ascii="宋体" w:eastAsia="宋体" w:hAnsi="宋体" w:cs="Times New Roman"/>
+          <w:sz w:val="24"/>
+        </w:rPr>
+      </w:pPr>
+    </w:p>
+    <w:p>
+      <w:pPr>
+        <w:jc w:val="left"/>
+        <w:rPr>
+          <w:rFonts w:ascii="宋体" w:eastAsia="宋体" w:hAnsi="宋体" w:cs="Times New Roman"/>
+          <w:sz w:val="24"/>
+        </w:rPr>
+      </w:pPr>
+    </w:p>
+    <w:p>
+      <w:pPr>
+        <w:jc w:val="left"/>
+        <w:rPr>
+          <w:rFonts w:ascii="宋体" w:eastAsia="宋体" w:hAnsi="宋体" w:cs="Times New Roman"/>
+          <w:sz w:val="24"/>
+        </w:rPr>
+      </w:pPr>
+    </w:p>
+    <w:p>
+      <w:pPr>
+        <w:jc w:val="left"/>
+        <w:rPr>
+          <w:rFonts w:ascii="宋体" w:eastAsia="宋体" w:hAnsi="宋体" w:cs="Times New Roman"/>
+          <w:sz w:val="24"/>
+        </w:rPr>
+      </w:pPr>
+    </w:p>
+    <w:p>
+      <w:pPr>
+        <w:jc w:val="left"/>
+        <w:rPr>
+          <w:rFonts w:ascii="宋体" w:eastAsia="宋体" w:hAnsi="宋体" w:cs="Times New Roman"/>
+          <w:sz w:val="24"/>
+        </w:rPr>
+      </w:pPr>
+    </w:p>
+    <w:p>
+      <w:pPr>
+        <w:jc w:val="left"/>
+        <w:rPr>
+          <w:rFonts w:ascii="宋体" w:eastAsia="宋体" w:hAnsi="宋体" w:cs="Times New Roman"/>
+          <w:sz w:val="24"/>
+        </w:rPr>
+      </w:pPr>
+    </w:p>
+    <w:p>
+      <w:pPr>
+        <w:jc w:val="left"/>
+        <w:rPr>
+          <w:rFonts w:ascii="宋体" w:eastAsia="宋体" w:hAnsi="宋体" w:cs="Times New Roman"/>
+          <w:sz w:val="24"/>
+        </w:rPr>
+      </w:pPr>
+      <w:r>
+        <w:rPr>
+          <w:rFonts w:ascii="宋体" w:eastAsia="宋体" w:hAnsi="宋体" w:cs="Times New Roman" w:hint="eastAsia"/>
+          <w:sz w:val="24"/>
+        </w:rPr>
+        <w:lastRenderedPageBreak/>
+        <w:t>时间：2020.04.13</w:t>
+      </w:r>
+    </w:p>
+    <w:p>
+      <w:pPr>
+        <w:jc w:val="left"/>
+        <w:rPr>
+          <w:rFonts w:ascii="宋体" w:eastAsia="宋体" w:hAnsi="宋体" w:cs="Times New Roman"/>
+          <w:sz w:val="24"/>
+        </w:rPr>
+      </w:pPr>
+      <w:r>
+        <w:rPr>
+          <w:rFonts w:ascii="宋体" w:eastAsia="宋体" w:hAnsi="宋体" w:cs="Times New Roman" w:hint="eastAsia"/>
+          <w:sz w:val="24"/>
+        </w:rPr>
+        <w:t>周次：第八周</w:t>
+      </w:r>
+    </w:p>
+    <w:p>
+      <w:pPr>
+        <w:jc w:val="left"/>
+        <w:rPr>
+          <w:rFonts w:ascii="宋体" w:eastAsia="宋体" w:hAnsi="宋体" w:cs="Times New Roman"/>
+          <w:sz w:val="24"/>
+        </w:rPr>
+      </w:pPr>
+      <w:r>
+        <w:rPr>
+          <w:rFonts w:ascii="宋体" w:eastAsia="宋体" w:hAnsi="宋体" w:cs="Times New Roman" w:hint="eastAsia"/>
+          <w:sz w:val="24"/>
+        </w:rPr>
+        <w:t>地点：线上</w:t>
+      </w:r>
+    </w:p>
+    <w:p>
+      <w:pPr>
+        <w:jc w:val="left"/>
+        <w:rPr>
+          <w:rFonts w:ascii="宋体" w:eastAsia="宋体" w:hAnsi="宋体" w:cs="Times New Roman"/>
+          <w:sz w:val="24"/>
+        </w:rPr>
+      </w:pPr>
+    </w:p>
+    <w:p>
+      <w:pPr>
+        <w:pStyle w:val="a3"/>
+        <w:numPr>
+          <w:ilvl w:val="0"/>
+          <w:numId w:val="36"/>
+        </w:numPr>
+        <w:ind w:firstLineChars="0"/>
+        <w:jc w:val="left"/>
+        <w:rPr>
+          <w:rFonts w:ascii="宋体" w:eastAsia="宋体" w:hAnsi="宋体" w:cs="Times New Roman"/>
+          <w:sz w:val="24"/>
+        </w:rPr>
+      </w:pPr>
+      <w:r>
+        <w:rPr>
+          <w:rFonts w:ascii="宋体" w:eastAsia="宋体" w:hAnsi="宋体" w:cs="Times New Roman" w:hint="eastAsia"/>
+          <w:sz w:val="24"/>
+        </w:rPr>
+        <w:t>指导内容</w:t>
+      </w:r>
+    </w:p>
+    <w:p>
+      <w:pPr>
+        <w:pStyle w:val="a3"/>
+        <w:numPr>
+          <w:ilvl w:val="0"/>
+          <w:numId w:val="37"/>
+        </w:numPr>
+        <w:ind w:firstLineChars="0"/>
+        <w:jc w:val="left"/>
+        <w:rPr>
+          <w:rFonts w:ascii="宋体" w:eastAsia="宋体" w:hAnsi="宋体" w:cs="Times New Roman"/>
+          <w:sz w:val="24"/>
+        </w:rPr>
+      </w:pPr>
+      <w:r>
+        <w:rPr>
+          <w:rFonts w:ascii="宋体" w:eastAsia="宋体" w:hAnsi="宋体" w:cs="Times New Roman" w:hint="eastAsia"/>
+          <w:sz w:val="24"/>
+        </w:rPr>
+        <w:t>检查了上周论文的撰写情况，并对上周的内容提出了修改建议。</w:t>
+      </w:r>
+    </w:p>
+    <w:p>
+      <w:pPr>
+        <w:pStyle w:val="a3"/>
+        <w:numPr>
+          <w:ilvl w:val="0"/>
+          <w:numId w:val="37"/>
+        </w:numPr>
+        <w:ind w:firstLineChars="0"/>
+        <w:jc w:val="left"/>
+        <w:rPr>
+          <w:rFonts w:ascii="宋体" w:eastAsia="宋体" w:hAnsi="宋体" w:cs="Times New Roman"/>
+          <w:sz w:val="24"/>
+        </w:rPr>
+      </w:pPr>
+      <w:r>
+        <w:rPr>
+          <w:rFonts w:ascii="宋体" w:eastAsia="宋体" w:hAnsi="宋体" w:cs="Times New Roman" w:hint="eastAsia"/>
+          <w:sz w:val="24"/>
+        </w:rPr>
+        <w:t>制定下周的任务和进度要求。</w:t>
+      </w:r>
+    </w:p>
+    <w:p>
+      <w:pPr>
+        <w:pStyle w:val="a3"/>
+        <w:numPr>
+          <w:ilvl w:val="0"/>
+          <w:numId w:val="36"/>
+        </w:numPr>
+        <w:ind w:firstLineChars="0"/>
+        <w:jc w:val="left"/>
+        <w:rPr>
+          <w:rFonts w:ascii="宋体" w:eastAsia="宋体" w:hAnsi="宋体" w:cs="Times New Roman"/>
+          <w:sz w:val="24"/>
+        </w:rPr>
+      </w:pPr>
+      <w:r>
+        <w:rPr>
+          <w:rFonts w:ascii="宋体" w:eastAsia="宋体" w:hAnsi="宋体" w:cs="Times New Roman" w:hint="eastAsia"/>
+          <w:sz w:val="24"/>
+        </w:rPr>
+        <w:t>已经实现的功能</w:t>
+      </w:r>
+    </w:p>
+    <w:p>
+      <w:pPr>
+        <w:pStyle w:val="a3"/>
+        <w:ind w:left="480" w:firstLineChars="0" w:firstLine="0"/>
+        <w:jc w:val="left"/>
+        <w:rPr>
+          <w:rFonts w:ascii="宋体" w:eastAsia="宋体" w:hAnsi="宋体" w:cs="Times New Roman"/>
+          <w:sz w:val="24"/>
+        </w:rPr>
+      </w:pPr>
+      <w:r>
+        <w:rPr>
+          <w:rFonts w:ascii="宋体" w:eastAsia="宋体" w:hAnsi="宋体" w:cs="Times New Roman" w:hint="eastAsia"/>
+          <w:sz w:val="24"/>
+        </w:rPr>
+        <w:t>完成了论文前两章的内容，同时完成了第三章整体结构的部分内容。</w:t>
+      </w:r>
+    </w:p>
+    <w:p>
+      <w:pPr>
+        <w:pStyle w:val="a3"/>
+        <w:numPr>
+          <w:ilvl w:val="0"/>
+          <w:numId w:val="36"/>
+        </w:numPr>
+        <w:ind w:firstLineChars="0"/>
+        <w:jc w:val="left"/>
+        <w:rPr>
+          <w:rFonts w:ascii="宋体" w:eastAsia="宋体" w:hAnsi="宋体" w:cs="Times New Roman"/>
+          <w:sz w:val="24"/>
+        </w:rPr>
+      </w:pPr>
+      <w:r>
+        <w:rPr>
+          <w:rFonts w:ascii="宋体" w:eastAsia="宋体" w:hAnsi="宋体" w:cs="Times New Roman" w:hint="eastAsia"/>
+          <w:sz w:val="24"/>
+        </w:rPr>
+        <w:t>遇到的问题</w:t>
+      </w:r>
+    </w:p>
+    <w:p>
+      <w:pPr>
+        <w:pStyle w:val="a3"/>
+        <w:ind w:left="480" w:firstLineChars="0" w:firstLine="0"/>
+        <w:jc w:val="left"/>
+        <w:rPr>
+          <w:rFonts w:ascii="宋体" w:eastAsia="宋体" w:hAnsi="宋体" w:cs="Times New Roman"/>
+          <w:sz w:val="24"/>
+        </w:rPr>
+      </w:pPr>
+      <w:r>
+        <w:rPr>
+          <w:rFonts w:ascii="宋体" w:eastAsia="宋体" w:hAnsi="宋体" w:cs="Times New Roman" w:hint="eastAsia"/>
+          <w:sz w:val="24"/>
+        </w:rPr>
+        <w:t>模块组织结构图</w:t>
+      </w:r>
+      <w:r>
+        <w:rPr>
+          <w:rFonts w:ascii="宋体" w:eastAsia="宋体" w:hAnsi="宋体" w:cs="Times New Roman" w:hint="eastAsia"/>
+          <w:sz w:val="24"/>
+        </w:rPr>
+        <w:t>若以英文形式绘制，会显得比较乱。</w:t>
+      </w:r>
+    </w:p>
+    <w:p>
+      <w:pPr>
+        <w:pStyle w:val="a3"/>
+        <w:numPr>
+          <w:ilvl w:val="0"/>
+          <w:numId w:val="36"/>
+        </w:numPr>
+        <w:ind w:firstLineChars="0"/>
+        <w:jc w:val="left"/>
+        <w:rPr>
+          <w:rFonts w:ascii="宋体" w:eastAsia="宋体" w:hAnsi="宋体" w:cs="Times New Roman"/>
+          <w:sz w:val="24"/>
+        </w:rPr>
+      </w:pPr>
+      <w:r>
+        <w:rPr>
+          <w:rFonts w:ascii="宋体" w:eastAsia="宋体" w:hAnsi="宋体" w:cs="Times New Roman" w:hint="eastAsia"/>
+          <w:sz w:val="24"/>
+        </w:rPr>
+        <w:t>本周任务</w:t>
+      </w:r>
+    </w:p>
+    <w:p>
+      <w:pPr>
+        <w:pStyle w:val="a3"/>
+        <w:numPr>
+          <w:ilvl w:val="0"/>
+          <w:numId w:val="39"/>
+        </w:numPr>
+        <w:ind w:firstLineChars="0"/>
+        <w:jc w:val="left"/>
+        <w:rPr>
+          <w:rFonts w:ascii="宋体" w:eastAsia="宋体" w:hAnsi="宋体" w:cs="Times New Roman"/>
+          <w:sz w:val="24"/>
+        </w:rPr>
+      </w:pPr>
+      <w:r>
+        <w:rPr>
+          <w:rFonts w:ascii="宋体" w:eastAsia="宋体" w:hAnsi="宋体" w:cs="Times New Roman" w:hint="eastAsia"/>
+          <w:sz w:val="24"/>
+        </w:rPr>
+        <w:t>完成第三章整体结构的剩余部分。</w:t>
+      </w:r>
+    </w:p>
+    <w:p>
+      <w:pPr>
+        <w:pStyle w:val="a3"/>
+        <w:numPr>
+          <w:ilvl w:val="0"/>
+          <w:numId w:val="39"/>
+        </w:numPr>
+        <w:ind w:firstLineChars="0"/>
+        <w:jc w:val="left"/>
+        <w:rPr>
+          <w:rFonts w:ascii="宋体" w:eastAsia="宋体" w:hAnsi="宋体" w:cs="Times New Roman"/>
+          <w:sz w:val="24"/>
+        </w:rPr>
+      </w:pPr>
+      <w:r>
+        <w:rPr>
+          <w:rFonts w:ascii="宋体" w:eastAsia="宋体" w:hAnsi="宋体" w:cs="Times New Roman" w:hint="eastAsia"/>
+          <w:sz w:val="24"/>
+        </w:rPr>
+        <w:t>尝试完成第四章概要设计的部分。</w:t>
+      </w:r>
+    </w:p>
+    <w:p>
+      <w:pPr>
+        <w:jc w:val="left"/>
+        <w:rPr>
+          <w:rFonts w:ascii="宋体" w:eastAsia="宋体" w:hAnsi="宋体" w:cs="Times New Roman"/>
+          <w:sz w:val="24"/>
+        </w:rPr>
+      </w:pPr>
+    </w:p>
+    <w:p>
+      <w:pPr>
+        <w:jc w:val="right"/>
+        <w:rPr>
+          <w:rFonts w:ascii="宋体" w:eastAsia="宋体" w:hAnsi="宋体" w:cs="Times New Roman"/>
+          <w:sz w:val="24"/>
+        </w:rPr>
+      </w:pPr>
+      <w:r>
+        <w:rPr>
+          <w:rFonts w:ascii="宋体" w:eastAsia="宋体" w:hAnsi="宋体" w:cs="Times New Roman" w:hint="eastAsia"/>
+          <w:sz w:val="24"/>
+        </w:rPr>
+        <w:t>学生签字：王时予</w:t>
+      </w:r>
+    </w:p>
+    <w:p>
+      <w:pPr>
+        <w:jc w:val="right"/>
+        <w:rPr>
+          <w:rFonts w:ascii="宋体" w:eastAsia="宋体" w:hAnsi="宋体" w:cs="Times New Roman"/>
+          <w:sz w:val="24"/>
+        </w:rPr>
+      </w:pPr>
+    </w:p>
+    <w:p>
+      <w:pPr>
+        <w:jc w:val="left"/>
+        <w:rPr>
+          <w:rFonts w:ascii="宋体" w:eastAsia="宋体" w:hAnsi="宋体" w:cs="Times New Roman"/>
+          <w:sz w:val="24"/>
+        </w:rPr>
+      </w:pPr>
+      <w:r>
+        <w:rPr>
+          <w:rFonts w:ascii="宋体" w:eastAsia="宋体" w:hAnsi="宋体" w:cs="Times New Roman" w:hint="eastAsia"/>
+          <w:sz w:val="24"/>
+        </w:rPr>
+        <w:t>本周总结：</w:t>
+      </w:r>
+    </w:p>
+    <w:p>
+      <w:pPr>
+        <w:jc w:val="left"/>
+        <w:rPr>
+          <w:rFonts w:ascii="宋体" w:eastAsia="宋体" w:hAnsi="宋体" w:cs="Times New Roman"/>
+          <w:sz w:val="24"/>
+        </w:rPr>
+      </w:pPr>
+      <w:r>
+        <w:rPr>
+          <w:rFonts w:ascii="宋体" w:eastAsia="宋体" w:hAnsi="宋体" w:cs="Times New Roman" w:hint="eastAsia"/>
+          <w:sz w:val="24"/>
+        </w:rPr>
+        <w:t>任务1：已经完成。</w:t>
+      </w:r>
+    </w:p>
+    <w:p>
+      <w:pPr>
+        <w:jc w:val="left"/>
+        <w:rPr>
+          <w:rFonts w:ascii="宋体" w:eastAsia="宋体" w:hAnsi="宋体" w:cs="Times New Roman"/>
+          <w:sz w:val="24"/>
+        </w:rPr>
+      </w:pPr>
+      <w:r>
+        <w:rPr>
+          <w:rFonts w:ascii="宋体" w:eastAsia="宋体" w:hAnsi="宋体" w:cs="Times New Roman" w:hint="eastAsia"/>
+          <w:sz w:val="24"/>
+        </w:rPr>
+        <w:t>任务2：基本完成，中间还有几段文字和两张图片还需与导师商讨后完成。</w:t>
+      </w:r>
+    </w:p>
+    <w:p>
+      <w:pPr>
+        <w:jc w:val="left"/>
+        <w:rPr>
+          <w:rFonts w:ascii="宋体" w:eastAsia="宋体" w:hAnsi="宋体" w:cs="Times New Roman"/>
+          <w:sz w:val="24"/>
+        </w:rPr>
+      </w:pPr>
+    </w:p>
+    <w:p>
+      <w:pPr>
+        <w:jc w:val="left"/>
+        <w:rPr>
+          <w:rFonts w:ascii="宋体" w:eastAsia="宋体" w:hAnsi="宋体" w:cs="Times New Roman"/>
+          <w:sz w:val="24"/>
+        </w:rPr>
+      </w:pPr>
+      <w:r>
+        <w:rPr>
+          <w:rFonts w:ascii="宋体" w:eastAsia="宋体" w:hAnsi="宋体" w:cs="Times New Roman" w:hint="eastAsia"/>
+          <w:sz w:val="24"/>
+        </w:rPr>
+        <w:t>本周遇到的困难及解决方法：</w:t>
+      </w:r>
+    </w:p>
+    <w:p>
+      <w:pPr>
+        <w:pStyle w:val="a3"/>
+        <w:numPr>
+          <w:ilvl w:val="0"/>
+          <w:numId w:val="42"/>
+        </w:numPr>
+        <w:ind w:firstLineChars="0"/>
+        <w:jc w:val="left"/>
+        <w:rPr>
+          <w:rFonts w:ascii="宋体" w:eastAsia="宋体" w:hAnsi="宋体" w:cs="Times New Roman"/>
+          <w:sz w:val="24"/>
+        </w:rPr>
+      </w:pPr>
+      <w:r>
+        <w:rPr>
+          <w:rFonts w:ascii="宋体" w:eastAsia="宋体" w:hAnsi="宋体" w:cs="Times New Roman" w:hint="eastAsia"/>
+          <w:sz w:val="24"/>
+        </w:rPr>
+        <w:t>项目中采用了MVC框架进行设计，论文中如只写出框架构建则不能让读者明确框架的实现机制，需加入示例辅助讲解。而示例的详细程度不能过于详细使论文篇幅过长，也不能</w:t>
+      </w:r>
+      <w:r>
+        <w:rPr>
+          <w:rFonts w:ascii="宋体" w:eastAsia="宋体" w:hAnsi="宋体" w:cs="Times New Roman" w:hint="eastAsia"/>
+          <w:sz w:val="24"/>
+        </w:rPr>
+        <w:t>过于简短。所以这个具体要写道何种程度需要与导师讨论后决定。</w:t>
+      </w:r>
+    </w:p>
+    <w:p>
+      <w:pPr>
+        <w:jc w:val="left"/>
+        <w:rPr>
+          <w:rFonts w:ascii="宋体" w:eastAsia="宋体" w:hAnsi="宋体" w:cs="Times New Roman"/>
+          <w:sz w:val="24"/>
+        </w:rPr>
+      </w:pPr>
+    </w:p>
+    <w:p>
+      <w:pPr>
+        <w:jc w:val="left"/>
+        <w:rPr>
+          <w:rFonts w:ascii="宋体" w:eastAsia="宋体" w:hAnsi="宋体" w:cs="Times New Roman"/>
+          <w:sz w:val="24"/>
+        </w:rPr>
+      </w:pPr>
+    </w:p>
+    <w:p>
+      <w:pPr>
+        <w:jc w:val="left"/>
+        <w:rPr>
+          <w:rFonts w:ascii="宋体" w:eastAsia="宋体" w:hAnsi="宋体" w:cs="Times New Roman"/>
+          <w:sz w:val="24"/>
+        </w:rPr>
+      </w:pPr>
+    </w:p>
+    <w:p>
+      <w:pPr>
+        <w:jc w:val="left"/>
+        <w:rPr>
+          <w:rFonts w:ascii="宋体" w:eastAsia="宋体" w:hAnsi="宋体" w:cs="Times New Roman"/>
+          <w:sz w:val="24"/>
+        </w:rPr>
+      </w:pPr>
+    </w:p>
+    <w:p>
+      <w:pPr>
+        <w:jc w:val="left"/>
+        <w:rPr>
+          <w:rFonts w:ascii="宋体" w:eastAsia="宋体" w:hAnsi="宋体" w:cs="Times New Roman"/>
+          <w:sz w:val="24"/>
+        </w:rPr>
+      </w:pPr>
+    </w:p>
+    <w:p>
+      <w:pPr>
+        <w:jc w:val="left"/>
+        <w:rPr>
+          <w:rFonts w:ascii="宋体" w:eastAsia="宋体" w:hAnsi="宋体" w:cs="Times New Roman"/>
+          <w:sz w:val="24"/>
+        </w:rPr>
+      </w:pPr>
+    </w:p>
+    <w:p>
+      <w:pPr>
+        <w:jc w:val="left"/>
+        <w:rPr>
+          <w:rFonts w:ascii="宋体" w:eastAsia="宋体" w:hAnsi="宋体" w:cs="Times New Roman"/>
+          <w:sz w:val="24"/>
+        </w:rPr>
+      </w:pPr>
+    </w:p>
+    <w:p>
+      <w:pPr>
+        <w:jc w:val="left"/>
+        <w:rPr>
+          <w:rFonts w:ascii="宋体" w:eastAsia="宋体" w:hAnsi="宋体" w:cs="Times New Roman"/>
+          <w:sz w:val="24"/>
+        </w:rPr>
+      </w:pPr>
+    </w:p>
+    <w:p>
+      <w:pPr>
+        <w:jc w:val="left"/>
+        <w:rPr>
+          <w:rFonts w:ascii="宋体" w:eastAsia="宋体" w:hAnsi="宋体" w:cs="Times New Roman"/>
+          <w:sz w:val="24"/>
+        </w:rPr>
+      </w:pPr>
+    </w:p>
+    <w:p>
+      <w:pPr>
+        <w:jc w:val="left"/>
+        <w:rPr>
+          <w:rFonts w:ascii="宋体" w:eastAsia="宋体" w:hAnsi="宋体" w:cs="Times New Roman"/>
+          <w:sz w:val="24"/>
+        </w:rPr>
+      </w:pPr>
+    </w:p>
+    <w:p>
+      <w:pPr>
+        <w:jc w:val="left"/>
+        <w:rPr>
+          <w:rFonts w:ascii="宋体" w:eastAsia="宋体" w:hAnsi="宋体" w:cs="Times New Roman"/>
+          <w:sz w:val="24"/>
+        </w:rPr>
+      </w:pPr>
+    </w:p>
+    <w:p>
+      <w:pPr>
+        <w:jc w:val="left"/>
+        <w:rPr>
+          <w:rFonts w:ascii="宋体" w:eastAsia="宋体" w:hAnsi="宋体" w:cs="Times New Roman"/>
+          <w:sz w:val="24"/>
+        </w:rPr>
+      </w:pPr>
+    </w:p>
+    <w:p>
+      <w:pPr>
+        <w:jc w:val="left"/>
+        <w:rPr>
+          <w:rFonts w:ascii="宋体" w:eastAsia="宋体" w:hAnsi="宋体" w:cs="Times New Roman"/>
+          <w:sz w:val="24"/>
+        </w:rPr>
+      </w:pPr>
+    </w:p>
+    <w:p>
+      <w:pPr>
+        <w:jc w:val="left"/>
+        <w:rPr>
+          <w:rFonts w:ascii="宋体" w:eastAsia="宋体" w:hAnsi="宋体" w:cs="Times New Roman"/>
+          <w:sz w:val="24"/>
+        </w:rPr>
+      </w:pPr>
+    </w:p>
+    <w:p>
+      <w:pPr>
+        <w:jc w:val="left"/>
+        <w:rPr>
+          <w:rFonts w:ascii="宋体" w:eastAsia="宋体" w:hAnsi="宋体" w:cs="Times New Roman"/>
+          <w:sz w:val="24"/>
+        </w:rPr>
+      </w:pPr>
+    </w:p>
+    <w:p>
+      <w:pPr>
+        <w:jc w:val="left"/>
+        <w:rPr>
+          <w:rFonts w:ascii="宋体" w:eastAsia="宋体" w:hAnsi="宋体" w:cs="Times New Roman"/>
+          <w:sz w:val="24"/>
+        </w:rPr>
+      </w:pPr>
+    </w:p>
+    <w:p>
+      <w:pPr>
+        <w:jc w:val="left"/>
+        <w:rPr>
+          <w:rFonts w:ascii="宋体" w:eastAsia="宋体" w:hAnsi="宋体" w:cs="Times New Roman"/>
+          <w:sz w:val="24"/>
+        </w:rPr>
+      </w:pPr>
+    </w:p>
+    <w:p>
+      <w:pPr>
+        <w:jc w:val="left"/>
+        <w:rPr>
+          <w:rFonts w:ascii="宋体" w:eastAsia="宋体" w:hAnsi="宋体" w:cs="Times New Roman"/>
+          <w:sz w:val="24"/>
+        </w:rPr>
+      </w:pPr>
+    </w:p>
+    <w:p>
+      <w:pPr>
+        <w:jc w:val="left"/>
+        <w:rPr>
+          <w:rFonts w:ascii="宋体" w:eastAsia="宋体" w:hAnsi="宋体" w:cs="Times New Roman"/>
+          <w:sz w:val="24"/>
+        </w:rPr>
+      </w:pPr>
+      <w:r>
+        <w:rPr>
+          <w:rFonts w:ascii="宋体" w:eastAsia="宋体" w:hAnsi="宋体" w:cs="Times New Roman" w:hint="eastAsia"/>
+          <w:sz w:val="24"/>
+        </w:rPr>
+        <w:lastRenderedPageBreak/>
+        <w:t>时间：2020.04.20</w:t>
+      </w:r>
+    </w:p>
+    <w:p>
+      <w:pPr>
+        <w:jc w:val="left"/>
+        <w:rPr>
+          <w:rFonts w:ascii="宋体" w:eastAsia="宋体" w:hAnsi="宋体" w:cs="Times New Roman"/>
+          <w:sz w:val="24"/>
+        </w:rPr>
+      </w:pPr>
+      <w:r>
+        <w:rPr>
+          <w:rFonts w:ascii="宋体" w:eastAsia="宋体" w:hAnsi="宋体" w:cs="Times New Roman" w:hint="eastAsia"/>
+          <w:sz w:val="24"/>
+        </w:rPr>
+        <w:t>周次：第九周</w:t>
+      </w:r>
+    </w:p>
+    <w:p>
+      <w:pPr>
+        <w:jc w:val="left"/>
+        <w:rPr>
+          <w:rFonts w:ascii="宋体" w:eastAsia="宋体" w:hAnsi="宋体" w:cs="Times New Roman"/>
+          <w:sz w:val="24"/>
+        </w:rPr>
+      </w:pPr>
+      <w:r>
+        <w:rPr>
+          <w:rFonts w:ascii="宋体" w:eastAsia="宋体" w:hAnsi="宋体" w:cs="Times New Roman" w:hint="eastAsia"/>
+          <w:sz w:val="24"/>
+        </w:rPr>
+        <w:t>地点：线上</w:t>
+      </w:r>
+    </w:p>
+    <w:p>
+      <w:pPr>
+        <w:jc w:val="left"/>
+        <w:rPr>
+          <w:rFonts w:ascii="宋体" w:eastAsia="宋体" w:hAnsi="宋体" w:cs="Times New Roman"/>
+          <w:sz w:val="24"/>
+        </w:rPr>
+      </w:pPr>
+    </w:p>
+    <w:p>
+      <w:pPr>
+        <w:pStyle w:val="a3"/>
+        <w:numPr>
+          <w:ilvl w:val="0"/>
+          <w:numId w:val="40"/>
+        </w:numPr>
+        <w:ind w:firstLineChars="0"/>
+        <w:jc w:val="left"/>
+        <w:rPr>
+          <w:rFonts w:ascii="宋体" w:eastAsia="宋体" w:hAnsi="宋体" w:cs="Times New Roman"/>
+          <w:sz w:val="24"/>
+        </w:rPr>
+      </w:pPr>
+      <w:r>
+        <w:rPr>
+          <w:rFonts w:ascii="宋体" w:eastAsia="宋体" w:hAnsi="宋体" w:cs="Times New Roman" w:hint="eastAsia"/>
+          <w:sz w:val="24"/>
+        </w:rPr>
+        <w:t>指导内容</w:t>
+      </w:r>
+    </w:p>
+    <w:p>
+      <w:pPr>
+        <w:pStyle w:val="a3"/>
+        <w:numPr>
+          <w:ilvl w:val="0"/>
+          <w:numId w:val="41"/>
+        </w:numPr>
+        <w:ind w:firstLineChars="0"/>
+        <w:jc w:val="left"/>
+        <w:rPr>
+          <w:rFonts w:ascii="宋体" w:eastAsia="宋体" w:hAnsi="宋体" w:cs="Times New Roman"/>
+          <w:sz w:val="24"/>
+        </w:rPr>
+      </w:pPr>
+      <w:r>
+        <w:rPr>
+          <w:rFonts w:ascii="宋体" w:eastAsia="宋体" w:hAnsi="宋体" w:cs="Times New Roman" w:hint="eastAsia"/>
+          <w:sz w:val="24"/>
+        </w:rPr>
+        <w:t>检查了上周布置任务的完成情况。</w:t>
+      </w:r>
+    </w:p>
+    <w:p>
+      <w:pPr>
+        <w:pStyle w:val="a3"/>
+        <w:numPr>
+          <w:ilvl w:val="0"/>
+          <w:numId w:val="41"/>
+        </w:numPr>
+        <w:ind w:firstLineChars="0"/>
+        <w:jc w:val="left"/>
+        <w:rPr>
+          <w:rFonts w:ascii="宋体" w:eastAsia="宋体" w:hAnsi="宋体" w:cs="Times New Roman"/>
+          <w:sz w:val="24"/>
+        </w:rPr>
+      </w:pPr>
+      <w:r>
+        <w:rPr>
+          <w:rFonts w:ascii="宋体" w:eastAsia="宋体" w:hAnsi="宋体" w:cs="Times New Roman" w:hint="eastAsia"/>
+          <w:sz w:val="24"/>
+        </w:rPr>
+        <w:t>主要与导师商讨了有关MVC框架示例的内容撰写方法。</w:t>
+      </w:r>
+    </w:p>
+    <w:p>
+      <w:pPr>
+        <w:pStyle w:val="a3"/>
+        <w:numPr>
+          <w:ilvl w:val="0"/>
+          <w:numId w:val="41"/>
+        </w:numPr>
+        <w:ind w:firstLineChars="0"/>
+        <w:jc w:val="left"/>
+        <w:rPr>
+          <w:rFonts w:ascii="宋体" w:eastAsia="宋体" w:hAnsi="宋体" w:cs="Times New Roman"/>
+          <w:sz w:val="24"/>
+        </w:rPr>
+      </w:pPr>
+      <w:r>
+        <w:rPr>
+          <w:rFonts w:ascii="宋体" w:eastAsia="宋体" w:hAnsi="宋体" w:cs="Times New Roman" w:hint="eastAsia"/>
+          <w:sz w:val="24"/>
+        </w:rPr>
+        <w:t>布置下周的任务。</w:t>
+      </w:r>
+      <w:bookmarkStart w:id="0" w:name="_GoBack"/>
+      <w:bookmarkEnd w:id="0"/>
+    </w:p>
+    <w:p>
+      <w:pPr>
+        <w:pStyle w:val="a3"/>
+        <w:numPr>
+          <w:ilvl w:val="0"/>
+          <w:numId w:val="40"/>
+        </w:numPr>
+        <w:ind w:firstLineChars="0"/>
+        <w:jc w:val="left"/>
+        <w:rPr>
+          <w:rFonts w:ascii="宋体" w:eastAsia="宋体" w:hAnsi="宋体" w:cs="Times New Roman"/>
+          <w:sz w:val="24"/>
+        </w:rPr>
+      </w:pPr>
+      <w:r>
+        <w:rPr>
+          <w:rFonts w:ascii="宋体" w:eastAsia="宋体" w:hAnsi="宋体" w:cs="Times New Roman" w:hint="eastAsia"/>
+          <w:sz w:val="24"/>
+        </w:rPr>
+        <w:t>已经实现的功能</w:t>
+      </w:r>
+    </w:p>
+    <w:p>
+      <w:pPr>
+        <w:pStyle w:val="a3"/>
+        <w:ind w:left="480" w:firstLineChars="0" w:firstLine="0"/>
+        <w:jc w:val="left"/>
+        <w:rPr>
+          <w:rFonts w:ascii="宋体" w:eastAsia="宋体" w:hAnsi="宋体" w:cs="Times New Roman"/>
+          <w:sz w:val="24"/>
+        </w:rPr>
+      </w:pPr>
+      <w:r>
+        <w:rPr>
+          <w:rFonts w:ascii="宋体" w:eastAsia="宋体" w:hAnsi="宋体" w:cs="Times New Roman" w:hint="eastAsia"/>
+          <w:sz w:val="24"/>
+        </w:rPr>
+        <w:t>第三章整体结构部分的剩余内容以及第四章概要设计的大部分内容。</w:t>
+      </w:r>
+    </w:p>
+    <w:p>
+      <w:pPr>
+        <w:pStyle w:val="a3"/>
+        <w:numPr>
+          <w:ilvl w:val="0"/>
+          <w:numId w:val="40"/>
+        </w:numPr>
+        <w:ind w:firstLineChars="0"/>
+        <w:jc w:val="left"/>
+        <w:rPr>
+          <w:rFonts w:ascii="宋体" w:eastAsia="宋体" w:hAnsi="宋体" w:cs="Times New Roman"/>
+          <w:sz w:val="24"/>
+        </w:rPr>
+      </w:pPr>
+      <w:r>
+        <w:rPr>
+          <w:rFonts w:ascii="宋体" w:eastAsia="宋体" w:hAnsi="宋体" w:cs="Times New Roman" w:hint="eastAsia"/>
+          <w:sz w:val="24"/>
+        </w:rPr>
+        <w:t>遇到的问题</w:t>
+      </w:r>
+    </w:p>
+    <w:p>
+      <w:pPr>
+        <w:pStyle w:val="a3"/>
+        <w:ind w:left="480" w:firstLineChars="0" w:firstLine="0"/>
+        <w:jc w:val="left"/>
+        <w:rPr>
+          <w:rFonts w:ascii="宋体" w:eastAsia="宋体" w:hAnsi="宋体" w:cs="Times New Roman"/>
+          <w:sz w:val="24"/>
+        </w:rPr>
+      </w:pPr>
+      <w:r>
+        <w:rPr>
+          <w:rFonts w:ascii="宋体" w:eastAsia="宋体" w:hAnsi="宋体" w:cs="Times New Roman" w:hint="eastAsia"/>
+          <w:sz w:val="24"/>
+        </w:rPr>
+        <w:t>数据库表结构设计的问题</w:t>
+      </w:r>
+      <w:r>
+        <w:rPr>
+          <w:rFonts w:ascii="宋体" w:eastAsia="宋体" w:hAnsi="宋体" w:cs="Times New Roman" w:hint="eastAsia"/>
+          <w:sz w:val="24"/>
+        </w:rPr>
+        <w:t>。</w:t>
+      </w:r>
+    </w:p>
+    <w:p>
+      <w:pPr>
+        <w:pStyle w:val="a3"/>
+        <w:numPr>
+          <w:ilvl w:val="0"/>
+          <w:numId w:val="40"/>
+        </w:numPr>
+        <w:ind w:firstLineChars="0"/>
+        <w:jc w:val="left"/>
+        <w:rPr>
+          <w:rFonts w:ascii="宋体" w:eastAsia="宋体" w:hAnsi="宋体" w:cs="Times New Roman"/>
+          <w:sz w:val="24"/>
+        </w:rPr>
+      </w:pPr>
+      <w:r>
+        <w:rPr>
+          <w:rFonts w:ascii="宋体" w:eastAsia="宋体" w:hAnsi="宋体" w:cs="Times New Roman" w:hint="eastAsia"/>
+          <w:sz w:val="24"/>
+        </w:rPr>
+        <w:t>本周任务</w:t>
+      </w:r>
+    </w:p>
+    <w:p>
+      <w:pPr>
+        <w:pStyle w:val="a3"/>
+        <w:numPr>
+          <w:ilvl w:val="0"/>
+          <w:numId w:val="43"/>
+        </w:numPr>
+        <w:ind w:firstLineChars="0"/>
+        <w:jc w:val="left"/>
+        <w:rPr>
+          <w:rFonts w:ascii="宋体" w:eastAsia="宋体" w:hAnsi="宋体" w:cs="Times New Roman"/>
+          <w:sz w:val="24"/>
+        </w:rPr>
+      </w:pPr>
+      <w:r>
+        <w:rPr>
+          <w:rFonts w:ascii="宋体" w:eastAsia="宋体" w:hAnsi="宋体" w:cs="Times New Roman" w:hint="eastAsia"/>
+          <w:sz w:val="24"/>
+        </w:rPr>
+        <w:t>完成第四章概要设计的剩余部分。</w:t>
+      </w:r>
+    </w:p>
+    <w:p>
+      <w:pPr>
+        <w:pStyle w:val="a3"/>
+        <w:numPr>
+          <w:ilvl w:val="0"/>
+          <w:numId w:val="43"/>
+        </w:numPr>
+        <w:ind w:firstLineChars="0"/>
+        <w:jc w:val="left"/>
+        <w:rPr>
+          <w:rFonts w:ascii="宋体" w:eastAsia="宋体" w:hAnsi="宋体" w:cs="Times New Roman"/>
+          <w:sz w:val="24"/>
+        </w:rPr>
+      </w:pPr>
+      <w:r>
+        <w:rPr>
+          <w:rFonts w:ascii="宋体" w:eastAsia="宋体" w:hAnsi="宋体" w:cs="Times New Roman" w:hint="eastAsia"/>
+          <w:sz w:val="24"/>
+        </w:rPr>
+        <w:t>由于第五章详细设计的内容较多，尽量完成第五章详细设计的部分。</w:t>
+      </w:r>
+    </w:p>
+    <w:p>
+      <w:pPr>
+        <w:jc w:val="left"/>
+        <w:rPr>
+          <w:rFonts w:ascii="宋体" w:eastAsia="宋体" w:hAnsi="宋体" w:cs="Times New Roman"/>
+          <w:sz w:val="24"/>
+        </w:rPr>
+      </w:pPr>
+    </w:p>
+    <w:p>
+      <w:pPr>
+        <w:jc w:val="right"/>
+        <w:rPr>
+          <w:rFonts w:ascii="宋体" w:eastAsia="宋体" w:hAnsi="宋体" w:cs="Times New Roman"/>
+          <w:sz w:val="24"/>
+        </w:rPr>
+      </w:pPr>
+      <w:r>
+        <w:rPr>
+          <w:rFonts w:ascii="宋体" w:eastAsia="宋体" w:hAnsi="宋体" w:cs="Times New Roman" w:hint="eastAsia"/>
+          <w:sz w:val="24"/>
+        </w:rPr>
+        <w:t>学生签字：王时予</w:t>
+      </w:r>
+    </w:p>
+    <w:p>
+      <w:pPr>
+        <w:jc w:val="right"/>
+        <w:rPr>
+          <w:rFonts w:ascii="宋体" w:eastAsia="宋体" w:hAnsi="宋体" w:cs="Times New Roman"/>
+          <w:sz w:val="24"/>
+        </w:rPr>
+      </w:pPr>
+    </w:p>
+    <w:p>
+      <w:pPr>
+        <w:jc w:val="left"/>
+        <w:rPr>
+          <w:rFonts w:ascii="宋体" w:eastAsia="宋体" w:hAnsi="宋体" w:cs="Times New Roman"/>
+          <w:sz w:val="24"/>
+        </w:rPr>
+      </w:pPr>
+      <w:r>
+        <w:rPr>
+          <w:rFonts w:ascii="宋体" w:eastAsia="宋体" w:hAnsi="宋体" w:cs="Times New Roman" w:hint="eastAsia"/>
+          <w:sz w:val="24"/>
+        </w:rPr>
+        <w:t>本周总结：</w:t>
+      </w:r>
+    </w:p>
+    <w:p>
+      <w:pPr>
+        <w:jc w:val="left"/>
+        <w:rPr>
+          <w:rFonts w:ascii="宋体" w:eastAsia="宋体" w:hAnsi="宋体" w:cs="Times New Roman"/>
+          <w:sz w:val="24"/>
+        </w:rPr>
+      </w:pPr>
+      <w:r>
+        <w:rPr>
+          <w:rFonts w:ascii="宋体" w:eastAsia="宋体" w:hAnsi="宋体" w:cs="Times New Roman" w:hint="eastAsia"/>
+          <w:sz w:val="24"/>
+        </w:rPr>
+        <w:t>任务1：已经完成。</w:t>
+      </w:r>
+    </w:p>
+    <w:p>
+      <w:pPr>
+        <w:jc w:val="left"/>
+        <w:rPr>
+          <w:rFonts w:ascii="宋体" w:eastAsia="宋体" w:hAnsi="宋体" w:cs="Times New Roman"/>
+          <w:sz w:val="24"/>
+        </w:rPr>
+      </w:pPr>
+      <w:r>
+        <w:rPr>
+          <w:rFonts w:ascii="宋体" w:eastAsia="宋体" w:hAnsi="宋体" w:cs="Times New Roman" w:hint="eastAsia"/>
+          <w:sz w:val="24"/>
+        </w:rPr>
+        <w:t>任务2：完成了第五章详细设计与实现部分内容。</w:t>
+      </w:r>
+    </w:p>
+    <w:p>
+      <w:pPr>
+        <w:jc w:val="left"/>
+        <w:rPr>
+          <w:rFonts w:ascii="宋体" w:eastAsia="宋体" w:hAnsi="宋体" w:cs="Times New Roman"/>
+          <w:sz w:val="24"/>
+        </w:rPr>
+      </w:pPr>
+    </w:p>
+    <w:p>
+      <w:pPr>
+        <w:jc w:val="left"/>
+        <w:rPr>
+          <w:rFonts w:ascii="宋体" w:eastAsia="宋体" w:hAnsi="宋体" w:cs="Times New Roman"/>
+          <w:sz w:val="24"/>
+        </w:rPr>
+      </w:pPr>
+      <w:r>
+        <w:rPr>
+          <w:rFonts w:ascii="宋体" w:eastAsia="宋体" w:hAnsi="宋体" w:cs="Times New Roman" w:hint="eastAsia"/>
+          <w:sz w:val="24"/>
+        </w:rPr>
+        <w:t>本周遇到的困难及解决方法：</w:t>
+      </w:r>
+    </w:p>
+    <w:p>
+      <w:pPr>
+        <w:pStyle w:val="a3"/>
+        <w:numPr>
+          <w:ilvl w:val="0"/>
+          <w:numId w:val="44"/>
+        </w:numPr>
+        <w:ind w:firstLineChars="0"/>
+        <w:jc w:val="left"/>
+        <w:rPr>
+          <w:rFonts w:ascii="宋体" w:eastAsia="宋体" w:hAnsi="宋体" w:cs="Times New Roman"/>
+          <w:sz w:val="24"/>
+        </w:rPr>
+      </w:pPr>
+      <w:r>
+        <w:rPr>
+          <w:rFonts w:ascii="宋体" w:eastAsia="宋体" w:hAnsi="宋体" w:cs="Times New Roman" w:hint="eastAsia"/>
+          <w:sz w:val="24"/>
+        </w:rPr>
+        <w:t>在绘制项目中个流程流程图时，之前选用的绘图工具ProcessOn并不能很好的表现流程中的部分内容，后选用作为工具进行重绘。</w:t>
+      </w:r>
+    </w:p>
+    <w:p>
+      <w:pPr>
+        <w:jc w:val="left"/>
+        <w:rPr>
+          <w:rFonts w:ascii="宋体" w:eastAsia="宋体" w:hAnsi="宋体" w:cs="Times New Roman"/>
+          <w:sz w:val="24"/>
+        </w:rPr>
+      </w:pPr>
+    </w:p>
+    <w:p>
+      <w:pPr>
+        <w:jc w:val="left"/>
+        <w:rPr>
+          <w:rFonts w:ascii="宋体" w:eastAsia="宋体" w:hAnsi="宋体" w:cs="Times New Roman"/>
+          <w:sz w:val="24"/>
+        </w:rPr>
+      </w:pPr>
     </w:p>
     <w:p>
       <w:pPr>
@@ -6485,23 +7661,23 @@
           <w:rFonts w:ascii="宋体" w:eastAsia="宋体" w:hAnsi="宋体" w:cs="Times New Roman" w:hint="eastAsia"/>
           <w:sz w:val="24"/>
         </w:rPr>
-        <w:t>2020.04.13</w:t>
-      </w:r>
-    </w:p>
-    <w:p>
-      <w:pPr>
-        <w:jc w:val="left"/>
-        <w:rPr>
-          <w:rFonts w:ascii="宋体" w:eastAsia="宋体" w:hAnsi="宋体" w:cs="Times New Roman"/>
-          <w:sz w:val="24"/>
-        </w:rPr>
-      </w:pPr>
-      <w:r>
-        <w:rPr>
-          <w:rFonts w:ascii="宋体" w:eastAsia="宋体" w:hAnsi="宋体" w:cs="Times New Roman" w:hint="eastAsia"/>
-          <w:sz w:val="24"/>
-        </w:rPr>
-        <w:t>周次：第八</w:t>
+        <w:t>2020.04.27</w:t>
+      </w:r>
+    </w:p>
+    <w:p>
+      <w:pPr>
+        <w:jc w:val="left"/>
+        <w:rPr>
+          <w:rFonts w:ascii="宋体" w:eastAsia="宋体" w:hAnsi="宋体" w:cs="Times New Roman"/>
+          <w:sz w:val="24"/>
+        </w:rPr>
+      </w:pPr>
+      <w:r>
+        <w:rPr>
+          <w:rFonts w:ascii="宋体" w:eastAsia="宋体" w:hAnsi="宋体" w:cs="Times New Roman" w:hint="eastAsia"/>
+          <w:sz w:val="24"/>
+        </w:rPr>
+        <w:t>周次：第十</w:t>
       </w:r>
       <w:r>
         <w:rPr>
@@ -6541,7 +7717,7 @@
         <w:pStyle w:val="a3"/>
         <w:numPr>
           <w:ilvl w:val="0"/>
-          <w:numId w:val="36"/>
+          <w:numId w:val="45"/>
         </w:numPr>
         <w:ind w:firstLineChars="0"/>
         <w:jc w:val="left"/>
@@ -6563,51 +7739,109 @@
         <w:pStyle w:val="a3"/>
         <w:numPr>
           <w:ilvl w:val="0"/>
-          <w:numId w:val="37"/>
-        </w:numPr>
-        <w:ind w:firstLineChars="0"/>
-        <w:jc w:val="left"/>
-        <w:rPr>
-          <w:rFonts w:ascii="宋体" w:eastAsia="宋体" w:hAnsi="宋体" w:cs="Times New Roman"/>
-          <w:sz w:val="24"/>
-        </w:rPr>
-      </w:pPr>
-      <w:r>
-        <w:rPr>
-          <w:rFonts w:ascii="宋体" w:eastAsia="宋体" w:hAnsi="宋体" w:cs="Times New Roman" w:hint="eastAsia"/>
-          <w:sz w:val="24"/>
-        </w:rPr>
-        <w:t>检查了上周论文的撰写情况，并对上周的内容提出了修改建议。</w:t>
-      </w:r>
-    </w:p>
-    <w:p>
-      <w:pPr>
-        <w:pStyle w:val="a3"/>
-        <w:numPr>
-          <w:ilvl w:val="0"/>
-          <w:numId w:val="37"/>
-        </w:numPr>
-        <w:ind w:firstLineChars="0"/>
-        <w:jc w:val="left"/>
-        <w:rPr>
-          <w:rFonts w:ascii="宋体" w:eastAsia="宋体" w:hAnsi="宋体" w:cs="Times New Roman" w:hint="eastAsia"/>
-          <w:sz w:val="24"/>
-        </w:rPr>
-      </w:pPr>
-      <w:r>
-        <w:rPr>
-          <w:rFonts w:ascii="宋体" w:eastAsia="宋体" w:hAnsi="宋体" w:cs="Times New Roman" w:hint="eastAsia"/>
-          <w:sz w:val="24"/>
-        </w:rPr>
-        <w:t>制定下周的任务和进度要求。</w:t>
-      </w:r>
-    </w:p>
-    <w:p>
-      <w:pPr>
-        <w:pStyle w:val="a3"/>
-        <w:numPr>
-          <w:ilvl w:val="0"/>
-          <w:numId w:val="36"/>
+          <w:numId w:val="46"/>
+        </w:numPr>
+        <w:ind w:firstLineChars="0"/>
+        <w:jc w:val="left"/>
+        <w:rPr>
+          <w:rFonts w:ascii="宋体" w:eastAsia="宋体" w:hAnsi="宋体" w:cs="Times New Roman"/>
+          <w:sz w:val="24"/>
+        </w:rPr>
+      </w:pPr>
+      <w:r>
+        <w:rPr>
+          <w:rFonts w:ascii="宋体" w:eastAsia="宋体" w:hAnsi="宋体" w:cs="Times New Roman" w:hint="eastAsia"/>
+          <w:sz w:val="24"/>
+        </w:rPr>
+        <w:t>检查了上周布置任务的完成情况。</w:t>
+      </w:r>
+    </w:p>
+    <w:p>
+      <w:pPr>
+        <w:pStyle w:val="a3"/>
+        <w:numPr>
+          <w:ilvl w:val="0"/>
+          <w:numId w:val="46"/>
+        </w:numPr>
+        <w:ind w:firstLineChars="0"/>
+        <w:jc w:val="left"/>
+        <w:rPr>
+          <w:rFonts w:ascii="宋体" w:eastAsia="宋体" w:hAnsi="宋体" w:cs="Times New Roman"/>
+          <w:sz w:val="24"/>
+        </w:rPr>
+      </w:pPr>
+      <w:r>
+        <w:rPr>
+          <w:rFonts w:ascii="宋体" w:eastAsia="宋体" w:hAnsi="宋体" w:cs="Times New Roman" w:hint="eastAsia"/>
+          <w:sz w:val="24"/>
+        </w:rPr>
+        <w:t>针对项目中的拓展功能实现进行了讨论。</w:t>
+      </w:r>
+    </w:p>
+    <w:p>
+      <w:pPr>
+        <w:pStyle w:val="a3"/>
+        <w:numPr>
+          <w:ilvl w:val="0"/>
+          <w:numId w:val="46"/>
+        </w:numPr>
+        <w:ind w:firstLineChars="0"/>
+        <w:jc w:val="left"/>
+        <w:rPr>
+          <w:rFonts w:ascii="宋体" w:eastAsia="宋体" w:hAnsi="宋体" w:cs="Times New Roman"/>
+          <w:sz w:val="24"/>
+        </w:rPr>
+      </w:pPr>
+      <w:r>
+        <w:rPr>
+          <w:rFonts w:ascii="宋体" w:eastAsia="宋体" w:hAnsi="宋体" w:cs="Times New Roman" w:hint="eastAsia"/>
+          <w:sz w:val="24"/>
+        </w:rPr>
+        <w:t>布置下周</w:t>
+      </w:r>
+      <w:r>
+        <w:rPr>
+          <w:rFonts w:ascii="宋体" w:eastAsia="宋体" w:hAnsi="宋体" w:cs="Times New Roman" w:hint="eastAsia"/>
+          <w:sz w:val="24"/>
+        </w:rPr>
+        <w:t>需完成</w:t>
+      </w:r>
+      <w:r>
+        <w:rPr>
+          <w:rFonts w:ascii="宋体" w:eastAsia="宋体" w:hAnsi="宋体" w:cs="Times New Roman" w:hint="eastAsia"/>
+          <w:sz w:val="24"/>
+        </w:rPr>
+        <w:t>的任务。</w:t>
+      </w:r>
+    </w:p>
+    <w:p>
+      <w:pPr>
+        <w:pStyle w:val="a3"/>
+        <w:numPr>
+          <w:ilvl w:val="0"/>
+          <w:numId w:val="46"/>
+        </w:numPr>
+        <w:ind w:firstLineChars="0"/>
+        <w:jc w:val="left"/>
+        <w:rPr>
+          <w:rFonts w:ascii="宋体" w:eastAsia="宋体" w:hAnsi="宋体" w:cs="Times New Roman"/>
+          <w:sz w:val="24"/>
+        </w:rPr>
+      </w:pPr>
+      <w:r>
+        <w:rPr>
+          <w:rFonts w:ascii="宋体" w:eastAsia="宋体" w:hAnsi="宋体" w:cs="Times New Roman" w:hint="eastAsia"/>
+          <w:sz w:val="24"/>
+        </w:rPr>
+        <w:t>由于五一假期的原因，将下次的指导时间更变为5月6日。</w:t>
+      </w:r>
+    </w:p>
+    <w:p>
+      <w:pPr>
+        <w:pStyle w:val="a3"/>
+        <w:numPr>
+          <w:ilvl w:val="0"/>
+          <w:numId w:val="45"/>
         </w:numPr>
         <w:ind w:firstLineChars="0"/>
         <w:jc w:val="left"/>
@@ -6630,24 +7864,66 @@
         <w:ind w:left="480" w:firstLineChars="0" w:firstLine="0"/>
         <w:jc w:val="left"/>
         <w:rPr>
-          <w:rFonts w:ascii="宋体" w:eastAsia="宋体" w:hAnsi="宋体" w:cs="Times New Roman" w:hint="eastAsia"/>
-          <w:sz w:val="24"/>
-        </w:rPr>
-      </w:pPr>
-      <w:r>
-        <w:rPr>
-          <w:rFonts w:ascii="宋体" w:eastAsia="宋体" w:hAnsi="宋体" w:cs="Times New Roman" w:hint="eastAsia"/>
-          <w:sz w:val="24"/>
-        </w:rPr>
-        <w:t>完成了论文前两章的内容，同时完成了第三章整体结构的部分内容。</w:t>
-      </w:r>
-    </w:p>
-    <w:p>
-      <w:pPr>
-        <w:pStyle w:val="a3"/>
-        <w:numPr>
-          <w:ilvl w:val="0"/>
-          <w:numId w:val="36"/>
+          <w:rFonts w:ascii="宋体" w:eastAsia="宋体" w:hAnsi="宋体" w:cs="Times New Roman"/>
+          <w:sz w:val="24"/>
+        </w:rPr>
+      </w:pPr>
+      <w:r>
+        <w:rPr>
+          <w:rFonts w:ascii="宋体" w:eastAsia="宋体" w:hAnsi="宋体" w:cs="Times New Roman" w:hint="eastAsia"/>
+          <w:sz w:val="24"/>
+        </w:rPr>
+        <w:t>前四章的全部内容以及</w:t>
+      </w:r>
+      <w:r>
+        <w:rPr>
+          <w:rFonts w:ascii="宋体" w:eastAsia="宋体" w:hAnsi="宋体" w:cs="Times New Roman" w:hint="eastAsia"/>
+          <w:sz w:val="24"/>
+        </w:rPr>
+        <w:t>第五章详细设计</w:t>
+      </w:r>
+      <w:r>
+        <w:rPr>
+          <w:rFonts w:ascii="宋体" w:eastAsia="宋体" w:hAnsi="宋体" w:cs="Times New Roman" w:hint="eastAsia"/>
+          <w:sz w:val="24"/>
+        </w:rPr>
+        <w:t>中详细设计</w:t>
+      </w:r>
+      <w:r>
+        <w:rPr>
+          <w:rFonts w:ascii="宋体" w:eastAsia="宋体" w:hAnsi="宋体" w:cs="Times New Roman" w:hint="eastAsia"/>
+          <w:sz w:val="24"/>
+        </w:rPr>
+        <w:t>与实现</w:t>
+      </w:r>
+      <w:r>
+        <w:rPr>
+          <w:rFonts w:ascii="宋体" w:eastAsia="宋体" w:hAnsi="宋体" w:cs="Times New Roman" w:hint="eastAsia"/>
+          <w:sz w:val="24"/>
+        </w:rPr>
+        <w:t>的</w:t>
+      </w:r>
+      <w:r>
+        <w:rPr>
+          <w:rFonts w:ascii="宋体" w:eastAsia="宋体" w:hAnsi="宋体" w:cs="Times New Roman" w:hint="eastAsia"/>
+          <w:sz w:val="24"/>
+        </w:rPr>
+        <w:t>内容</w:t>
+      </w:r>
+      <w:r>
+        <w:rPr>
+          <w:rFonts w:ascii="宋体" w:eastAsia="宋体" w:hAnsi="宋体" w:cs="Times New Roman" w:hint="eastAsia"/>
+          <w:sz w:val="24"/>
+        </w:rPr>
+        <w:t>。</w:t>
+      </w:r>
+    </w:p>
+    <w:p>
+      <w:pPr>
+        <w:pStyle w:val="a3"/>
+        <w:numPr>
+          <w:ilvl w:val="0"/>
+          <w:numId w:val="45"/>
         </w:numPr>
         <w:ind w:firstLineChars="0"/>
         <w:jc w:val="left"/>
@@ -6670,31 +7946,24 @@
         <w:ind w:left="480" w:firstLineChars="0" w:firstLine="0"/>
         <w:jc w:val="left"/>
         <w:rPr>
-          <w:rFonts w:ascii="宋体" w:eastAsia="宋体" w:hAnsi="宋体" w:cs="Times New Roman" w:hint="eastAsia"/>
-          <w:sz w:val="24"/>
-        </w:rPr>
-      </w:pPr>
-      <w:r>
-        <w:rPr>
-          <w:rFonts w:ascii="宋体" w:eastAsia="宋体" w:hAnsi="宋体" w:cs="Times New Roman" w:hint="eastAsia"/>
-          <w:sz w:val="24"/>
-        </w:rPr>
-        <w:t>模块组织结构图</w:t>
-      </w:r>
-      <w:r>
-        <w:rPr>
-          <w:rFonts w:ascii="宋体" w:eastAsia="宋体" w:hAnsi="宋体" w:cs="Times New Roman" w:hint="eastAsia"/>
-          <w:sz w:val="24"/>
-        </w:rPr>
-        <w:t>若以英文形式绘制，会显得比较乱。</w:t>
-      </w:r>
-    </w:p>
-    <w:p>
-      <w:pPr>
-        <w:pStyle w:val="a3"/>
-        <w:numPr>
-          <w:ilvl w:val="0"/>
-          <w:numId w:val="36"/>
+          <w:rFonts w:ascii="宋体" w:eastAsia="宋体" w:hAnsi="宋体" w:cs="Times New Roman"/>
+          <w:sz w:val="24"/>
+        </w:rPr>
+      </w:pPr>
+      <w:r>
+        <w:rPr>
+          <w:rFonts w:ascii="宋体" w:eastAsia="宋体" w:hAnsi="宋体" w:cs="Times New Roman" w:hint="eastAsia"/>
+          <w:sz w:val="24"/>
+        </w:rPr>
+        <w:t>流程图的绘制比较繁琐。</w:t>
+      </w:r>
+    </w:p>
+    <w:p>
+      <w:pPr>
+        <w:pStyle w:val="a3"/>
+        <w:numPr>
+          <w:ilvl w:val="0"/>
+          <w:numId w:val="45"/>
         </w:numPr>
         <w:ind w:firstLineChars="0"/>
         <w:jc w:val="left"/>
@@ -6716,43 +7985,50 @@
         <w:pStyle w:val="a3"/>
         <w:numPr>
           <w:ilvl w:val="0"/>
-          <w:numId w:val="39"/>
-        </w:numPr>
-        <w:ind w:firstLineChars="0"/>
-        <w:jc w:val="left"/>
-        <w:rPr>
-          <w:rFonts w:ascii="宋体" w:eastAsia="宋体" w:hAnsi="宋体" w:cs="Times New Roman"/>
-          <w:sz w:val="24"/>
-        </w:rPr>
-      </w:pPr>
-      <w:r>
-        <w:rPr>
-          <w:rFonts w:ascii="宋体" w:eastAsia="宋体" w:hAnsi="宋体" w:cs="Times New Roman" w:hint="eastAsia"/>
-          <w:sz w:val="24"/>
-        </w:rPr>
-        <w:t>完成第三章整体结构的剩余部分。</w:t>
-      </w:r>
-    </w:p>
-    <w:p>
-      <w:pPr>
-        <w:pStyle w:val="a3"/>
-        <w:numPr>
-          <w:ilvl w:val="0"/>
-          <w:numId w:val="39"/>
-        </w:numPr>
-        <w:ind w:firstLineChars="0"/>
-        <w:jc w:val="left"/>
-        <w:rPr>
-          <w:rFonts w:ascii="宋体" w:eastAsia="宋体" w:hAnsi="宋体" w:cs="Times New Roman"/>
-          <w:sz w:val="24"/>
-        </w:rPr>
-      </w:pPr>
-      <w:r>
-        <w:rPr>
-          <w:rFonts w:ascii="宋体" w:eastAsia="宋体" w:hAnsi="宋体" w:cs="Times New Roman" w:hint="eastAsia"/>
-          <w:sz w:val="24"/>
-        </w:rPr>
-        <w:t>尝试完成第四章概要设计的部分。</w:t>
+          <w:numId w:val="47"/>
+        </w:numPr>
+        <w:ind w:firstLineChars="0"/>
+        <w:jc w:val="left"/>
+        <w:rPr>
+          <w:rFonts w:ascii="宋体" w:eastAsia="宋体" w:hAnsi="宋体" w:cs="Times New Roman"/>
+          <w:sz w:val="24"/>
+        </w:rPr>
+      </w:pPr>
+      <w:r>
+        <w:rPr>
+          <w:rFonts w:ascii="宋体" w:eastAsia="宋体" w:hAnsi="宋体" w:cs="Times New Roman" w:hint="eastAsia"/>
+          <w:sz w:val="24"/>
+        </w:rPr>
+        <w:t>完成项目中的股权结构页。</w:t>
+      </w:r>
+    </w:p>
+    <w:p>
+      <w:pPr>
+        <w:pStyle w:val="a3"/>
+        <w:numPr>
+          <w:ilvl w:val="0"/>
+          <w:numId w:val="47"/>
+        </w:numPr>
+        <w:ind w:firstLineChars="0"/>
+        <w:jc w:val="left"/>
+        <w:rPr>
+          <w:rFonts w:ascii="宋体" w:eastAsia="宋体" w:hAnsi="宋体" w:cs="Times New Roman"/>
+          <w:sz w:val="24"/>
+        </w:rPr>
+      </w:pPr>
+      <w:r>
+        <w:rPr>
+          <w:rFonts w:ascii="宋体" w:eastAsia="宋体" w:hAnsi="宋体" w:cs="Times New Roman" w:hint="eastAsia"/>
+          <w:sz w:val="24"/>
+        </w:rPr>
+        <w:t>完成</w:t>
+      </w:r>
+      <w:r>
+        <w:rPr>
+          <w:rFonts w:ascii="宋体" w:eastAsia="宋体" w:hAnsi="宋体" w:cs="Times New Roman" w:hint="eastAsia"/>
+          <w:sz w:val="24"/>
+        </w:rPr>
+        <w:t>第五章详细设计中技术难点分析的内容。</w:t>
       </w:r>
     </w:p>
     <w:p>
@@ -6834,7 +8110,42 @@
           <w:rFonts w:ascii="宋体" w:eastAsia="宋体" w:hAnsi="宋体" w:cs="Times New Roman" w:hint="eastAsia"/>
           <w:sz w:val="24"/>
         </w:rPr>
-        <w:t>任务2：基本完成，中间还有几段文字和两张图片还需与导师商讨后完成。</w:t>
+        <w:t>任务2：完成了第五章详细设计</w:t>
+      </w:r>
+      <w:r>
+        <w:rPr>
+          <w:rFonts w:ascii="宋体" w:eastAsia="宋体" w:hAnsi="宋体" w:cs="Times New Roman" w:hint="eastAsia"/>
+          <w:sz w:val="24"/>
+        </w:rPr>
+        <w:t>中</w:t>
+      </w:r>
+      <w:r>
+        <w:rPr>
+          <w:rFonts w:ascii="宋体" w:eastAsia="宋体" w:hAnsi="宋体" w:cs="Times New Roman" w:hint="eastAsia"/>
+          <w:sz w:val="24"/>
+        </w:rPr>
+        <w:t>技术难点分析的</w:t>
+      </w:r>
+      <w:r>
+        <w:rPr>
+          <w:rFonts w:ascii="宋体" w:eastAsia="宋体" w:hAnsi="宋体" w:cs="Times New Roman" w:hint="eastAsia"/>
+          <w:sz w:val="24"/>
+        </w:rPr>
+        <w:t>大部分</w:t>
+      </w:r>
+      <w:r>
+        <w:rPr>
+          <w:rFonts w:ascii="宋体" w:eastAsia="宋体" w:hAnsi="宋体" w:cs="Times New Roman" w:hint="eastAsia"/>
+          <w:sz w:val="24"/>
+        </w:rPr>
+        <w:t>内容</w:t>
+      </w:r>
+      <w:r>
+        <w:rPr>
+          <w:rFonts w:ascii="宋体" w:eastAsia="宋体" w:hAnsi="宋体" w:cs="Times New Roman" w:hint="eastAsia"/>
+          <w:sz w:val="24"/>
+        </w:rPr>
+        <w:t>。</w:t>
       </w:r>
     </w:p>
     <w:p>
@@ -6867,528 +8178,38 @@
         <w:pStyle w:val="a3"/>
         <w:numPr>
           <w:ilvl w:val="0"/>
-          <w:numId w:val="42"/>
-        </w:numPr>
-        <w:ind w:firstLineChars="0"/>
-        <w:jc w:val="left"/>
-        <w:rPr>
-          <w:rFonts w:ascii="宋体" w:eastAsia="宋体" w:hAnsi="宋体" w:cs="Times New Roman"/>
-          <w:sz w:val="24"/>
-        </w:rPr>
-      </w:pPr>
-      <w:r>
-        <w:rPr>
-          <w:rFonts w:ascii="宋体" w:eastAsia="宋体" w:hAnsi="宋体" w:cs="Times New Roman" w:hint="eastAsia"/>
-          <w:sz w:val="24"/>
-        </w:rPr>
-        <w:t>项目中采用了MVC框架进行设计，论文中如只写出框架构建则不能让读者明确框架的实现机制，需加入示例辅助讲解。而示例的详细程度不能过于详细使论文篇幅过长，也不能</w:t>
-      </w:r>
-      <w:r>
-        <w:rPr>
-          <w:rFonts w:ascii="宋体" w:eastAsia="宋体" w:hAnsi="宋体" w:cs="Times New Roman" w:hint="eastAsia"/>
-          <w:sz w:val="24"/>
-        </w:rPr>
-        <w:t>过于简短。所以这个具体要写道何种程度需要与导师讨论后决定。</w:t>
-      </w:r>
-    </w:p>
-    <w:p>
-      <w:pPr>
-        <w:jc w:val="left"/>
-        <w:rPr>
-          <w:rFonts w:ascii="宋体" w:eastAsia="宋体" w:hAnsi="宋体" w:cs="Times New Roman"/>
-          <w:sz w:val="24"/>
-        </w:rPr>
-      </w:pPr>
-    </w:p>
-    <w:p>
-      <w:pPr>
-        <w:jc w:val="left"/>
-        <w:rPr>
-          <w:rFonts w:ascii="宋体" w:eastAsia="宋体" w:hAnsi="宋体" w:cs="Times New Roman"/>
-          <w:sz w:val="24"/>
-        </w:rPr>
-      </w:pPr>
-    </w:p>
-    <w:p>
-      <w:pPr>
-        <w:jc w:val="left"/>
-        <w:rPr>
-          <w:rFonts w:ascii="宋体" w:eastAsia="宋体" w:hAnsi="宋体" w:cs="Times New Roman"/>
-          <w:sz w:val="24"/>
-        </w:rPr>
-      </w:pPr>
-    </w:p>
-    <w:p>
-      <w:pPr>
-        <w:jc w:val="left"/>
-        <w:rPr>
-          <w:rFonts w:ascii="宋体" w:eastAsia="宋体" w:hAnsi="宋体" w:cs="Times New Roman"/>
-          <w:sz w:val="24"/>
-        </w:rPr>
-      </w:pPr>
-    </w:p>
-    <w:p>
-      <w:pPr>
-        <w:jc w:val="left"/>
-        <w:rPr>
-          <w:rFonts w:ascii="宋体" w:eastAsia="宋体" w:hAnsi="宋体" w:cs="Times New Roman"/>
-          <w:sz w:val="24"/>
-        </w:rPr>
-      </w:pPr>
-    </w:p>
-    <w:p>
-      <w:pPr>
-        <w:jc w:val="left"/>
-        <w:rPr>
-          <w:rFonts w:ascii="宋体" w:eastAsia="宋体" w:hAnsi="宋体" w:cs="Times New Roman"/>
-          <w:sz w:val="24"/>
-        </w:rPr>
-      </w:pPr>
-    </w:p>
-    <w:p>
-      <w:pPr>
-        <w:jc w:val="left"/>
-        <w:rPr>
-          <w:rFonts w:ascii="宋体" w:eastAsia="宋体" w:hAnsi="宋体" w:cs="Times New Roman"/>
-          <w:sz w:val="24"/>
-        </w:rPr>
-      </w:pPr>
-    </w:p>
-    <w:p>
-      <w:pPr>
-        <w:jc w:val="left"/>
-        <w:rPr>
-          <w:rFonts w:ascii="宋体" w:eastAsia="宋体" w:hAnsi="宋体" w:cs="Times New Roman"/>
-          <w:sz w:val="24"/>
-        </w:rPr>
-      </w:pPr>
-    </w:p>
-    <w:p>
-      <w:pPr>
-        <w:jc w:val="left"/>
-        <w:rPr>
-          <w:rFonts w:ascii="宋体" w:eastAsia="宋体" w:hAnsi="宋体" w:cs="Times New Roman"/>
-          <w:sz w:val="24"/>
-        </w:rPr>
-      </w:pPr>
-    </w:p>
-    <w:p>
-      <w:pPr>
-        <w:jc w:val="left"/>
-        <w:rPr>
-          <w:rFonts w:ascii="宋体" w:eastAsia="宋体" w:hAnsi="宋体" w:cs="Times New Roman"/>
-          <w:sz w:val="24"/>
-        </w:rPr>
-      </w:pPr>
-    </w:p>
-    <w:p>
-      <w:pPr>
-        <w:jc w:val="left"/>
-        <w:rPr>
-          <w:rFonts w:ascii="宋体" w:eastAsia="宋体" w:hAnsi="宋体" w:cs="Times New Roman"/>
-          <w:sz w:val="24"/>
-        </w:rPr>
-      </w:pPr>
-    </w:p>
-    <w:p>
-      <w:pPr>
-        <w:jc w:val="left"/>
-        <w:rPr>
-          <w:rFonts w:ascii="宋体" w:eastAsia="宋体" w:hAnsi="宋体" w:cs="Times New Roman"/>
-          <w:sz w:val="24"/>
-        </w:rPr>
-      </w:pPr>
-    </w:p>
-    <w:p>
-      <w:pPr>
-        <w:jc w:val="left"/>
-        <w:rPr>
-          <w:rFonts w:ascii="宋体" w:eastAsia="宋体" w:hAnsi="宋体" w:cs="Times New Roman"/>
-          <w:sz w:val="24"/>
-        </w:rPr>
-      </w:pPr>
-    </w:p>
-    <w:p>
-      <w:pPr>
-        <w:jc w:val="left"/>
-        <w:rPr>
-          <w:rFonts w:ascii="宋体" w:eastAsia="宋体" w:hAnsi="宋体" w:cs="Times New Roman"/>
-          <w:sz w:val="24"/>
-        </w:rPr>
-      </w:pPr>
-    </w:p>
-    <w:p>
-      <w:pPr>
-        <w:jc w:val="left"/>
-        <w:rPr>
-          <w:rFonts w:ascii="宋体" w:eastAsia="宋体" w:hAnsi="宋体" w:cs="Times New Roman"/>
-          <w:sz w:val="24"/>
-        </w:rPr>
-      </w:pPr>
-    </w:p>
-    <w:p>
-      <w:pPr>
-        <w:jc w:val="left"/>
-        <w:rPr>
-          <w:rFonts w:ascii="宋体" w:eastAsia="宋体" w:hAnsi="宋体" w:cs="Times New Roman"/>
-          <w:sz w:val="24"/>
-        </w:rPr>
-      </w:pPr>
-    </w:p>
-    <w:p>
-      <w:pPr>
-        <w:jc w:val="left"/>
-        <w:rPr>
-          <w:rFonts w:ascii="宋体" w:eastAsia="宋体" w:hAnsi="宋体" w:cs="Times New Roman"/>
-          <w:sz w:val="24"/>
-        </w:rPr>
-      </w:pPr>
-    </w:p>
-    <w:p>
-      <w:pPr>
-        <w:jc w:val="left"/>
-        <w:rPr>
-          <w:rFonts w:ascii="宋体" w:eastAsia="宋体" w:hAnsi="宋体" w:cs="Times New Roman"/>
-          <w:sz w:val="24"/>
-        </w:rPr>
-      </w:pPr>
-    </w:p>
-    <w:p>
-      <w:pPr>
-        <w:jc w:val="left"/>
-        <w:rPr>
-          <w:rFonts w:ascii="宋体" w:eastAsia="宋体" w:hAnsi="宋体" w:cs="Times New Roman"/>
-          <w:sz w:val="24"/>
-        </w:rPr>
-      </w:pPr>
-      <w:r>
-        <w:rPr>
-          <w:rFonts w:ascii="宋体" w:eastAsia="宋体" w:hAnsi="宋体" w:cs="Times New Roman" w:hint="eastAsia"/>
-          <w:sz w:val="24"/>
-        </w:rPr>
-        <w:lastRenderedPageBreak/>
-        <w:t>时间：2020.04.20</w:t>
-      </w:r>
-    </w:p>
-    <w:p>
-      <w:pPr>
-        <w:jc w:val="left"/>
-        <w:rPr>
-          <w:rFonts w:ascii="宋体" w:eastAsia="宋体" w:hAnsi="宋体" w:cs="Times New Roman"/>
-          <w:sz w:val="24"/>
-        </w:rPr>
-      </w:pPr>
-      <w:r>
-        <w:rPr>
-          <w:rFonts w:ascii="宋体" w:eastAsia="宋体" w:hAnsi="宋体" w:cs="Times New Roman" w:hint="eastAsia"/>
-          <w:sz w:val="24"/>
-        </w:rPr>
-        <w:t>周次：第九周</w:t>
-      </w:r>
-    </w:p>
-    <w:p>
-      <w:pPr>
-        <w:jc w:val="left"/>
-        <w:rPr>
-          <w:rFonts w:ascii="宋体" w:eastAsia="宋体" w:hAnsi="宋体" w:cs="Times New Roman"/>
-          <w:sz w:val="24"/>
-        </w:rPr>
-      </w:pPr>
-      <w:r>
-        <w:rPr>
-          <w:rFonts w:ascii="宋体" w:eastAsia="宋体" w:hAnsi="宋体" w:cs="Times New Roman" w:hint="eastAsia"/>
-          <w:sz w:val="24"/>
-        </w:rPr>
-        <w:t>地点：线上</w:t>
-      </w:r>
-    </w:p>
-    <w:p>
-      <w:pPr>
-        <w:jc w:val="left"/>
-        <w:rPr>
-          <w:rFonts w:ascii="宋体" w:eastAsia="宋体" w:hAnsi="宋体" w:cs="Times New Roman"/>
-          <w:sz w:val="24"/>
-        </w:rPr>
-      </w:pPr>
-    </w:p>
-    <w:p>
-      <w:pPr>
-        <w:pStyle w:val="a3"/>
-        <w:numPr>
-          <w:ilvl w:val="0"/>
-          <w:numId w:val="40"/>
-        </w:numPr>
-        <w:ind w:firstLineChars="0"/>
-        <w:jc w:val="left"/>
-        <w:rPr>
-          <w:rFonts w:ascii="宋体" w:eastAsia="宋体" w:hAnsi="宋体" w:cs="Times New Roman"/>
-          <w:sz w:val="24"/>
-        </w:rPr>
-      </w:pPr>
-      <w:r>
-        <w:rPr>
-          <w:rFonts w:ascii="宋体" w:eastAsia="宋体" w:hAnsi="宋体" w:cs="Times New Roman" w:hint="eastAsia"/>
-          <w:sz w:val="24"/>
-        </w:rPr>
-        <w:t>指导内容</w:t>
-      </w:r>
-    </w:p>
-    <w:p>
-      <w:pPr>
-        <w:pStyle w:val="a3"/>
-        <w:numPr>
-          <w:ilvl w:val="0"/>
-          <w:numId w:val="41"/>
-        </w:numPr>
-        <w:ind w:firstLineChars="0"/>
-        <w:jc w:val="left"/>
-        <w:rPr>
-          <w:rFonts w:ascii="宋体" w:eastAsia="宋体" w:hAnsi="宋体" w:cs="Times New Roman"/>
-          <w:sz w:val="24"/>
-        </w:rPr>
-      </w:pPr>
-      <w:r>
-        <w:rPr>
-          <w:rFonts w:ascii="宋体" w:eastAsia="宋体" w:hAnsi="宋体" w:cs="Times New Roman" w:hint="eastAsia"/>
-          <w:sz w:val="24"/>
-        </w:rPr>
-        <w:t>检查了上周布置任务的完成情况。</w:t>
-      </w:r>
-    </w:p>
-    <w:p>
-      <w:pPr>
-        <w:pStyle w:val="a3"/>
-        <w:numPr>
-          <w:ilvl w:val="0"/>
-          <w:numId w:val="41"/>
-        </w:numPr>
-        <w:ind w:firstLineChars="0"/>
-        <w:jc w:val="left"/>
-        <w:rPr>
-          <w:rFonts w:ascii="宋体" w:eastAsia="宋体" w:hAnsi="宋体" w:cs="Times New Roman"/>
-          <w:sz w:val="24"/>
-        </w:rPr>
-      </w:pPr>
-      <w:r>
-        <w:rPr>
-          <w:rFonts w:ascii="宋体" w:eastAsia="宋体" w:hAnsi="宋体" w:cs="Times New Roman" w:hint="eastAsia"/>
-          <w:sz w:val="24"/>
-        </w:rPr>
-        <w:t>主要与导师商讨了有关MVC框架示例的内容撰写方法。</w:t>
-      </w:r>
-    </w:p>
-    <w:p>
-      <w:pPr>
-        <w:pStyle w:val="a3"/>
-        <w:numPr>
-          <w:ilvl w:val="0"/>
-          <w:numId w:val="41"/>
-        </w:numPr>
-        <w:ind w:firstLineChars="0"/>
-        <w:jc w:val="left"/>
-        <w:rPr>
-          <w:rFonts w:ascii="宋体" w:eastAsia="宋体" w:hAnsi="宋体" w:cs="Times New Roman" w:hint="eastAsia"/>
-          <w:sz w:val="24"/>
-        </w:rPr>
-      </w:pPr>
-      <w:r>
-        <w:rPr>
-          <w:rFonts w:ascii="宋体" w:eastAsia="宋体" w:hAnsi="宋体" w:cs="Times New Roman" w:hint="eastAsia"/>
-          <w:sz w:val="24"/>
-        </w:rPr>
-        <w:t>布置下周的任务。</w:t>
-      </w:r>
-    </w:p>
-    <w:p>
-      <w:pPr>
-        <w:pStyle w:val="a3"/>
-        <w:numPr>
-          <w:ilvl w:val="0"/>
-          <w:numId w:val="40"/>
-        </w:numPr>
-        <w:ind w:firstLineChars="0"/>
-        <w:jc w:val="left"/>
-        <w:rPr>
-          <w:rFonts w:ascii="宋体" w:eastAsia="宋体" w:hAnsi="宋体" w:cs="Times New Roman"/>
-          <w:sz w:val="24"/>
-        </w:rPr>
-      </w:pPr>
-      <w:r>
-        <w:rPr>
-          <w:rFonts w:ascii="宋体" w:eastAsia="宋体" w:hAnsi="宋体" w:cs="Times New Roman" w:hint="eastAsia"/>
-          <w:sz w:val="24"/>
-        </w:rPr>
-        <w:t>已经实现的功能</w:t>
-      </w:r>
-    </w:p>
-    <w:p>
-      <w:pPr>
-        <w:pStyle w:val="a3"/>
-        <w:ind w:left="480" w:firstLineChars="0" w:firstLine="0"/>
-        <w:jc w:val="left"/>
-        <w:rPr>
-          <w:rFonts w:ascii="宋体" w:eastAsia="宋体" w:hAnsi="宋体" w:cs="Times New Roman" w:hint="eastAsia"/>
-          <w:sz w:val="24"/>
-        </w:rPr>
-      </w:pPr>
-      <w:r>
-        <w:rPr>
-          <w:rFonts w:ascii="宋体" w:eastAsia="宋体" w:hAnsi="宋体" w:cs="Times New Roman" w:hint="eastAsia"/>
-          <w:sz w:val="24"/>
-        </w:rPr>
-        <w:t>第三章整体结构部分的剩余内容以及第四章概要设计的大部分内容。</w:t>
-      </w:r>
-    </w:p>
-    <w:p>
-      <w:pPr>
-        <w:pStyle w:val="a3"/>
-        <w:numPr>
-          <w:ilvl w:val="0"/>
-          <w:numId w:val="40"/>
-        </w:numPr>
-        <w:ind w:firstLineChars="0"/>
-        <w:jc w:val="left"/>
-        <w:rPr>
-          <w:rFonts w:ascii="宋体" w:eastAsia="宋体" w:hAnsi="宋体" w:cs="Times New Roman"/>
-          <w:sz w:val="24"/>
-        </w:rPr>
-      </w:pPr>
-      <w:r>
-        <w:rPr>
-          <w:rFonts w:ascii="宋体" w:eastAsia="宋体" w:hAnsi="宋体" w:cs="Times New Roman" w:hint="eastAsia"/>
-          <w:sz w:val="24"/>
-        </w:rPr>
-        <w:t>遇到的问题</w:t>
-      </w:r>
-    </w:p>
-    <w:p>
-      <w:pPr>
-        <w:pStyle w:val="a3"/>
-        <w:ind w:left="480" w:firstLineChars="0" w:firstLine="0"/>
-        <w:jc w:val="left"/>
-        <w:rPr>
-          <w:rFonts w:ascii="宋体" w:eastAsia="宋体" w:hAnsi="宋体" w:cs="Times New Roman" w:hint="eastAsia"/>
-          <w:sz w:val="24"/>
-        </w:rPr>
-      </w:pPr>
-      <w:r>
-        <w:rPr>
-          <w:rFonts w:ascii="宋体" w:eastAsia="宋体" w:hAnsi="宋体" w:cs="Times New Roman" w:hint="eastAsia"/>
-          <w:sz w:val="24"/>
-        </w:rPr>
-        <w:t>数据库表结构设计的问题</w:t>
-      </w:r>
-    </w:p>
-    <w:p>
-      <w:pPr>
-        <w:pStyle w:val="a3"/>
-        <w:numPr>
-          <w:ilvl w:val="0"/>
-          <w:numId w:val="40"/>
-        </w:numPr>
-        <w:ind w:firstLineChars="0"/>
-        <w:jc w:val="left"/>
-        <w:rPr>
-          <w:rFonts w:ascii="宋体" w:eastAsia="宋体" w:hAnsi="宋体" w:cs="Times New Roman"/>
-          <w:sz w:val="24"/>
-        </w:rPr>
-      </w:pPr>
-      <w:r>
-        <w:rPr>
-          <w:rFonts w:ascii="宋体" w:eastAsia="宋体" w:hAnsi="宋体" w:cs="Times New Roman" w:hint="eastAsia"/>
-          <w:sz w:val="24"/>
-        </w:rPr>
-        <w:t>本周任务</w:t>
-      </w:r>
-    </w:p>
-    <w:p>
-      <w:pPr>
-        <w:pStyle w:val="a3"/>
-        <w:numPr>
-          <w:ilvl w:val="0"/>
-          <w:numId w:val="43"/>
-        </w:numPr>
-        <w:ind w:firstLineChars="0"/>
-        <w:jc w:val="left"/>
-        <w:rPr>
-          <w:rFonts w:ascii="宋体" w:eastAsia="宋体" w:hAnsi="宋体" w:cs="Times New Roman" w:hint="eastAsia"/>
-          <w:sz w:val="24"/>
-        </w:rPr>
-      </w:pPr>
-      <w:r>
-        <w:rPr>
-          <w:rFonts w:ascii="宋体" w:eastAsia="宋体" w:hAnsi="宋体" w:cs="Times New Roman" w:hint="eastAsia"/>
-          <w:sz w:val="24"/>
-        </w:rPr>
-        <w:t>完成第四章概要设计的剩余部分。</w:t>
-      </w:r>
-    </w:p>
-    <w:p>
-      <w:pPr>
-        <w:pStyle w:val="a3"/>
-        <w:numPr>
-          <w:ilvl w:val="0"/>
-          <w:numId w:val="43"/>
-        </w:numPr>
-        <w:ind w:firstLineChars="0"/>
-        <w:jc w:val="left"/>
-        <w:rPr>
-          <w:rFonts w:ascii="宋体" w:eastAsia="宋体" w:hAnsi="宋体" w:cs="Times New Roman"/>
-          <w:sz w:val="24"/>
-        </w:rPr>
-      </w:pPr>
-      <w:r>
-        <w:rPr>
-          <w:rFonts w:ascii="宋体" w:eastAsia="宋体" w:hAnsi="宋体" w:cs="Times New Roman" w:hint="eastAsia"/>
-          <w:sz w:val="24"/>
-        </w:rPr>
-        <w:t>由于第五章详细设计的内容较多，尽量完成第五章详细设计的部分。</w:t>
-      </w:r>
-    </w:p>
-    <w:p>
-      <w:pPr>
-        <w:jc w:val="left"/>
-        <w:rPr>
-          <w:rFonts w:ascii="宋体" w:eastAsia="宋体" w:hAnsi="宋体" w:cs="Times New Roman"/>
-          <w:sz w:val="24"/>
-        </w:rPr>
-      </w:pPr>
-    </w:p>
-    <w:p>
-      <w:pPr>
-        <w:jc w:val="right"/>
-        <w:rPr>
-          <w:rFonts w:ascii="宋体" w:eastAsia="宋体" w:hAnsi="宋体" w:cs="Times New Roman"/>
-          <w:sz w:val="24"/>
-        </w:rPr>
-      </w:pPr>
-      <w:r>
-        <w:rPr>
-          <w:rFonts w:ascii="宋体" w:eastAsia="宋体" w:hAnsi="宋体" w:cs="Times New Roman" w:hint="eastAsia"/>
-          <w:sz w:val="24"/>
-        </w:rPr>
-        <w:t>学生签字：王时予</w:t>
-      </w:r>
-    </w:p>
-    <w:p>
-      <w:pPr>
-        <w:jc w:val="right"/>
-        <w:rPr>
-          <w:rFonts w:ascii="宋体" w:eastAsia="宋体" w:hAnsi="宋体" w:cs="Times New Roman"/>
-          <w:sz w:val="24"/>
-        </w:rPr>
-      </w:pPr>
-    </w:p>
-    <w:p>
-      <w:pPr>
-        <w:jc w:val="left"/>
-        <w:rPr>
-          <w:rFonts w:ascii="宋体" w:eastAsia="宋体" w:hAnsi="宋体" w:cs="Times New Roman" w:hint="eastAsia"/>
-          <w:sz w:val="24"/>
-        </w:rPr>
-      </w:pPr>
-      <w:bookmarkStart w:id="0" w:name="_GoBack"/>
-      <w:bookmarkEnd w:id="0"/>
+          <w:numId w:val="49"/>
+        </w:numPr>
+        <w:ind w:firstLineChars="0"/>
+        <w:jc w:val="left"/>
+        <w:rPr>
+          <w:rFonts w:ascii="宋体" w:eastAsia="宋体" w:hAnsi="宋体" w:cs="Times New Roman" w:hint="eastAsia"/>
+          <w:sz w:val="24"/>
+        </w:rPr>
+      </w:pPr>
+      <w:r>
+        <w:rPr>
+          <w:rFonts w:ascii="宋体" w:eastAsia="宋体" w:hAnsi="宋体" w:cs="Times New Roman" w:hint="eastAsia"/>
+          <w:sz w:val="24"/>
+        </w:rPr>
+        <w:t>在</w:t>
+      </w:r>
+      <w:r>
+        <w:rPr>
+          <w:rFonts w:ascii="宋体" w:eastAsia="宋体" w:hAnsi="宋体" w:cs="Times New Roman" w:hint="eastAsia"/>
+          <w:sz w:val="24"/>
+        </w:rPr>
+        <w:t>股权结构页面的设计中，需要能够对公司的不同情况适应性修改显示的内容，</w:t>
+      </w:r>
+    </w:p>
+    <w:p>
+      <w:pPr>
+        <w:jc w:val="left"/>
+        <w:rPr>
+          <w:rFonts w:ascii="宋体" w:eastAsia="宋体" w:hAnsi="宋体" w:cs="Times New Roman" w:hint="eastAsia"/>
+          <w:sz w:val="24"/>
+        </w:rPr>
+      </w:pPr>
     </w:p>
     <w:sectPr>
       <w:pgSz w:w="11906" w:h="16838"/>
@@ -8154,6 +8975,184 @@
     </w:lvl>
   </w:abstractNum>
   <w:abstractNum w:abstractNumId="8" w15:restartNumberingAfterBreak="0">
+    <w:nsid w:val="1CBC09FF"/>
+    <w:multiLevelType w:val="hybridMultilevel"/>
+    <w:tmpl w:val="3310382A"/>
+    <w:lvl w:ilvl="0" w:tplc="F1CC9F06">
+      <w:start w:val="1"/>
+      <w:numFmt w:val="decimal"/>
+      <w:lvlText w:val="%1."/>
+      <w:lvlJc w:val="left"/>
+      <w:pPr>
+        <w:ind w:left="360" w:hanging="360"/>
+      </w:pPr>
+      <w:rPr>
+        <w:rFonts w:hint="default"/>
+      </w:rPr>
+    </w:lvl>
+    <w:lvl w:ilvl="1" w:tplc="04090019" w:tentative="1">
+      <w:start w:val="1"/>
+      <w:numFmt w:val="lowerLetter"/>
+      <w:lvlText w:val="%2)"/>
+      <w:lvlJc w:val="left"/>
+      <w:pPr>
+        <w:ind w:left="840" w:hanging="420"/>
+      </w:pPr>
+    </w:lvl>
+    <w:lvl w:ilvl="2" w:tplc="0409001B" w:tentative="1">
+      <w:start w:val="1"/>
+      <w:numFmt w:val="lowerRoman"/>
+      <w:lvlText w:val="%3."/>
+      <w:lvlJc w:val="right"/>
+      <w:pPr>
+        <w:ind w:left="1260" w:hanging="420"/>
+      </w:pPr>
+    </w:lvl>
+    <w:lvl w:ilvl="3" w:tplc="0409000F" w:tentative="1">
+      <w:start w:val="1"/>
+      <w:numFmt w:val="decimal"/>
+      <w:lvlText w:val="%4."/>
+      <w:lvlJc w:val="left"/>
+      <w:pPr>
+        <w:ind w:left="1680" w:hanging="420"/>
+      </w:pPr>
+    </w:lvl>
+    <w:lvl w:ilvl="4" w:tplc="04090019" w:tentative="1">
+      <w:start w:val="1"/>
+      <w:numFmt w:val="lowerLetter"/>
+      <w:lvlText w:val="%5)"/>
+      <w:lvlJc w:val="left"/>
+      <w:pPr>
+        <w:ind w:left="2100" w:hanging="420"/>
+      </w:pPr>
+    </w:lvl>
+    <w:lvl w:ilvl="5" w:tplc="0409001B" w:tentative="1">
+      <w:start w:val="1"/>
+      <w:numFmt w:val="lowerRoman"/>
+      <w:lvlText w:val="%6."/>
+      <w:lvlJc w:val="right"/>
+      <w:pPr>
+        <w:ind w:left="2520" w:hanging="420"/>
+      </w:pPr>
+    </w:lvl>
+    <w:lvl w:ilvl="6" w:tplc="0409000F" w:tentative="1">
+      <w:start w:val="1"/>
+      <w:numFmt w:val="decimal"/>
+      <w:lvlText w:val="%7."/>
+      <w:lvlJc w:val="left"/>
+      <w:pPr>
+        <w:ind w:left="2940" w:hanging="420"/>
+      </w:pPr>
+    </w:lvl>
+    <w:lvl w:ilvl="7" w:tplc="04090019" w:tentative="1">
+      <w:start w:val="1"/>
+      <w:numFmt w:val="lowerLetter"/>
+      <w:lvlText w:val="%8)"/>
+      <w:lvlJc w:val="left"/>
+      <w:pPr>
+        <w:ind w:left="3360" w:hanging="420"/>
+      </w:pPr>
+    </w:lvl>
+    <w:lvl w:ilvl="8" w:tplc="0409001B" w:tentative="1">
+      <w:start w:val="1"/>
+      <w:numFmt w:val="lowerRoman"/>
+      <w:lvlText w:val="%9."/>
+      <w:lvlJc w:val="right"/>
+      <w:pPr>
+        <w:ind w:left="3780" w:hanging="420"/>
+      </w:pPr>
+    </w:lvl>
+  </w:abstractNum>
+  <w:abstractNum w:abstractNumId="9" w15:restartNumberingAfterBreak="0">
+    <w:nsid w:val="1DCD0178"/>
+    <w:multiLevelType w:val="hybridMultilevel"/>
+    <w:tmpl w:val="14DA75B0"/>
+    <w:lvl w:ilvl="0" w:tplc="F1CC9F06">
+      <w:start w:val="1"/>
+      <w:numFmt w:val="decimal"/>
+      <w:lvlText w:val="%1."/>
+      <w:lvlJc w:val="left"/>
+      <w:pPr>
+        <w:ind w:left="360" w:hanging="360"/>
+      </w:pPr>
+      <w:rPr>
+        <w:rFonts w:hint="default"/>
+      </w:rPr>
+    </w:lvl>
+    <w:lvl w:ilvl="1" w:tplc="04090019" w:tentative="1">
+      <w:start w:val="1"/>
+      <w:numFmt w:val="lowerLetter"/>
+      <w:lvlText w:val="%2)"/>
+      <w:lvlJc w:val="left"/>
+      <w:pPr>
+        <w:ind w:left="840" w:hanging="420"/>
+      </w:pPr>
+    </w:lvl>
+    <w:lvl w:ilvl="2" w:tplc="0409001B" w:tentative="1">
+      <w:start w:val="1"/>
+      <w:numFmt w:val="lowerRoman"/>
+      <w:lvlText w:val="%3."/>
+      <w:lvlJc w:val="right"/>
+      <w:pPr>
+        <w:ind w:left="1260" w:hanging="420"/>
+      </w:pPr>
+    </w:lvl>
+    <w:lvl w:ilvl="3" w:tplc="0409000F" w:tentative="1">
+      <w:start w:val="1"/>
+      <w:numFmt w:val="decimal"/>
+      <w:lvlText w:val="%4."/>
+      <w:lvlJc w:val="left"/>
+      <w:pPr>
+        <w:ind w:left="1680" w:hanging="420"/>
+      </w:pPr>
+    </w:lvl>
+    <w:lvl w:ilvl="4" w:tplc="04090019" w:tentative="1">
+      <w:start w:val="1"/>
+      <w:numFmt w:val="lowerLetter"/>
+      <w:lvlText w:val="%5)"/>
+      <w:lvlJc w:val="left"/>
+      <w:pPr>
+        <w:ind w:left="2100" w:hanging="420"/>
+      </w:pPr>
+    </w:lvl>
+    <w:lvl w:ilvl="5" w:tplc="0409001B" w:tentative="1">
+      <w:start w:val="1"/>
+      <w:numFmt w:val="lowerRoman"/>
+      <w:lvlText w:val="%6."/>
+      <w:lvlJc w:val="right"/>
+      <w:pPr>
+        <w:ind w:left="2520" w:hanging="420"/>
+      </w:pPr>
+    </w:lvl>
+    <w:lvl w:ilvl="6" w:tplc="0409000F" w:tentative="1">
+      <w:start w:val="1"/>
+      <w:numFmt w:val="decimal"/>
+      <w:lvlText w:val="%7."/>
+      <w:lvlJc w:val="left"/>
+      <w:pPr>
+        <w:ind w:left="2940" w:hanging="420"/>
+      </w:pPr>
+    </w:lvl>
+    <w:lvl w:ilvl="7" w:tplc="04090019" w:tentative="1">
+      <w:start w:val="1"/>
+      <w:numFmt w:val="lowerLetter"/>
+      <w:lvlText w:val="%8)"/>
+      <w:lvlJc w:val="left"/>
+      <w:pPr>
+        <w:ind w:left="3360" w:hanging="420"/>
+      </w:pPr>
+    </w:lvl>
+    <w:lvl w:ilvl="8" w:tplc="0409001B" w:tentative="1">
+      <w:start w:val="1"/>
+      <w:numFmt w:val="lowerRoman"/>
+      <w:lvlText w:val="%9."/>
+      <w:lvlJc w:val="right"/>
+      <w:pPr>
+        <w:ind w:left="3780" w:hanging="420"/>
+      </w:pPr>
+    </w:lvl>
+  </w:abstractNum>
+  <w:abstractNum w:abstractNumId="10" w15:restartNumberingAfterBreak="0">
     <w:nsid w:val="1FE840E0"/>
     <w:multiLevelType w:val="hybridMultilevel"/>
     <w:tmpl w:val="AFAE420A"/>
@@ -8242,7 +9241,7 @@
       </w:pPr>
     </w:lvl>
   </w:abstractNum>
-  <w:abstractNum w:abstractNumId="9" w15:restartNumberingAfterBreak="0">
+  <w:abstractNum w:abstractNumId="11" w15:restartNumberingAfterBreak="0">
     <w:nsid w:val="253650FA"/>
     <w:multiLevelType w:val="hybridMultilevel"/>
     <w:tmpl w:val="3962B556"/>
@@ -8331,7 +9330,7 @@
       </w:pPr>
     </w:lvl>
   </w:abstractNum>
-  <w:abstractNum w:abstractNumId="10" w15:restartNumberingAfterBreak="0">
+  <w:abstractNum w:abstractNumId="12" w15:restartNumberingAfterBreak="0">
     <w:nsid w:val="269A1383"/>
     <w:multiLevelType w:val="hybridMultilevel"/>
     <w:tmpl w:val="8842E392"/>
@@ -8420,7 +9419,7 @@
       </w:pPr>
     </w:lvl>
   </w:abstractNum>
-  <w:abstractNum w:abstractNumId="11" w15:restartNumberingAfterBreak="0">
+  <w:abstractNum w:abstractNumId="13" w15:restartNumberingAfterBreak="0">
     <w:nsid w:val="2963778B"/>
     <w:multiLevelType w:val="hybridMultilevel"/>
     <w:tmpl w:val="F684E9DE"/>
@@ -8509,7 +9508,7 @@
       </w:pPr>
     </w:lvl>
   </w:abstractNum>
-  <w:abstractNum w:abstractNumId="12" w15:restartNumberingAfterBreak="0">
+  <w:abstractNum w:abstractNumId="14" w15:restartNumberingAfterBreak="0">
     <w:nsid w:val="2AFD5A8B"/>
     <w:multiLevelType w:val="hybridMultilevel"/>
     <w:tmpl w:val="8A80E6A2"/>
@@ -8598,7 +9597,7 @@
       </w:pPr>
     </w:lvl>
   </w:abstractNum>
-  <w:abstractNum w:abstractNumId="13" w15:restartNumberingAfterBreak="0">
+  <w:abstractNum w:abstractNumId="15" w15:restartNumberingAfterBreak="0">
     <w:nsid w:val="2B093AD5"/>
     <w:multiLevelType w:val="hybridMultilevel"/>
     <w:tmpl w:val="93604920"/>
@@ -8687,7 +9686,7 @@
       </w:pPr>
     </w:lvl>
   </w:abstractNum>
-  <w:abstractNum w:abstractNumId="14" w15:restartNumberingAfterBreak="0">
+  <w:abstractNum w:abstractNumId="16" w15:restartNumberingAfterBreak="0">
     <w:nsid w:val="2BA0622B"/>
     <w:multiLevelType w:val="hybridMultilevel"/>
     <w:tmpl w:val="61545318"/>
@@ -8776,7 +9775,7 @@
       </w:pPr>
     </w:lvl>
   </w:abstractNum>
-  <w:abstractNum w:abstractNumId="15" w15:restartNumberingAfterBreak="0">
+  <w:abstractNum w:abstractNumId="17" w15:restartNumberingAfterBreak="0">
     <w:nsid w:val="2CBF4BDC"/>
     <w:multiLevelType w:val="hybridMultilevel"/>
     <w:tmpl w:val="7CE4ACD4"/>
@@ -8865,7 +9864,7 @@
       </w:pPr>
     </w:lvl>
   </w:abstractNum>
-  <w:abstractNum w:abstractNumId="16" w15:restartNumberingAfterBreak="0">
+  <w:abstractNum w:abstractNumId="18" w15:restartNumberingAfterBreak="0">
     <w:nsid w:val="2E605CCB"/>
     <w:multiLevelType w:val="hybridMultilevel"/>
     <w:tmpl w:val="EB84E9AC"/>
@@ -8954,7 +9953,7 @@
       </w:pPr>
     </w:lvl>
   </w:abstractNum>
-  <w:abstractNum w:abstractNumId="17" w15:restartNumberingAfterBreak="0">
+  <w:abstractNum w:abstractNumId="19" w15:restartNumberingAfterBreak="0">
     <w:nsid w:val="2F17487A"/>
     <w:multiLevelType w:val="hybridMultilevel"/>
     <w:tmpl w:val="1EA85E4E"/>
@@ -9043,7 +10042,7 @@
       </w:pPr>
     </w:lvl>
   </w:abstractNum>
-  <w:abstractNum w:abstractNumId="18" w15:restartNumberingAfterBreak="0">
+  <w:abstractNum w:abstractNumId="20" w15:restartNumberingAfterBreak="0">
     <w:nsid w:val="2F894CE7"/>
     <w:multiLevelType w:val="hybridMultilevel"/>
     <w:tmpl w:val="01C42A5E"/>
@@ -9129,7 +10128,7 @@
       </w:pPr>
     </w:lvl>
   </w:abstractNum>
-  <w:abstractNum w:abstractNumId="19" w15:restartNumberingAfterBreak="0">
+  <w:abstractNum w:abstractNumId="21" w15:restartNumberingAfterBreak="0">
     <w:nsid w:val="318A29FE"/>
     <w:multiLevelType w:val="hybridMultilevel"/>
     <w:tmpl w:val="F72286F2"/>
@@ -9218,7 +10217,7 @@
       </w:pPr>
     </w:lvl>
   </w:abstractNum>
-  <w:abstractNum w:abstractNumId="20" w15:restartNumberingAfterBreak="0">
+  <w:abstractNum w:abstractNumId="22" w15:restartNumberingAfterBreak="0">
     <w:nsid w:val="325701F5"/>
     <w:multiLevelType w:val="hybridMultilevel"/>
     <w:tmpl w:val="17321C0C"/>
@@ -9307,7 +10306,7 @@
       </w:pPr>
     </w:lvl>
   </w:abstractNum>
-  <w:abstractNum w:abstractNumId="21" w15:restartNumberingAfterBreak="0">
+  <w:abstractNum w:abstractNumId="23" w15:restartNumberingAfterBreak="0">
     <w:nsid w:val="346305AC"/>
     <w:multiLevelType w:val="hybridMultilevel"/>
     <w:tmpl w:val="D364621E"/>
@@ -9396,7 +10395,7 @@
       </w:pPr>
     </w:lvl>
   </w:abstractNum>
-  <w:abstractNum w:abstractNumId="22" w15:restartNumberingAfterBreak="0">
+  <w:abstractNum w:abstractNumId="24" w15:restartNumberingAfterBreak="0">
     <w:nsid w:val="354F649C"/>
     <w:multiLevelType w:val="hybridMultilevel"/>
     <w:tmpl w:val="06C88C7C"/>
@@ -9485,7 +10484,7 @@
       </w:pPr>
     </w:lvl>
   </w:abstractNum>
-  <w:abstractNum w:abstractNumId="23" w15:restartNumberingAfterBreak="0">
+  <w:abstractNum w:abstractNumId="25" w15:restartNumberingAfterBreak="0">
     <w:nsid w:val="38043C47"/>
     <w:multiLevelType w:val="hybridMultilevel"/>
     <w:tmpl w:val="C7E2D70E"/>
@@ -9574,7 +10573,7 @@
       </w:pPr>
     </w:lvl>
   </w:abstractNum>
-  <w:abstractNum w:abstractNumId="24" w15:restartNumberingAfterBreak="0">
+  <w:abstractNum w:abstractNumId="26" w15:restartNumberingAfterBreak="0">
     <w:nsid w:val="39884C0E"/>
     <w:multiLevelType w:val="hybridMultilevel"/>
     <w:tmpl w:val="572A7008"/>
@@ -9663,7 +10662,96 @@
       </w:pPr>
     </w:lvl>
   </w:abstractNum>
-  <w:abstractNum w:abstractNumId="25" w15:restartNumberingAfterBreak="0">
+  <w:abstractNum w:abstractNumId="27" w15:restartNumberingAfterBreak="0">
+    <w:nsid w:val="3C5255FE"/>
+    <w:multiLevelType w:val="hybridMultilevel"/>
+    <w:tmpl w:val="F72286F2"/>
+    <w:lvl w:ilvl="0" w:tplc="0C58E766">
+      <w:start w:val="1"/>
+      <w:numFmt w:val="japaneseCounting"/>
+      <w:lvlText w:val="%1、"/>
+      <w:lvlJc w:val="left"/>
+      <w:pPr>
+        <w:ind w:left="480" w:hanging="480"/>
+      </w:pPr>
+      <w:rPr>
+        <w:rFonts w:hint="default"/>
+      </w:rPr>
+    </w:lvl>
+    <w:lvl w:ilvl="1" w:tplc="04090019" w:tentative="1">
+      <w:start w:val="1"/>
+      <w:numFmt w:val="lowerLetter"/>
+      <w:lvlText w:val="%2)"/>
+      <w:lvlJc w:val="left"/>
+      <w:pPr>
+        <w:ind w:left="840" w:hanging="420"/>
+      </w:pPr>
+    </w:lvl>
+    <w:lvl w:ilvl="2" w:tplc="0409001B" w:tentative="1">
+      <w:start w:val="1"/>
+      <w:numFmt w:val="lowerRoman"/>
+      <w:lvlText w:val="%3."/>
+      <w:lvlJc w:val="right"/>
+      <w:pPr>
+        <w:ind w:left="1260" w:hanging="420"/>
+      </w:pPr>
+    </w:lvl>
+    <w:lvl w:ilvl="3" w:tplc="0409000F" w:tentative="1">
+      <w:start w:val="1"/>
+      <w:numFmt w:val="decimal"/>
+      <w:lvlText w:val="%4."/>
+      <w:lvlJc w:val="left"/>
+      <w:pPr>
+        <w:ind w:left="1680" w:hanging="420"/>
+      </w:pPr>
+    </w:lvl>
+    <w:lvl w:ilvl="4" w:tplc="04090019" w:tentative="1">
+      <w:start w:val="1"/>
+      <w:numFmt w:val="lowerLetter"/>
+      <w:lvlText w:val="%5)"/>
+      <w:lvlJc w:val="left"/>
+      <w:pPr>
+        <w:ind w:left="2100" w:hanging="420"/>
+      </w:pPr>
+    </w:lvl>
+    <w:lvl w:ilvl="5" w:tplc="0409001B" w:tentative="1">
+      <w:start w:val="1"/>
+      <w:numFmt w:val="lowerRoman"/>
+      <w:lvlText w:val="%6."/>
+      <w:lvlJc w:val="right"/>
+      <w:pPr>
+        <w:ind w:left="2520" w:hanging="420"/>
+      </w:pPr>
+    </w:lvl>
+    <w:lvl w:ilvl="6" w:tplc="0409000F" w:tentative="1">
+      <w:start w:val="1"/>
+      <w:numFmt w:val="decimal"/>
+      <w:lvlText w:val="%7."/>
+      <w:lvlJc w:val="left"/>
+      <w:pPr>
+        <w:ind w:left="2940" w:hanging="420"/>
+      </w:pPr>
+    </w:lvl>
+    <w:lvl w:ilvl="7" w:tplc="04090019" w:tentative="1">
+      <w:start w:val="1"/>
+      <w:numFmt w:val="lowerLetter"/>
+      <w:lvlText w:val="%8)"/>
+      <w:lvlJc w:val="left"/>
+      <w:pPr>
+        <w:ind w:left="3360" w:hanging="420"/>
+      </w:pPr>
+    </w:lvl>
+    <w:lvl w:ilvl="8" w:tplc="0409001B" w:tentative="1">
+      <w:start w:val="1"/>
+      <w:numFmt w:val="lowerRoman"/>
+      <w:lvlText w:val="%9."/>
+      <w:lvlJc w:val="right"/>
+      <w:pPr>
+        <w:ind w:left="3780" w:hanging="420"/>
+      </w:pPr>
+    </w:lvl>
+  </w:abstractNum>
+  <w:abstractNum w:abstractNumId="28" w15:restartNumberingAfterBreak="0">
     <w:nsid w:val="3D2D1933"/>
     <w:multiLevelType w:val="hybridMultilevel"/>
     <w:tmpl w:val="261E9B16"/>
@@ -9752,7 +10840,7 @@
       </w:pPr>
     </w:lvl>
   </w:abstractNum>
-  <w:abstractNum w:abstractNumId="26" w15:restartNumberingAfterBreak="0">
+  <w:abstractNum w:abstractNumId="29" w15:restartNumberingAfterBreak="0">
     <w:nsid w:val="44B10B25"/>
     <w:multiLevelType w:val="hybridMultilevel"/>
     <w:tmpl w:val="3AB6AC7A"/>
@@ -9841,7 +10929,96 @@
       </w:pPr>
     </w:lvl>
   </w:abstractNum>
-  <w:abstractNum w:abstractNumId="27" w15:restartNumberingAfterBreak="0">
+  <w:abstractNum w:abstractNumId="30" w15:restartNumberingAfterBreak="0">
+    <w:nsid w:val="462B154A"/>
+    <w:multiLevelType w:val="hybridMultilevel"/>
+    <w:tmpl w:val="C310CDEC"/>
+    <w:lvl w:ilvl="0" w:tplc="B0FC3B42">
+      <w:start w:val="1"/>
+      <w:numFmt w:val="decimal"/>
+      <w:lvlText w:val="%1."/>
+      <w:lvlJc w:val="left"/>
+      <w:pPr>
+        <w:ind w:left="840" w:hanging="360"/>
+      </w:pPr>
+      <w:rPr>
+        <w:rFonts w:hint="default"/>
+      </w:rPr>
+    </w:lvl>
+    <w:lvl w:ilvl="1" w:tplc="04090019" w:tentative="1">
+      <w:start w:val="1"/>
+      <w:numFmt w:val="lowerLetter"/>
+      <w:lvlText w:val="%2)"/>
+      <w:lvlJc w:val="left"/>
+      <w:pPr>
+        <w:ind w:left="1320" w:hanging="420"/>
+      </w:pPr>
+    </w:lvl>
+    <w:lvl w:ilvl="2" w:tplc="0409001B" w:tentative="1">
+      <w:start w:val="1"/>
+      <w:numFmt w:val="lowerRoman"/>
+      <w:lvlText w:val="%3."/>
+      <w:lvlJc w:val="right"/>
+      <w:pPr>
+        <w:ind w:left="1740" w:hanging="420"/>
+      </w:pPr>
+    </w:lvl>
+    <w:lvl w:ilvl="3" w:tplc="0409000F" w:tentative="1">
+      <w:start w:val="1"/>
+      <w:numFmt w:val="decimal"/>
+      <w:lvlText w:val="%4."/>
+      <w:lvlJc w:val="left"/>
+      <w:pPr>
+        <w:ind w:left="2160" w:hanging="420"/>
+      </w:pPr>
+    </w:lvl>
+    <w:lvl w:ilvl="4" w:tplc="04090019" w:tentative="1">
+      <w:start w:val="1"/>
+      <w:numFmt w:val="lowerLetter"/>
+      <w:lvlText w:val="%5)"/>
+      <w:lvlJc w:val="left"/>
+      <w:pPr>
+        <w:ind w:left="2580" w:hanging="420"/>
+      </w:pPr>
+    </w:lvl>
+    <w:lvl w:ilvl="5" w:tplc="0409001B" w:tentative="1">
+      <w:start w:val="1"/>
+      <w:numFmt w:val="lowerRoman"/>
+      <w:lvlText w:val="%6."/>
+      <w:lvlJc w:val="right"/>
+      <w:pPr>
+        <w:ind w:left="3000" w:hanging="420"/>
+      </w:pPr>
+    </w:lvl>
+    <w:lvl w:ilvl="6" w:tplc="0409000F" w:tentative="1">
+      <w:start w:val="1"/>
+      <w:numFmt w:val="decimal"/>
+      <w:lvlText w:val="%7."/>
+      <w:lvlJc w:val="left"/>
+      <w:pPr>
+        <w:ind w:left="3420" w:hanging="420"/>
+      </w:pPr>
+    </w:lvl>
+    <w:lvl w:ilvl="7" w:tplc="04090019" w:tentative="1">
+      <w:start w:val="1"/>
+      <w:numFmt w:val="lowerLetter"/>
+      <w:lvlText w:val="%8)"/>
+      <w:lvlJc w:val="left"/>
+      <w:pPr>
+        <w:ind w:left="3840" w:hanging="420"/>
+      </w:pPr>
+    </w:lvl>
+    <w:lvl w:ilvl="8" w:tplc="0409001B" w:tentative="1">
+      <w:start w:val="1"/>
+      <w:numFmt w:val="lowerRoman"/>
+      <w:lvlText w:val="%9."/>
+      <w:lvlJc w:val="right"/>
+      <w:pPr>
+        <w:ind w:left="4260" w:hanging="420"/>
+      </w:pPr>
+    </w:lvl>
+  </w:abstractNum>
+  <w:abstractNum w:abstractNumId="31" w15:restartNumberingAfterBreak="0">
     <w:nsid w:val="46E92DA3"/>
     <w:multiLevelType w:val="hybridMultilevel"/>
     <w:tmpl w:val="B6CAD692"/>
@@ -9930,7 +11107,7 @@
       </w:pPr>
     </w:lvl>
   </w:abstractNum>
-  <w:abstractNum w:abstractNumId="28" w15:restartNumberingAfterBreak="0">
+  <w:abstractNum w:abstractNumId="32" w15:restartNumberingAfterBreak="0">
     <w:nsid w:val="47956A48"/>
     <w:multiLevelType w:val="hybridMultilevel"/>
     <w:tmpl w:val="D8B2A7CE"/>
@@ -10020,7 +11197,7 @@
       </w:pPr>
     </w:lvl>
   </w:abstractNum>
-  <w:abstractNum w:abstractNumId="29" w15:restartNumberingAfterBreak="0">
+  <w:abstractNum w:abstractNumId="33" w15:restartNumberingAfterBreak="0">
     <w:nsid w:val="4B763A01"/>
     <w:multiLevelType w:val="hybridMultilevel"/>
     <w:tmpl w:val="8A80E6A2"/>
@@ -10109,7 +11286,7 @@
       </w:pPr>
     </w:lvl>
   </w:abstractNum>
-  <w:abstractNum w:abstractNumId="30" w15:restartNumberingAfterBreak="0">
+  <w:abstractNum w:abstractNumId="34" w15:restartNumberingAfterBreak="0">
     <w:nsid w:val="4FFE7C03"/>
     <w:multiLevelType w:val="hybridMultilevel"/>
     <w:tmpl w:val="099624AC"/>
@@ -10198,7 +11375,96 @@
       </w:pPr>
     </w:lvl>
   </w:abstractNum>
-  <w:abstractNum w:abstractNumId="31" w15:restartNumberingAfterBreak="0">
+  <w:abstractNum w:abstractNumId="35" w15:restartNumberingAfterBreak="0">
+    <w:nsid w:val="54062239"/>
+    <w:multiLevelType w:val="hybridMultilevel"/>
+    <w:tmpl w:val="14DA75B0"/>
+    <w:lvl w:ilvl="0" w:tplc="F1CC9F06">
+      <w:start w:val="1"/>
+      <w:numFmt w:val="decimal"/>
+      <w:lvlText w:val="%1."/>
+      <w:lvlJc w:val="left"/>
+      <w:pPr>
+        <w:ind w:left="360" w:hanging="360"/>
+      </w:pPr>
+      <w:rPr>
+        <w:rFonts w:hint="default"/>
+      </w:rPr>
+    </w:lvl>
+    <w:lvl w:ilvl="1" w:tplc="04090019" w:tentative="1">
+      <w:start w:val="1"/>
+      <w:numFmt w:val="lowerLetter"/>
+      <w:lvlText w:val="%2)"/>
+      <w:lvlJc w:val="left"/>
+      <w:pPr>
+        <w:ind w:left="840" w:hanging="420"/>
+      </w:pPr>
+    </w:lvl>
+    <w:lvl w:ilvl="2" w:tplc="0409001B" w:tentative="1">
+      <w:start w:val="1"/>
+      <w:numFmt w:val="lowerRoman"/>
+      <w:lvlText w:val="%3."/>
+      <w:lvlJc w:val="right"/>
+      <w:pPr>
+        <w:ind w:left="1260" w:hanging="420"/>
+      </w:pPr>
+    </w:lvl>
+    <w:lvl w:ilvl="3" w:tplc="0409000F" w:tentative="1">
+      <w:start w:val="1"/>
+      <w:numFmt w:val="decimal"/>
+      <w:lvlText w:val="%4."/>
+      <w:lvlJc w:val="left"/>
+      <w:pPr>
+        <w:ind w:left="1680" w:hanging="420"/>
+      </w:pPr>
+    </w:lvl>
+    <w:lvl w:ilvl="4" w:tplc="04090019" w:tentative="1">
+      <w:start w:val="1"/>
+      <w:numFmt w:val="lowerLetter"/>
+      <w:lvlText w:val="%5)"/>
+      <w:lvlJc w:val="left"/>
+      <w:pPr>
+        <w:ind w:left="2100" w:hanging="420"/>
+      </w:pPr>
+    </w:lvl>
+    <w:lvl w:ilvl="5" w:tplc="0409001B" w:tentative="1">
+      <w:start w:val="1"/>
+      <w:numFmt w:val="lowerRoman"/>
+      <w:lvlText w:val="%6."/>
+      <w:lvlJc w:val="right"/>
+      <w:pPr>
+        <w:ind w:left="2520" w:hanging="420"/>
+      </w:pPr>
+    </w:lvl>
+    <w:lvl w:ilvl="6" w:tplc="0409000F" w:tentative="1">
+      <w:start w:val="1"/>
+      <w:numFmt w:val="decimal"/>
+      <w:lvlText w:val="%7."/>
+      <w:lvlJc w:val="left"/>
+      <w:pPr>
+        <w:ind w:left="2940" w:hanging="420"/>
+      </w:pPr>
+    </w:lvl>
+    <w:lvl w:ilvl="7" w:tplc="04090019" w:tentative="1">
+      <w:start w:val="1"/>
+      <w:numFmt w:val="lowerLetter"/>
+      <w:lvlText w:val="%8)"/>
+      <w:lvlJc w:val="left"/>
+      <w:pPr>
+        <w:ind w:left="3360" w:hanging="420"/>
+      </w:pPr>
+    </w:lvl>
+    <w:lvl w:ilvl="8" w:tplc="0409001B" w:tentative="1">
+      <w:start w:val="1"/>
+      <w:numFmt w:val="lowerRoman"/>
+      <w:lvlText w:val="%9."/>
+      <w:lvlJc w:val="right"/>
+      <w:pPr>
+        <w:ind w:left="3780" w:hanging="420"/>
+      </w:pPr>
+    </w:lvl>
+  </w:abstractNum>
+  <w:abstractNum w:abstractNumId="36" w15:restartNumberingAfterBreak="0">
     <w:nsid w:val="540760BD"/>
     <w:multiLevelType w:val="hybridMultilevel"/>
     <w:tmpl w:val="52A6F96C"/>
@@ -10287,7 +11553,7 @@
       </w:pPr>
     </w:lvl>
   </w:abstractNum>
-  <w:abstractNum w:abstractNumId="32" w15:restartNumberingAfterBreak="0">
+  <w:abstractNum w:abstractNumId="37" w15:restartNumberingAfterBreak="0">
     <w:nsid w:val="54C13710"/>
     <w:multiLevelType w:val="hybridMultilevel"/>
     <w:tmpl w:val="843C9074"/>
@@ -10376,7 +11642,7 @@
       </w:pPr>
     </w:lvl>
   </w:abstractNum>
-  <w:abstractNum w:abstractNumId="33" w15:restartNumberingAfterBreak="0">
+  <w:abstractNum w:abstractNumId="38" w15:restartNumberingAfterBreak="0">
     <w:nsid w:val="5FAE694B"/>
     <w:multiLevelType w:val="hybridMultilevel"/>
     <w:tmpl w:val="0422C71E"/>
@@ -10465,7 +11731,7 @@
       </w:pPr>
     </w:lvl>
   </w:abstractNum>
-  <w:abstractNum w:abstractNumId="34" w15:restartNumberingAfterBreak="0">
+  <w:abstractNum w:abstractNumId="39" w15:restartNumberingAfterBreak="0">
     <w:nsid w:val="612812AA"/>
     <w:multiLevelType w:val="hybridMultilevel"/>
     <w:tmpl w:val="A2E231EC"/>
@@ -10554,7 +11820,7 @@
       </w:pPr>
     </w:lvl>
   </w:abstractNum>
-  <w:abstractNum w:abstractNumId="35" w15:restartNumberingAfterBreak="0">
+  <w:abstractNum w:abstractNumId="40" w15:restartNumberingAfterBreak="0">
     <w:nsid w:val="61CF1AAB"/>
     <w:multiLevelType w:val="hybridMultilevel"/>
     <w:tmpl w:val="C6EA8F26"/>
@@ -10643,7 +11909,7 @@
       </w:pPr>
     </w:lvl>
   </w:abstractNum>
-  <w:abstractNum w:abstractNumId="36" w15:restartNumberingAfterBreak="0">
+  <w:abstractNum w:abstractNumId="41" w15:restartNumberingAfterBreak="0">
     <w:nsid w:val="6481658F"/>
     <w:multiLevelType w:val="hybridMultilevel"/>
     <w:tmpl w:val="EAC0813C"/>
@@ -10732,7 +11998,7 @@
       </w:pPr>
     </w:lvl>
   </w:abstractNum>
-  <w:abstractNum w:abstractNumId="37" w15:restartNumberingAfterBreak="0">
+  <w:abstractNum w:abstractNumId="42" w15:restartNumberingAfterBreak="0">
     <w:nsid w:val="64C23E7C"/>
     <w:multiLevelType w:val="hybridMultilevel"/>
     <w:tmpl w:val="3310643A"/>
@@ -10821,7 +12087,7 @@
       </w:pPr>
     </w:lvl>
   </w:abstractNum>
-  <w:abstractNum w:abstractNumId="38" w15:restartNumberingAfterBreak="0">
+  <w:abstractNum w:abstractNumId="43" w15:restartNumberingAfterBreak="0">
     <w:nsid w:val="6A9A6986"/>
     <w:multiLevelType w:val="hybridMultilevel"/>
     <w:tmpl w:val="F4AAABE8"/>
@@ -10910,7 +12176,96 @@
       </w:pPr>
     </w:lvl>
   </w:abstractNum>
-  <w:abstractNum w:abstractNumId="39" w15:restartNumberingAfterBreak="0">
+  <w:abstractNum w:abstractNumId="44" w15:restartNumberingAfterBreak="0">
+    <w:nsid w:val="6AF86C84"/>
+    <w:multiLevelType w:val="hybridMultilevel"/>
+    <w:tmpl w:val="61545318"/>
+    <w:lvl w:ilvl="0" w:tplc="A59E4960">
+      <w:start w:val="1"/>
+      <w:numFmt w:val="decimal"/>
+      <w:lvlText w:val="%1."/>
+      <w:lvlJc w:val="left"/>
+      <w:pPr>
+        <w:ind w:left="840" w:hanging="360"/>
+      </w:pPr>
+      <w:rPr>
+        <w:rFonts w:hint="default"/>
+      </w:rPr>
+    </w:lvl>
+    <w:lvl w:ilvl="1" w:tplc="04090019" w:tentative="1">
+      <w:start w:val="1"/>
+      <w:numFmt w:val="lowerLetter"/>
+      <w:lvlText w:val="%2)"/>
+      <w:lvlJc w:val="left"/>
+      <w:pPr>
+        <w:ind w:left="1320" w:hanging="420"/>
+      </w:pPr>
+    </w:lvl>
+    <w:lvl w:ilvl="2" w:tplc="0409001B" w:tentative="1">
+      <w:start w:val="1"/>
+      <w:numFmt w:val="lowerRoman"/>
+      <w:lvlText w:val="%3."/>
+      <w:lvlJc w:val="right"/>
+      <w:pPr>
+        <w:ind w:left="1740" w:hanging="420"/>
+      </w:pPr>
+    </w:lvl>
+    <w:lvl w:ilvl="3" w:tplc="0409000F" w:tentative="1">
+      <w:start w:val="1"/>
+      <w:numFmt w:val="decimal"/>
+      <w:lvlText w:val="%4."/>
+      <w:lvlJc w:val="left"/>
+      <w:pPr>
+        <w:ind w:left="2160" w:hanging="420"/>
+      </w:pPr>
+    </w:lvl>
+    <w:lvl w:ilvl="4" w:tplc="04090019" w:tentative="1">
+      <w:start w:val="1"/>
+      <w:numFmt w:val="lowerLetter"/>
+      <w:lvlText w:val="%5)"/>
+      <w:lvlJc w:val="left"/>
+      <w:pPr>
+        <w:ind w:left="2580" w:hanging="420"/>
+      </w:pPr>
+    </w:lvl>
+    <w:lvl w:ilvl="5" w:tplc="0409001B" w:tentative="1">
+      <w:start w:val="1"/>
+      <w:numFmt w:val="lowerRoman"/>
+      <w:lvlText w:val="%6."/>
+      <w:lvlJc w:val="right"/>
+      <w:pPr>
+        <w:ind w:left="3000" w:hanging="420"/>
+      </w:pPr>
+    </w:lvl>
+    <w:lvl w:ilvl="6" w:tplc="0409000F" w:tentative="1">
+      <w:start w:val="1"/>
+      <w:numFmt w:val="decimal"/>
+      <w:lvlText w:val="%7."/>
+      <w:lvlJc w:val="left"/>
+      <w:pPr>
+        <w:ind w:left="3420" w:hanging="420"/>
+      </w:pPr>
+    </w:lvl>
+    <w:lvl w:ilvl="7" w:tplc="04090019" w:tentative="1">
+      <w:start w:val="1"/>
+      <w:numFmt w:val="lowerLetter"/>
+      <w:lvlText w:val="%8)"/>
+      <w:lvlJc w:val="left"/>
+      <w:pPr>
+        <w:ind w:left="3840" w:hanging="420"/>
+      </w:pPr>
+    </w:lvl>
+    <w:lvl w:ilvl="8" w:tplc="0409001B" w:tentative="1">
+      <w:start w:val="1"/>
+      <w:numFmt w:val="lowerRoman"/>
+      <w:lvlText w:val="%9."/>
+      <w:lvlJc w:val="right"/>
+      <w:pPr>
+        <w:ind w:left="4260" w:hanging="420"/>
+      </w:pPr>
+    </w:lvl>
+  </w:abstractNum>
+  <w:abstractNum w:abstractNumId="45" w15:restartNumberingAfterBreak="0">
     <w:nsid w:val="72A27865"/>
     <w:multiLevelType w:val="hybridMultilevel"/>
     <w:tmpl w:val="45AC2970"/>
@@ -10999,7 +12354,7 @@
       </w:pPr>
     </w:lvl>
   </w:abstractNum>
-  <w:abstractNum w:abstractNumId="40" w15:restartNumberingAfterBreak="0">
+  <w:abstractNum w:abstractNumId="46" w15:restartNumberingAfterBreak="0">
     <w:nsid w:val="73E9117E"/>
     <w:multiLevelType w:val="hybridMultilevel"/>
     <w:tmpl w:val="E8B06D4E"/>
@@ -11088,7 +12443,7 @@
       </w:pPr>
     </w:lvl>
   </w:abstractNum>
-  <w:abstractNum w:abstractNumId="41" w15:restartNumberingAfterBreak="0">
+  <w:abstractNum w:abstractNumId="47" w15:restartNumberingAfterBreak="0">
     <w:nsid w:val="74540431"/>
     <w:multiLevelType w:val="hybridMultilevel"/>
     <w:tmpl w:val="03B6BE3A"/>
@@ -11177,7 +12532,7 @@
       </w:pPr>
     </w:lvl>
   </w:abstractNum>
-  <w:abstractNum w:abstractNumId="42" w15:restartNumberingAfterBreak="0">
+  <w:abstractNum w:abstractNumId="48" w15:restartNumberingAfterBreak="0">
     <w:nsid w:val="79A61672"/>
     <w:multiLevelType w:val="hybridMultilevel"/>
     <w:tmpl w:val="4202C154"/>
@@ -11267,64 +12622,64 @@
     </w:lvl>
   </w:abstractNum>
   <w:num w:numId="1">
-    <w:abstractNumId w:val="25"/>
+    <w:abstractNumId w:val="28"/>
   </w:num>
   <w:num w:numId="2">
-    <w:abstractNumId w:val="28"/>
+    <w:abstractNumId w:val="32"/>
   </w:num>
   <w:num w:numId="3">
-    <w:abstractNumId w:val="37"/>
+    <w:abstractNumId w:val="42"/>
   </w:num>
   <w:num w:numId="4">
-    <w:abstractNumId w:val="17"/>
+    <w:abstractNumId w:val="19"/>
   </w:num>
   <w:num w:numId="5">
-    <w:abstractNumId w:val="24"/>
+    <w:abstractNumId w:val="26"/>
   </w:num>
   <w:num w:numId="6">
-    <w:abstractNumId w:val="39"/>
+    <w:abstractNumId w:val="45"/>
   </w:num>
   <w:num w:numId="7">
-    <w:abstractNumId w:val="41"/>
+    <w:abstractNumId w:val="47"/>
   </w:num>
   <w:num w:numId="8">
     <w:abstractNumId w:val="7"/>
   </w:num>
   <w:num w:numId="9">
-    <w:abstractNumId w:val="34"/>
+    <w:abstractNumId w:val="39"/>
   </w:num>
   <w:num w:numId="10">
+    <w:abstractNumId w:val="41"/>
+  </w:num>
+  <w:num w:numId="11">
+    <w:abstractNumId w:val="22"/>
+  </w:num>
+  <w:num w:numId="12">
     <w:abstractNumId w:val="36"/>
   </w:num>
-  <w:num w:numId="11">
-    <w:abstractNumId w:val="20"/>
-  </w:num>
-  <w:num w:numId="12">
+  <w:num w:numId="13">
     <w:abstractNumId w:val="31"/>
   </w:num>
-  <w:num w:numId="13">
-    <w:abstractNumId w:val="27"/>
-  </w:num>
   <w:num w:numId="14">
-    <w:abstractNumId w:val="13"/>
+    <w:abstractNumId w:val="15"/>
   </w:num>
   <w:num w:numId="15">
-    <w:abstractNumId w:val="12"/>
+    <w:abstractNumId w:val="14"/>
   </w:num>
   <w:num w:numId="16">
     <w:abstractNumId w:val="4"/>
   </w:num>
   <w:num w:numId="17">
-    <w:abstractNumId w:val="30"/>
+    <w:abstractNumId w:val="34"/>
   </w:num>
   <w:num w:numId="18">
-    <w:abstractNumId w:val="33"/>
+    <w:abstractNumId w:val="38"/>
   </w:num>
   <w:num w:numId="19">
-    <w:abstractNumId w:val="18"/>
+    <w:abstractNumId w:val="20"/>
   </w:num>
   <w:num w:numId="20">
-    <w:abstractNumId w:val="15"/>
+    <w:abstractNumId w:val="17"/>
   </w:num>
   <w:num w:numId="21">
     <w:abstractNumId w:val="6"/>
@@ -11333,40 +12688,40 @@
     <w:abstractNumId w:val="0"/>
   </w:num>
   <w:num w:numId="23">
-    <w:abstractNumId w:val="29"/>
+    <w:abstractNumId w:val="33"/>
   </w:num>
   <w:num w:numId="24">
-    <w:abstractNumId w:val="40"/>
+    <w:abstractNumId w:val="46"/>
   </w:num>
   <w:num w:numId="25">
     <w:abstractNumId w:val="3"/>
   </w:num>
   <w:num w:numId="26">
+    <w:abstractNumId w:val="25"/>
+  </w:num>
+  <w:num w:numId="27">
+    <w:abstractNumId w:val="43"/>
+  </w:num>
+  <w:num w:numId="28">
+    <w:abstractNumId w:val="24"/>
+  </w:num>
+  <w:num w:numId="29">
     <w:abstractNumId w:val="23"/>
   </w:num>
-  <w:num w:numId="27">
-    <w:abstractNumId w:val="38"/>
-  </w:num>
-  <w:num w:numId="28">
-    <w:abstractNumId w:val="22"/>
-  </w:num>
-  <w:num w:numId="29">
-    <w:abstractNumId w:val="21"/>
-  </w:num>
   <w:num w:numId="30">
-    <w:abstractNumId w:val="26"/>
+    <w:abstractNumId w:val="29"/>
   </w:num>
   <w:num w:numId="31">
-    <w:abstractNumId w:val="11"/>
+    <w:abstractNumId w:val="13"/>
   </w:num>
   <w:num w:numId="32">
-    <w:abstractNumId w:val="42"/>
+    <w:abstractNumId w:val="48"/>
   </w:num>
   <w:num w:numId="33">
-    <w:abstractNumId w:val="32"/>
+    <w:abstractNumId w:val="37"/>
   </w:num>
   <w:num w:numId="34">
-    <w:abstractNumId w:val="8"/>
+    <w:abstractNumId w:val="10"/>
   </w:num>
   <w:num w:numId="35">
     <w:abstractNumId w:val="1"/>
@@ -11375,25 +12730,43 @@
     <w:abstractNumId w:val="5"/>
   </w:num>
   <w:num w:numId="37">
-    <w:abstractNumId w:val="16"/>
+    <w:abstractNumId w:val="18"/>
   </w:num>
   <w:num w:numId="38">
-    <w:abstractNumId w:val="10"/>
+    <w:abstractNumId w:val="12"/>
   </w:num>
   <w:num w:numId="39">
-    <w:abstractNumId w:val="9"/>
+    <w:abstractNumId w:val="11"/>
   </w:num>
   <w:num w:numId="40">
-    <w:abstractNumId w:val="19"/>
+    <w:abstractNumId w:val="21"/>
   </w:num>
   <w:num w:numId="41">
     <w:abstractNumId w:val="2"/>
   </w:num>
   <w:num w:numId="42">
+    <w:abstractNumId w:val="40"/>
+  </w:num>
+  <w:num w:numId="43">
+    <w:abstractNumId w:val="16"/>
+  </w:num>
+  <w:num w:numId="44">
+    <w:abstractNumId w:val="9"/>
+  </w:num>
+  <w:num w:numId="45">
+    <w:abstractNumId w:val="27"/>
+  </w:num>
+  <w:num w:numId="46">
+    <w:abstractNumId w:val="30"/>
+  </w:num>
+  <w:num w:numId="47">
+    <w:abstractNumId w:val="44"/>
+  </w:num>
+  <w:num w:numId="48">
     <w:abstractNumId w:val="35"/>
   </w:num>
-  <w:num w:numId="43">
-    <w:abstractNumId w:val="14"/>
+  <w:num w:numId="49">
+    <w:abstractNumId w:val="8"/>
   </w:num>
 </w:numbering>
 </file>

</xml_diff>